<commit_message>
Segunda actualizacion del TP01
Se agrego el ejercicio 20 al word con su analisis y diseño
</commit_message>
<xml_diff>
--- a/TP01_Cordoba Agustina Ayelen/Desarrollo_en_word.docx
+++ b/TP01_Cordoba Agustina Ayelen/Desarrollo_en_word.docx
@@ -57,7 +57,7 @@
                           <pic:cNvPicPr/>
                         </pic:nvPicPr>
                         <pic:blipFill>
-                          <a:blip r:embed="rId7" cstate="print">
+                          <a:blip r:embed="rId8" cstate="print">
                             <a:extLst>
                               <a:ext uri="{28A0092B-C50C-407E-A947-70E740481C1C}">
                                 <a14:useLocalDpi xmlns:a14="http://schemas.microsoft.com/office/drawing/2010/main" val="0"/>
@@ -209,7 +209,7 @@
                           </pic:cNvPicPr>
                         </pic:nvPicPr>
                         <pic:blipFill>
-                          <a:blip r:embed="rId8">
+                          <a:blip r:embed="rId9">
                             <a:extLst>
                               <a:ext uri="{28A0092B-C50C-407E-A947-70E740481C1C}">
                                 <a14:useLocalDpi xmlns:a14="http://schemas.microsoft.com/office/drawing/2010/main" val="0"/>
@@ -1048,11 +1048,11 @@
                     </pic:cNvPicPr>
                   </pic:nvPicPr>
                   <pic:blipFill>
-                    <a:blip r:embed="rId9" cstate="print">
+                    <a:blip r:embed="rId10" cstate="print">
                       <a:extLst>
                         <a:ext uri="{BEBA8EAE-BF5A-486C-A8C5-ECC9F3942E4B}">
                           <a14:imgProps xmlns:a14="http://schemas.microsoft.com/office/drawing/2010/main">
-                            <a14:imgLayer r:embed="rId10">
+                            <a14:imgLayer r:embed="rId11">
                               <a14:imgEffect>
                                 <a14:backgroundRemoval t="10000" b="90000" l="10000" r="90000"/>
                               </a14:imgEffect>
@@ -1557,8 +1557,8 @@
                                 </w14:textOutline>
                               </w:rPr>
                             </w:pPr>
-                            <w:bookmarkStart w:id="18" w:name="_Hlk163504328"/>
-                            <w:bookmarkEnd w:id="18"/>
+                            <w:bookmarkStart w:id="36" w:name="_Hlk163504328"/>
+                            <w:bookmarkEnd w:id="36"/>
                             <w:r>
                               <w:rPr>
                                 <w:rFonts w:ascii="Bahnschrift SemiBold" w:hAnsi="Bahnschrift SemiBold"/>
@@ -1906,8 +1906,8 @@
           <w:lang w:val="en-US"/>
         </w:rPr>
         <w:sectPr>
-          <w:headerReference w:type="default" r:id="rId11"/>
-          <w:footerReference w:type="default" r:id="rId12"/>
+          <w:headerReference w:type="default" r:id="rId12"/>
+          <w:footerReference w:type="default" r:id="rId13"/>
           <w:pgSz w:w="11906" w:h="16838"/>
           <w:pgMar w:top="1417" w:right="1701" w:bottom="1417" w:left="1701" w:header="708" w:footer="708" w:gutter="0"/>
           <w:pgBorders w:display="firstPage">
@@ -1928,7 +1928,6 @@
           <w:lang w:val="en-US"/>
         </w:rPr>
       </w:pPr>
-      <w:proofErr w:type="spellStart"/>
       <w:r>
         <w:rPr>
           <w:lang w:val="en-US"/>
@@ -1936,7 +1935,6 @@
         <w:lastRenderedPageBreak/>
         <w:t>indice</w:t>
       </w:r>
-      <w:proofErr w:type="spellEnd"/>
     </w:p>
     <w:p>
       <w:pPr>
@@ -1959,8 +1957,8 @@
           <w:lang w:val="en-US"/>
         </w:rPr>
         <w:sectPr>
-          <w:headerReference w:type="first" r:id="rId13"/>
-          <w:footerReference w:type="first" r:id="rId14"/>
+          <w:headerReference w:type="first" r:id="rId14"/>
+          <w:footerReference w:type="first" r:id="rId15"/>
           <w:pgSz w:w="11906" w:h="16838"/>
           <w:pgMar w:top="1417" w:right="1701" w:bottom="1417" w:left="1701" w:header="708" w:footer="708" w:gutter="0"/>
           <w:pgBorders w:display="notFirstPage">
@@ -2073,7 +2071,7 @@
                     </pic:cNvPicPr>
                   </pic:nvPicPr>
                   <pic:blipFill>
-                    <a:blip r:embed="rId15">
+                    <a:blip r:embed="rId16">
                       <a:extLst>
                         <a:ext uri="{28A0092B-C50C-407E-A947-70E740481C1C}">
                           <a14:useLocalDpi xmlns:a14="http://schemas.microsoft.com/office/drawing/2010/main" val="0"/>
@@ -2429,11 +2427,7 @@
           </mc:Choice>
           <mc:Fallback>
             <w:pict>
-              <v:shapetype w14:anchorId="1E5ED3C8" id="_x0000_t202" coordsize="21600,21600" o:spt="202" path="m,l,21600r21600,l21600,xe">
-                <v:stroke joinstyle="miter"/>
-                <v:path gradientshapeok="t" o:connecttype="rect"/>
-              </v:shapetype>
-              <v:shape id="_x0000_s1031" type="#_x0000_t202" style="position:absolute;left:0;text-align:left;margin-left:65.65pt;margin-top:3.6pt;width:308.25pt;height:142.5pt;z-index:251668480;visibility:visible;mso-wrap-style:square;mso-width-percent:0;mso-height-percent:0;mso-wrap-distance-left:9pt;mso-wrap-distance-top:3.6pt;mso-wrap-distance-right:9pt;mso-wrap-distance-bottom:3.6pt;mso-position-horizontal:absolute;mso-position-horizontal-relative:text;mso-position-vertical:absolute;mso-position-vertical-relative:text;mso-width-percent:0;mso-height-percent:0;mso-width-relative:margin;mso-height-relative:margin;v-text-anchor:top" o:gfxdata="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" fillcolor="#f9f" strokecolor="#f6f">
+              <v:shape w14:anchorId="1E5ED3C8" id="_x0000_s1031" type="#_x0000_t202" style="position:absolute;left:0;text-align:left;margin-left:65.65pt;margin-top:3.6pt;width:308.25pt;height:142.5pt;z-index:251668480;visibility:visible;mso-wrap-style:square;mso-width-percent:0;mso-height-percent:0;mso-wrap-distance-left:9pt;mso-wrap-distance-top:3.6pt;mso-wrap-distance-right:9pt;mso-wrap-distance-bottom:3.6pt;mso-position-horizontal:absolute;mso-position-horizontal-relative:text;mso-position-vertical:absolute;mso-position-vertical-relative:text;mso-width-percent:0;mso-height-percent:0;mso-width-relative:margin;mso-height-relative:margin;v-text-anchor:top" o:gfxdata="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" fillcolor="#f9f" strokecolor="#f6f">
                 <v:shadow on="t" color="black" opacity="41287f" offset="0,1.5pt"/>
                 <v:textbox>
                   <w:txbxContent>
@@ -2744,7 +2738,7 @@
           <w:u w:val="wave"/>
         </w:rPr>
       </w:pPr>
-      <w:bookmarkStart w:id="19" w:name="_Hlk163502651"/>
+      <w:bookmarkStart w:id="38" w:name="_Hlk163502651"/>
       <w:r>
         <w:rPr>
           <w:rFonts w:ascii="Stencil" w:hAnsi="Stencil" w:cs="Arial"/>
@@ -2758,7 +2752,7 @@
         <w:t>Captura de Processing</w:t>
       </w:r>
     </w:p>
-    <w:bookmarkEnd w:id="19"/>
+    <w:bookmarkEnd w:id="38"/>
     <w:p>
       <w:pPr>
         <w:jc w:val="both"/>
@@ -2795,7 +2789,7 @@
                     <pic:cNvPicPr/>
                   </pic:nvPicPr>
                   <pic:blipFill>
-                    <a:blip r:embed="rId16">
+                    <a:blip r:embed="rId17">
                       <a:extLst>
                         <a:ext uri="{28A0092B-C50C-407E-A947-70E740481C1C}">
                           <a14:useLocalDpi xmlns:a14="http://schemas.microsoft.com/office/drawing/2010/main" val="0"/>
@@ -3011,7 +3005,7 @@
                     </pic:cNvPicPr>
                   </pic:nvPicPr>
                   <pic:blipFill>
-                    <a:blip r:embed="rId15">
+                    <a:blip r:embed="rId16">
                       <a:extLst>
                         <a:ext uri="{28A0092B-C50C-407E-A947-70E740481C1C}">
                           <a14:useLocalDpi xmlns:a14="http://schemas.microsoft.com/office/drawing/2010/main" val="0"/>
@@ -4720,7 +4714,7 @@
                     <pic:cNvPicPr/>
                   </pic:nvPicPr>
                   <pic:blipFill>
-                    <a:blip r:embed="rId17">
+                    <a:blip r:embed="rId18">
                       <a:extLst>
                         <a:ext uri="{28A0092B-C50C-407E-A947-70E740481C1C}">
                           <a14:useLocalDpi xmlns:a14="http://schemas.microsoft.com/office/drawing/2010/main" val="0"/>
@@ -4976,9 +4970,9 @@
           <w:rFonts w:ascii="Arial" w:hAnsi="Arial" w:cs="Arial"/>
         </w:rPr>
         <w:sectPr>
-          <w:headerReference w:type="default" r:id="rId18"/>
-          <w:headerReference w:type="first" r:id="rId19"/>
-          <w:footerReference w:type="first" r:id="rId20"/>
+          <w:headerReference w:type="default" r:id="rId19"/>
+          <w:headerReference w:type="first" r:id="rId20"/>
+          <w:footerReference w:type="first" r:id="rId21"/>
           <w:pgSz w:w="11906" w:h="16838"/>
           <w:pgMar w:top="1417" w:right="1701" w:bottom="1417" w:left="1701" w:header="708" w:footer="708" w:gutter="0"/>
           <w:cols w:space="708"/>
@@ -5248,7 +5242,7 @@
                     </pic:cNvPicPr>
                   </pic:nvPicPr>
                   <pic:blipFill>
-                    <a:blip r:embed="rId21" cstate="print">
+                    <a:blip r:embed="rId22" cstate="print">
                       <a:extLst>
                         <a:ext uri="{28A0092B-C50C-407E-A947-70E740481C1C}">
                           <a14:useLocalDpi xmlns:a14="http://schemas.microsoft.com/office/drawing/2010/main" val="0"/>
@@ -5307,7 +5301,7 @@
                     </pic:cNvPicPr>
                   </pic:nvPicPr>
                   <pic:blipFill>
-                    <a:blip r:embed="rId22" cstate="print">
+                    <a:blip r:embed="rId23" cstate="print">
                       <a:extLst>
                         <a:ext uri="{28A0092B-C50C-407E-A947-70E740481C1C}">
                           <a14:useLocalDpi xmlns:a14="http://schemas.microsoft.com/office/drawing/2010/main" val="0"/>
@@ -6278,7 +6272,7 @@
                     </pic:cNvPicPr>
                   </pic:nvPicPr>
                   <pic:blipFill>
-                    <a:blip r:embed="rId23">
+                    <a:blip r:embed="rId24">
                       <a:extLst>
                         <a:ext uri="{28A0092B-C50C-407E-A947-70E740481C1C}">
                           <a14:useLocalDpi xmlns:a14="http://schemas.microsoft.com/office/drawing/2010/main" val="0"/>
@@ -7441,7 +7435,7 @@
                     <pic:cNvPicPr/>
                   </pic:nvPicPr>
                   <pic:blipFill>
-                    <a:blip r:embed="rId24">
+                    <a:blip r:embed="rId25">
                       <a:extLst>
                         <a:ext uri="{28A0092B-C50C-407E-A947-70E740481C1C}">
                           <a14:useLocalDpi xmlns:a14="http://schemas.microsoft.com/office/drawing/2010/main" val="0"/>
@@ -7502,7 +7496,7 @@
                     <pic:cNvPicPr/>
                   </pic:nvPicPr>
                   <pic:blipFill>
-                    <a:blip r:embed="rId25">
+                    <a:blip r:embed="rId26">
                       <a:extLst>
                         <a:ext uri="{28A0092B-C50C-407E-A947-70E740481C1C}">
                           <a14:useLocalDpi xmlns:a14="http://schemas.microsoft.com/office/drawing/2010/main" val="0"/>
@@ -7593,7 +7587,7 @@
                     <pic:cNvPicPr/>
                   </pic:nvPicPr>
                   <pic:blipFill>
-                    <a:blip r:embed="rId26">
+                    <a:blip r:embed="rId27">
                       <a:extLst>
                         <a:ext uri="{28A0092B-C50C-407E-A947-70E740481C1C}">
                           <a14:useLocalDpi xmlns:a14="http://schemas.microsoft.com/office/drawing/2010/main" val="0"/>
@@ -7738,8 +7732,8 @@
           <w:u w:val="wave"/>
         </w:rPr>
       </w:pPr>
-      <w:bookmarkStart w:id="22" w:name="_Hlk163547650"/>
-      <w:bookmarkEnd w:id="22"/>
+      <w:bookmarkStart w:id="41" w:name="_Hlk163547650"/>
+      <w:bookmarkEnd w:id="41"/>
       <w:r>
         <w:rPr>
           <w:rFonts w:ascii="Stencil" w:hAnsi="Stencil" w:cs="Arial"/>
@@ -7790,7 +7784,7 @@
                     </pic:cNvPicPr>
                   </pic:nvPicPr>
                   <pic:blipFill>
-                    <a:blip r:embed="rId27" cstate="print">
+                    <a:blip r:embed="rId28" cstate="print">
                       <a:extLst>
                         <a:ext uri="{28A0092B-C50C-407E-A947-70E740481C1C}">
                           <a14:useLocalDpi xmlns:a14="http://schemas.microsoft.com/office/drawing/2010/main" val="0"/>
@@ -7840,16 +7834,8 @@
         <w:rPr>
           <w:rFonts w:ascii="Arial" w:hAnsi="Arial" w:cs="Arial"/>
         </w:rPr>
-        <w:t xml:space="preserve">resultado de R1 = </w:t>
+        <w:t>resultado de R1 = y+z</w:t>
       </w:r>
-      <w:proofErr w:type="spellStart"/>
-      <w:r>
-        <w:rPr>
-          <w:rFonts w:ascii="Arial" w:hAnsi="Arial" w:cs="Arial"/>
-        </w:rPr>
-        <w:t>y+z</w:t>
-      </w:r>
-      <w:proofErr w:type="spellEnd"/>
       <w:r>
         <w:rPr>
           <w:rFonts w:ascii="Arial" w:hAnsi="Arial" w:cs="Arial"/>
@@ -8131,7 +8117,7 @@
                     <pic:cNvPicPr/>
                   </pic:nvPicPr>
                   <pic:blipFill>
-                    <a:blip r:embed="rId28">
+                    <a:blip r:embed="rId29">
                       <a:extLst>
                         <a:ext uri="{28A0092B-C50C-407E-A947-70E740481C1C}">
                           <a14:useLocalDpi xmlns:a14="http://schemas.microsoft.com/office/drawing/2010/main" val="0"/>
@@ -8245,7 +8231,7 @@
                     </pic:cNvPicPr>
                   </pic:nvPicPr>
                   <pic:blipFill>
-                    <a:blip r:embed="rId29">
+                    <a:blip r:embed="rId30">
                       <a:extLst>
                         <a:ext uri="{28A0092B-C50C-407E-A947-70E740481C1C}">
                           <a14:useLocalDpi xmlns:a14="http://schemas.microsoft.com/office/drawing/2010/main" val="0"/>
@@ -8586,7 +8572,7 @@
                     <pic:cNvPicPr/>
                   </pic:nvPicPr>
                   <pic:blipFill>
-                    <a:blip r:embed="rId30">
+                    <a:blip r:embed="rId31">
                       <a:extLst>
                         <a:ext uri="{28A0092B-C50C-407E-A947-70E740481C1C}">
                           <a14:useLocalDpi xmlns:a14="http://schemas.microsoft.com/office/drawing/2010/main" val="0"/>
@@ -8709,7 +8695,7 @@
                     </pic:cNvPicPr>
                   </pic:nvPicPr>
                   <pic:blipFill>
-                    <a:blip r:embed="rId31">
+                    <a:blip r:embed="rId32">
                       <a:extLst>
                         <a:ext uri="{28A0092B-C50C-407E-A947-70E740481C1C}">
                           <a14:useLocalDpi xmlns:a14="http://schemas.microsoft.com/office/drawing/2010/main" val="0"/>
@@ -9094,7 +9080,7 @@
                     </pic:cNvPicPr>
                   </pic:nvPicPr>
                   <pic:blipFill>
-                    <a:blip r:embed="rId32">
+                    <a:blip r:embed="rId33">
                       <a:extLst>
                         <a:ext uri="{28A0092B-C50C-407E-A947-70E740481C1C}">
                           <a14:useLocalDpi xmlns:a14="http://schemas.microsoft.com/office/drawing/2010/main" val="0"/>
@@ -9242,7 +9228,7 @@
                     </pic:cNvPicPr>
                   </pic:nvPicPr>
                   <pic:blipFill>
-                    <a:blip r:embed="rId33">
+                    <a:blip r:embed="rId34">
                       <a:extLst>
                         <a:ext uri="{28A0092B-C50C-407E-A947-70E740481C1C}">
                           <a14:useLocalDpi xmlns:a14="http://schemas.microsoft.com/office/drawing/2010/main" val="0"/>
@@ -9684,7 +9670,7 @@
                     </pic:cNvPicPr>
                   </pic:nvPicPr>
                   <pic:blipFill>
-                    <a:blip r:embed="rId34">
+                    <a:blip r:embed="rId35">
                       <a:extLst>
                         <a:ext uri="{28A0092B-C50C-407E-A947-70E740481C1C}">
                           <a14:useLocalDpi xmlns:a14="http://schemas.microsoft.com/office/drawing/2010/main" val="0"/>
@@ -9886,7 +9872,7 @@
                     </pic:cNvPicPr>
                   </pic:nvPicPr>
                   <pic:blipFill>
-                    <a:blip r:embed="rId35">
+                    <a:blip r:embed="rId36">
                       <a:extLst>
                         <a:ext uri="{28A0092B-C50C-407E-A947-70E740481C1C}">
                           <a14:useLocalDpi xmlns:a14="http://schemas.microsoft.com/office/drawing/2010/main" val="0"/>
@@ -10578,7 +10564,7 @@
                     </pic:cNvPicPr>
                   </pic:nvPicPr>
                   <pic:blipFill>
-                    <a:blip r:embed="rId36">
+                    <a:blip r:embed="rId37">
                       <a:extLst>
                         <a:ext uri="{28A0092B-C50C-407E-A947-70E740481C1C}">
                           <a14:useLocalDpi xmlns:a14="http://schemas.microsoft.com/office/drawing/2010/main" val="0"/>
@@ -10772,7 +10758,7 @@
                     </pic:cNvPicPr>
                   </pic:nvPicPr>
                   <pic:blipFill>
-                    <a:blip r:embed="rId35">
+                    <a:blip r:embed="rId36">
                       <a:extLst>
                         <a:ext uri="{28A0092B-C50C-407E-A947-70E740481C1C}">
                           <a14:useLocalDpi xmlns:a14="http://schemas.microsoft.com/office/drawing/2010/main" val="0"/>
@@ -10907,61 +10893,7 @@
                                   <w14:bevel/>
                                 </w14:textOutline>
                               </w:rPr>
-                              <w:t>! (</w:t>
-                            </w:r>
-                            <w:proofErr w:type="spellStart"/>
-                            <w:r>
-                              <w:rPr>
-                                <w:color w:val="000000" w:themeColor="text1"/>
-                                <w14:textOutline w14:w="9525" w14:cap="rnd" w14:cmpd="sng" w14:algn="ctr">
-                                  <w14:solidFill>
-                                    <w14:schemeClr w14:val="tx1"/>
-                                  </w14:solidFill>
-                                  <w14:prstDash w14:val="solid"/>
-                                  <w14:bevel/>
-                                </w14:textOutline>
-                              </w:rPr>
-                              <w:t>a+b</w:t>
-                            </w:r>
-                            <w:proofErr w:type="spellEnd"/>
-                            <w:r>
-                              <w:rPr>
-                                <w:color w:val="000000" w:themeColor="text1"/>
-                                <w14:textOutline w14:w="9525" w14:cap="rnd" w14:cmpd="sng" w14:algn="ctr">
-                                  <w14:solidFill>
-                                    <w14:schemeClr w14:val="tx1"/>
-                                  </w14:solidFill>
-                                  <w14:prstDash w14:val="solid"/>
-                                  <w14:bevel/>
-                                </w14:textOutline>
-                              </w:rPr>
-                              <w:t>==c) || (</w:t>
-                            </w:r>
-                            <w:r>
-                              <w:rPr>
-                                <w:color w:val="000000" w:themeColor="text1"/>
-                                <w14:textOutline w14:w="9525" w14:cap="rnd" w14:cmpd="sng" w14:algn="ctr">
-                                  <w14:solidFill>
-                                    <w14:schemeClr w14:val="tx1"/>
-                                  </w14:solidFill>
-                                  <w14:prstDash w14:val="solid"/>
-                                  <w14:bevel/>
-                                </w14:textOutline>
-                              </w:rPr>
-                              <w:t xml:space="preserve">c! </w:t>
-                            </w:r>
-                            <w:r>
-                              <w:rPr>
-                                <w:color w:val="000000" w:themeColor="text1"/>
-                                <w14:textOutline w14:w="9525" w14:cap="rnd" w14:cmpd="sng" w14:algn="ctr">
-                                  <w14:solidFill>
-                                    <w14:schemeClr w14:val="tx1"/>
-                                  </w14:solidFill>
-                                  <w14:prstDash w14:val="solid"/>
-                                  <w14:bevel/>
-                                </w14:textOutline>
-                              </w:rPr>
-                              <w:t>= 0) &amp;&amp;(b-c&gt;=19)</w:t>
+                              <w:t>! (a+b==c) || (c! = 0) &amp;&amp;(b-c&gt;=19)</w:t>
                             </w:r>
                           </w:p>
                           <w:p>
@@ -11310,61 +11242,7 @@
                             <w14:bevel/>
                           </w14:textOutline>
                         </w:rPr>
-                        <w:t>! (</w:t>
-                      </w:r>
-                      <w:proofErr w:type="spellStart"/>
-                      <w:r>
-                        <w:rPr>
-                          <w:color w:val="000000" w:themeColor="text1"/>
-                          <w14:textOutline w14:w="9525" w14:cap="rnd" w14:cmpd="sng" w14:algn="ctr">
-                            <w14:solidFill>
-                              <w14:schemeClr w14:val="tx1"/>
-                            </w14:solidFill>
-                            <w14:prstDash w14:val="solid"/>
-                            <w14:bevel/>
-                          </w14:textOutline>
-                        </w:rPr>
-                        <w:t>a+b</w:t>
-                      </w:r>
-                      <w:proofErr w:type="spellEnd"/>
-                      <w:r>
-                        <w:rPr>
-                          <w:color w:val="000000" w:themeColor="text1"/>
-                          <w14:textOutline w14:w="9525" w14:cap="rnd" w14:cmpd="sng" w14:algn="ctr">
-                            <w14:solidFill>
-                              <w14:schemeClr w14:val="tx1"/>
-                            </w14:solidFill>
-                            <w14:prstDash w14:val="solid"/>
-                            <w14:bevel/>
-                          </w14:textOutline>
-                        </w:rPr>
-                        <w:t>==c) || (</w:t>
-                      </w:r>
-                      <w:r>
-                        <w:rPr>
-                          <w:color w:val="000000" w:themeColor="text1"/>
-                          <w14:textOutline w14:w="9525" w14:cap="rnd" w14:cmpd="sng" w14:algn="ctr">
-                            <w14:solidFill>
-                              <w14:schemeClr w14:val="tx1"/>
-                            </w14:solidFill>
-                            <w14:prstDash w14:val="solid"/>
-                            <w14:bevel/>
-                          </w14:textOutline>
-                        </w:rPr>
-                        <w:t xml:space="preserve">c! </w:t>
-                      </w:r>
-                      <w:r>
-                        <w:rPr>
-                          <w:color w:val="000000" w:themeColor="text1"/>
-                          <w14:textOutline w14:w="9525" w14:cap="rnd" w14:cmpd="sng" w14:algn="ctr">
-                            <w14:solidFill>
-                              <w14:schemeClr w14:val="tx1"/>
-                            </w14:solidFill>
-                            <w14:prstDash w14:val="solid"/>
-                            <w14:bevel/>
-                          </w14:textOutline>
-                        </w:rPr>
-                        <w:t>= 0) &amp;&amp;(b-c&gt;=19)</w:t>
+                        <w:t>! (a+b==c) || (c! = 0) &amp;&amp;(b-c&gt;=19)</w:t>
                       </w:r>
                     </w:p>
                     <w:p>
@@ -11816,7 +11694,7 @@
                     </pic:cNvPicPr>
                   </pic:nvPicPr>
                   <pic:blipFill>
-                    <a:blip r:embed="rId37">
+                    <a:blip r:embed="rId38">
                       <a:extLst>
                         <a:ext uri="{28A0092B-C50C-407E-A947-70E740481C1C}">
                           <a14:useLocalDpi xmlns:a14="http://schemas.microsoft.com/office/drawing/2010/main" val="0"/>
@@ -11959,10 +11837,1268 @@
     </w:p>
     <w:p>
       <w:pPr>
-        <w:rPr>
-          <w:rFonts w:ascii="Arial" w:hAnsi="Arial" w:cs="Arial"/>
-        </w:rPr>
-      </w:pPr>
+        <w:jc w:val="both"/>
+        <w:rPr>
+          <w:rFonts w:ascii="Stencil" w:hAnsi="Stencil" w:cs="Arial"/>
+          <w:color w:val="FF66CC"/>
+          <w:sz w:val="28"/>
+          <w:szCs w:val="28"/>
+          <w:u w:val="wave"/>
+          <w:lang w:val="en-US"/>
+        </w:rPr>
+      </w:pPr>
+      <w:r>
+        <w:rPr>
+          <w:rFonts w:ascii="Stencil" w:hAnsi="Stencil" w:cs="Arial"/>
+          <w:color w:val="FF66CC"/>
+          <w:sz w:val="40"/>
+          <w:szCs w:val="40"/>
+          <w:lang w:val="en-US"/>
+        </w:rPr>
+        <w:t>E</w:t>
+      </w:r>
+      <w:r>
+        <w:rPr>
+          <w:rFonts w:ascii="Stencil" w:hAnsi="Stencil" w:cs="Arial"/>
+          <w:color w:val="FF66CC"/>
+          <w:sz w:val="28"/>
+          <w:szCs w:val="28"/>
+          <w:u w:val="wave"/>
+          <w:lang w:val="en-US"/>
+        </w:rPr>
+        <w:t>JERCICIO 20</w:t>
+      </w:r>
+    </w:p>
+    <w:p>
+      <w:pPr>
+        <w:jc w:val="both"/>
+        <w:rPr>
+          <w:rFonts w:ascii="Arial" w:hAnsi="Arial" w:cs="Arial"/>
+          <w:lang w:val="en-US"/>
+        </w:rPr>
+      </w:pPr>
+      <w:r>
+        <w:rPr>
+          <w:rFonts w:ascii="Arial" w:hAnsi="Arial" w:cs="Arial"/>
+          <w:lang w:val="en-US"/>
+        </w:rPr>
+        <w:t>Dibuje en toda la extensión del lienzo de (440, 420) rectángulos de idénticas medidas (40 ancho y 20 de alto) y que mantengan una distancia de 20 pixeles entre ellos tanto horizontal como verticalmente. Utilice la estructura de control repetitiva for. El lienzo debería verse así:</w:t>
+      </w:r>
+    </w:p>
+    <w:p>
+      <w:pPr>
+        <w:rPr>
+          <w:rFonts w:ascii="Arial" w:hAnsi="Arial" w:cs="Arial"/>
+          <w:lang w:val="en-US"/>
+        </w:rPr>
+      </w:pPr>
+    </w:p>
+    <w:p>
+      <w:pPr>
+        <w:rPr>
+          <w:rFonts w:ascii="Arial" w:hAnsi="Arial" w:cs="Arial"/>
+          <w:lang w:val="en-US"/>
+        </w:rPr>
+      </w:pPr>
+    </w:p>
+    <w:p>
+      <w:pPr>
+        <w:rPr>
+          <w:rFonts w:ascii="Arial" w:hAnsi="Arial" w:cs="Arial"/>
+          <w:lang w:val="en-US"/>
+        </w:rPr>
+      </w:pPr>
+    </w:p>
+    <w:p>
+      <w:pPr>
+        <w:rPr>
+          <w:rFonts w:ascii="Arial" w:hAnsi="Arial" w:cs="Arial"/>
+          <w:lang w:val="en-US"/>
+        </w:rPr>
+      </w:pPr>
+    </w:p>
+    <w:p>
+      <w:pPr>
+        <w:rPr>
+          <w:rFonts w:ascii="Arial" w:hAnsi="Arial" w:cs="Arial"/>
+          <w:lang w:val="en-US"/>
+        </w:rPr>
+      </w:pPr>
+    </w:p>
+    <w:p>
+      <w:pPr>
+        <w:rPr>
+          <w:rFonts w:ascii="Arial" w:hAnsi="Arial" w:cs="Arial"/>
+          <w:lang w:val="en-US"/>
+        </w:rPr>
+      </w:pPr>
+    </w:p>
+    <w:p>
+      <w:pPr>
+        <w:rPr>
+          <w:rFonts w:ascii="Arial" w:hAnsi="Arial" w:cs="Arial"/>
+          <w:lang w:val="en-US"/>
+        </w:rPr>
+      </w:pPr>
+      <w:r>
+        <w:rPr>
+          <w:rFonts w:ascii="Arial" w:hAnsi="Arial" w:cs="Arial"/>
+          <w:noProof/>
+          <w:lang w:val="en-US"/>
+        </w:rPr>
+        <w:lastRenderedPageBreak/>
+        <w:drawing>
+          <wp:anchor distT="0" distB="0" distL="114300" distR="114300" simplePos="0" relativeHeight="251729920" behindDoc="0" locked="0" layoutInCell="1" allowOverlap="1" wp14:anchorId="66C69C1E" wp14:editId="551C0292">
+            <wp:simplePos x="0" y="0"/>
+            <wp:positionH relativeFrom="margin">
+              <wp:align>center</wp:align>
+            </wp:positionH>
+            <wp:positionV relativeFrom="paragraph">
+              <wp:posOffset>-362585</wp:posOffset>
+            </wp:positionV>
+            <wp:extent cx="2771140" cy="3524250"/>
+            <wp:effectExtent l="4445" t="0" r="0" b="0"/>
+            <wp:wrapSquare wrapText="bothSides"/>
+            <wp:docPr id="1689817948" name="Imagen 2"/>
+            <wp:cNvGraphicFramePr>
+              <a:graphicFrameLocks xmlns:a="http://schemas.openxmlformats.org/drawingml/2006/main" noChangeAspect="1"/>
+            </wp:cNvGraphicFramePr>
+            <a:graphic xmlns:a="http://schemas.openxmlformats.org/drawingml/2006/main">
+              <a:graphicData uri="http://schemas.openxmlformats.org/drawingml/2006/picture">
+                <pic:pic xmlns:pic="http://schemas.openxmlformats.org/drawingml/2006/picture">
+                  <pic:nvPicPr>
+                    <pic:cNvPr id="0" name="Picture 3"/>
+                    <pic:cNvPicPr>
+                      <a:picLocks noChangeAspect="1" noChangeArrowheads="1"/>
+                    </pic:cNvPicPr>
+                  </pic:nvPicPr>
+                  <pic:blipFill rotWithShape="1">
+                    <a:blip r:embed="rId39">
+                      <a:extLst>
+                        <a:ext uri="{28A0092B-C50C-407E-A947-70E740481C1C}">
+                          <a14:useLocalDpi xmlns:a14="http://schemas.microsoft.com/office/drawing/2010/main" val="0"/>
+                        </a:ext>
+                      </a:extLst>
+                    </a:blip>
+                    <a:srcRect l="9418" r="6883"/>
+                    <a:stretch/>
+                  </pic:blipFill>
+                  <pic:spPr bwMode="auto">
+                    <a:xfrm rot="16200000">
+                      <a:off x="0" y="0"/>
+                      <a:ext cx="2771140" cy="3524250"/>
+                    </a:xfrm>
+                    <a:prstGeom prst="rect">
+                      <a:avLst/>
+                    </a:prstGeom>
+                    <a:noFill/>
+                    <a:ln>
+                      <a:noFill/>
+                    </a:ln>
+                    <a:extLst>
+                      <a:ext uri="{53640926-AAD7-44D8-BBD7-CCE9431645EC}">
+                        <a14:shadowObscured xmlns:a14="http://schemas.microsoft.com/office/drawing/2010/main"/>
+                      </a:ext>
+                    </a:extLst>
+                  </pic:spPr>
+                </pic:pic>
+              </a:graphicData>
+            </a:graphic>
+            <wp14:sizeRelH relativeFrom="margin">
+              <wp14:pctWidth>0</wp14:pctWidth>
+            </wp14:sizeRelH>
+            <wp14:sizeRelV relativeFrom="margin">
+              <wp14:pctHeight>0</wp14:pctHeight>
+            </wp14:sizeRelV>
+          </wp:anchor>
+        </w:drawing>
+      </w:r>
+    </w:p>
+    <w:p>
+      <w:pPr>
+        <w:rPr>
+          <w:rFonts w:ascii="Arial" w:hAnsi="Arial" w:cs="Arial"/>
+          <w:lang w:val="en-US"/>
+        </w:rPr>
+      </w:pPr>
+    </w:p>
+    <w:p>
+      <w:pPr>
+        <w:rPr>
+          <w:rFonts w:ascii="Arial" w:hAnsi="Arial" w:cs="Arial"/>
+          <w:lang w:val="en-US"/>
+        </w:rPr>
+      </w:pPr>
+      <w:r>
+        <w:rPr>
+          <w:rFonts w:ascii="Arial" w:hAnsi="Arial" w:cs="Arial"/>
+          <w:noProof/>
+          <w:lang w:val="en-US"/>
+        </w:rPr>
+        <w:drawing>
+          <wp:anchor distT="0" distB="0" distL="114300" distR="114300" simplePos="0" relativeHeight="251730944" behindDoc="1" locked="0" layoutInCell="1" allowOverlap="1" wp14:anchorId="1E53DFE0" wp14:editId="442AAF62">
+            <wp:simplePos x="0" y="0"/>
+            <wp:positionH relativeFrom="margin">
+              <wp:posOffset>2033270</wp:posOffset>
+            </wp:positionH>
+            <wp:positionV relativeFrom="paragraph">
+              <wp:posOffset>244475</wp:posOffset>
+            </wp:positionV>
+            <wp:extent cx="1405255" cy="1314450"/>
+            <wp:effectExtent l="0" t="0" r="4445" b="0"/>
+            <wp:wrapThrough wrapText="bothSides">
+              <wp:wrapPolygon edited="0">
+                <wp:start x="0" y="0"/>
+                <wp:lineTo x="0" y="21287"/>
+                <wp:lineTo x="21376" y="21287"/>
+                <wp:lineTo x="21376" y="0"/>
+                <wp:lineTo x="0" y="0"/>
+              </wp:wrapPolygon>
+            </wp:wrapThrough>
+            <wp:docPr id="370307493" name="Imagen 3"/>
+            <wp:cNvGraphicFramePr>
+              <a:graphicFrameLocks xmlns:a="http://schemas.openxmlformats.org/drawingml/2006/main" noChangeAspect="1"/>
+            </wp:cNvGraphicFramePr>
+            <a:graphic xmlns:a="http://schemas.openxmlformats.org/drawingml/2006/main">
+              <a:graphicData uri="http://schemas.openxmlformats.org/drawingml/2006/picture">
+                <pic:pic xmlns:pic="http://schemas.openxmlformats.org/drawingml/2006/picture">
+                  <pic:nvPicPr>
+                    <pic:cNvPr id="0" name="Picture 4"/>
+                    <pic:cNvPicPr>
+                      <a:picLocks noChangeAspect="1" noChangeArrowheads="1"/>
+                    </pic:cNvPicPr>
+                  </pic:nvPicPr>
+                  <pic:blipFill rotWithShape="1">
+                    <a:blip r:embed="rId40">
+                      <a:extLst>
+                        <a:ext uri="{28A0092B-C50C-407E-A947-70E740481C1C}">
+                          <a14:useLocalDpi xmlns:a14="http://schemas.microsoft.com/office/drawing/2010/main" val="0"/>
+                        </a:ext>
+                      </a:extLst>
+                    </a:blip>
+                    <a:srcRect t="6162" b="7688"/>
+                    <a:stretch/>
+                  </pic:blipFill>
+                  <pic:spPr bwMode="auto">
+                    <a:xfrm>
+                      <a:off x="0" y="0"/>
+                      <a:ext cx="1405255" cy="1314450"/>
+                    </a:xfrm>
+                    <a:prstGeom prst="rect">
+                      <a:avLst/>
+                    </a:prstGeom>
+                    <a:noFill/>
+                    <a:ln>
+                      <a:noFill/>
+                    </a:ln>
+                    <a:extLst>
+                      <a:ext uri="{53640926-AAD7-44D8-BBD7-CCE9431645EC}">
+                        <a14:shadowObscured xmlns:a14="http://schemas.microsoft.com/office/drawing/2010/main"/>
+                      </a:ext>
+                    </a:extLst>
+                  </pic:spPr>
+                </pic:pic>
+              </a:graphicData>
+            </a:graphic>
+            <wp14:sizeRelH relativeFrom="margin">
+              <wp14:pctWidth>0</wp14:pctWidth>
+            </wp14:sizeRelH>
+            <wp14:sizeRelV relativeFrom="margin">
+              <wp14:pctHeight>0</wp14:pctHeight>
+            </wp14:sizeRelV>
+          </wp:anchor>
+        </w:drawing>
+      </w:r>
+    </w:p>
+    <w:p>
+      <w:pPr>
+        <w:rPr>
+          <w:rFonts w:ascii="Arial" w:hAnsi="Arial" w:cs="Arial"/>
+          <w:lang w:val="en-US"/>
+        </w:rPr>
+      </w:pPr>
+    </w:p>
+    <w:p>
+      <w:pPr>
+        <w:rPr>
+          <w:rFonts w:ascii="Arial" w:hAnsi="Arial" w:cs="Arial"/>
+          <w:lang w:val="en-US"/>
+        </w:rPr>
+      </w:pPr>
+    </w:p>
+    <w:p>
+      <w:pPr>
+        <w:rPr>
+          <w:rFonts w:ascii="Forte" w:hAnsi="Forte" w:cs="Arial"/>
+          <w:b/>
+          <w:bCs/>
+          <w:color w:val="CC99FF"/>
+          <w:u w:val="wave"/>
+        </w:rPr>
+      </w:pPr>
+    </w:p>
+    <w:p>
+      <w:pPr>
+        <w:rPr>
+          <w:rFonts w:ascii="Forte" w:hAnsi="Forte" w:cs="Arial"/>
+          <w:b/>
+          <w:bCs/>
+          <w:color w:val="CC99FF"/>
+          <w:u w:val="wave"/>
+        </w:rPr>
+      </w:pPr>
+    </w:p>
+    <w:p>
+      <w:pPr>
+        <w:rPr>
+          <w:rFonts w:ascii="Forte" w:hAnsi="Forte" w:cs="Arial"/>
+          <w:b/>
+          <w:bCs/>
+          <w:color w:val="CC99FF"/>
+          <w:u w:val="wave"/>
+        </w:rPr>
+      </w:pPr>
+    </w:p>
+    <w:p>
+      <w:pPr>
+        <w:rPr>
+          <w:rFonts w:ascii="Forte" w:hAnsi="Forte" w:cs="Arial"/>
+          <w:b/>
+          <w:bCs/>
+          <w:color w:val="CC99FF"/>
+          <w:u w:val="wave"/>
+        </w:rPr>
+      </w:pPr>
+    </w:p>
+    <w:p>
+      <w:pPr>
+        <w:rPr>
+          <w:rFonts w:ascii="Forte" w:hAnsi="Forte" w:cs="Arial"/>
+          <w:b/>
+          <w:bCs/>
+          <w:color w:val="CC99FF"/>
+          <w:u w:val="wave"/>
+        </w:rPr>
+      </w:pPr>
+    </w:p>
+    <w:p>
+      <w:pPr>
+        <w:rPr>
+          <w:rFonts w:ascii="Forte" w:hAnsi="Forte" w:cs="Arial"/>
+          <w:b/>
+          <w:bCs/>
+          <w:color w:val="FF66CC"/>
+          <w:u w:val="wave"/>
+        </w:rPr>
+      </w:pPr>
+      <w:r>
+        <w:rPr>
+          <w:rFonts w:ascii="Forte" w:hAnsi="Forte" w:cs="Arial"/>
+          <w:b/>
+          <w:bCs/>
+          <w:color w:val="FF66CC"/>
+          <w:u w:val="wave"/>
+        </w:rPr>
+        <w:t>PLANTILLA EJERCICIOS</w:t>
+      </w:r>
+    </w:p>
+    <w:p>
+      <w:pPr>
+        <w:rPr>
+          <w:rFonts w:ascii="Arial" w:hAnsi="Arial" w:cs="Arial"/>
+          <w:b/>
+          <w:bCs/>
+        </w:rPr>
+      </w:pPr>
+      <w:r>
+        <w:rPr>
+          <w:rFonts w:ascii="Arial" w:hAnsi="Arial" w:cs="Arial"/>
+          <w:b/>
+          <w:bCs/>
+          <w:color w:val="FF99FF"/>
+        </w:rPr>
+        <w:t>Definición del Problema:</w:t>
+      </w:r>
+      <w:r>
+        <w:rPr>
+          <w:rFonts w:ascii="Arial" w:hAnsi="Arial" w:cs="Arial"/>
+          <w:b/>
+          <w:bCs/>
+          <w:color w:val="FF66CC"/>
+        </w:rPr>
+        <w:t xml:space="preserve"> </w:t>
+      </w:r>
+      <w:r>
+        <w:rPr>
+          <w:rFonts w:ascii="Arial" w:hAnsi="Arial" w:cs="Arial"/>
+          <w:b/>
+          <w:bCs/>
+        </w:rPr>
+        <w:t>Dibujar en toda la extensión del lienzo rectángulos de idénticas medidas</w:t>
+      </w:r>
+    </w:p>
+    <w:p>
+      <w:pPr>
+        <w:rPr>
+          <w:rFonts w:ascii="Arial" w:hAnsi="Arial" w:cs="Arial"/>
+          <w:b/>
+          <w:bCs/>
+          <w:color w:val="FF99FF"/>
+        </w:rPr>
+      </w:pPr>
+      <w:r>
+        <w:rPr>
+          <w:rFonts w:ascii="Arial" w:hAnsi="Arial" w:cs="Arial"/>
+          <w:b/>
+          <w:bCs/>
+          <w:color w:val="FF99FF"/>
+        </w:rPr>
+        <w:t>Análisis:</w:t>
+      </w:r>
+    </w:p>
+    <w:p>
+      <w:pPr>
+        <w:pStyle w:val="Prrafodelista"/>
+        <w:numPr>
+          <w:ilvl w:val="0"/>
+          <w:numId w:val="3"/>
+        </w:numPr>
+        <w:rPr>
+          <w:rFonts w:ascii="Arial" w:hAnsi="Arial" w:cs="Arial"/>
+        </w:rPr>
+      </w:pPr>
+      <w:r>
+        <w:rPr>
+          <w:rFonts w:ascii="Arial" w:hAnsi="Arial" w:cs="Arial"/>
+        </w:rPr>
+        <w:t xml:space="preserve">Datos de Entrada: </w:t>
+      </w:r>
+    </w:p>
+    <w:p>
+      <w:pPr>
+        <w:pStyle w:val="Prrafodelista"/>
+        <w:numPr>
+          <w:ilvl w:val="0"/>
+          <w:numId w:val="4"/>
+        </w:numPr>
+        <w:rPr>
+          <w:rFonts w:ascii="Arial" w:hAnsi="Arial" w:cs="Arial"/>
+        </w:rPr>
+      </w:pPr>
+      <w:r>
+        <w:rPr>
+          <w:rFonts w:ascii="Arial" w:hAnsi="Arial" w:cs="Arial"/>
+        </w:rPr>
+        <w:t>Entero: anchoRectangulo</w:t>
+      </w:r>
+    </w:p>
+    <w:p>
+      <w:pPr>
+        <w:pStyle w:val="Prrafodelista"/>
+        <w:numPr>
+          <w:ilvl w:val="0"/>
+          <w:numId w:val="4"/>
+        </w:numPr>
+        <w:rPr>
+          <w:rFonts w:ascii="Arial" w:hAnsi="Arial" w:cs="Arial"/>
+        </w:rPr>
+      </w:pPr>
+      <w:r>
+        <w:rPr>
+          <w:rFonts w:ascii="Arial" w:hAnsi="Arial" w:cs="Arial"/>
+        </w:rPr>
+        <w:t>Entero: altoRectangulo</w:t>
+      </w:r>
+    </w:p>
+    <w:p>
+      <w:pPr>
+        <w:pStyle w:val="Prrafodelista"/>
+        <w:numPr>
+          <w:ilvl w:val="0"/>
+          <w:numId w:val="4"/>
+        </w:numPr>
+        <w:rPr>
+          <w:rFonts w:ascii="Arial" w:hAnsi="Arial" w:cs="Arial"/>
+        </w:rPr>
+      </w:pPr>
+      <w:r>
+        <w:rPr>
+          <w:rFonts w:ascii="Arial" w:hAnsi="Arial" w:cs="Arial"/>
+        </w:rPr>
+        <w:t>Entero: distanciaEntreRectangulo;</w:t>
+      </w:r>
+    </w:p>
+    <w:p>
+      <w:pPr>
+        <w:pStyle w:val="Prrafodelista"/>
+        <w:numPr>
+          <w:ilvl w:val="0"/>
+          <w:numId w:val="4"/>
+        </w:numPr>
+        <w:rPr>
+          <w:rFonts w:ascii="Arial" w:hAnsi="Arial" w:cs="Arial"/>
+        </w:rPr>
+      </w:pPr>
+      <w:r>
+        <w:rPr>
+          <w:rFonts w:ascii="Arial" w:hAnsi="Arial" w:cs="Arial"/>
+        </w:rPr>
+        <w:t>PVector posición</w:t>
+      </w:r>
+    </w:p>
+    <w:p>
+      <w:pPr>
+        <w:pStyle w:val="Prrafodelista"/>
+        <w:numPr>
+          <w:ilvl w:val="0"/>
+          <w:numId w:val="3"/>
+        </w:numPr>
+        <w:rPr>
+          <w:rFonts w:ascii="Arial" w:hAnsi="Arial" w:cs="Arial"/>
+        </w:rPr>
+      </w:pPr>
+      <w:r>
+        <w:rPr>
+          <w:rFonts w:ascii="Arial" w:hAnsi="Arial" w:cs="Arial"/>
+        </w:rPr>
+        <w:t xml:space="preserve">Datos de Salida: </w:t>
+      </w:r>
+    </w:p>
+    <w:p>
+      <w:pPr>
+        <w:pStyle w:val="Prrafodelista"/>
+        <w:numPr>
+          <w:ilvl w:val="0"/>
+          <w:numId w:val="5"/>
+        </w:numPr>
+        <w:rPr>
+          <w:rFonts w:ascii="Arial" w:hAnsi="Arial" w:cs="Arial"/>
+        </w:rPr>
+      </w:pPr>
+      <w:r>
+        <w:rPr>
+          <w:rFonts w:ascii="Arial" w:hAnsi="Arial" w:cs="Arial"/>
+        </w:rPr>
+        <w:t>dibujarRectangulo</w:t>
+      </w:r>
+    </w:p>
+    <w:p>
+      <w:pPr>
+        <w:pStyle w:val="Prrafodelista"/>
+        <w:numPr>
+          <w:ilvl w:val="0"/>
+          <w:numId w:val="3"/>
+        </w:numPr>
+        <w:rPr>
+          <w:rFonts w:ascii="Arial" w:hAnsi="Arial" w:cs="Arial"/>
+          <w:lang w:val="en-US"/>
+        </w:rPr>
+      </w:pPr>
+      <w:r>
+        <w:rPr>
+          <w:rFonts w:ascii="Arial" w:hAnsi="Arial" w:cs="Arial"/>
+        </w:rPr>
+        <w:t>Proceso:</w:t>
+      </w:r>
+    </w:p>
+    <w:p>
+      <w:pPr>
+        <w:rPr>
+          <w:rFonts w:ascii="Arial" w:hAnsi="Arial" w:cs="Arial"/>
+        </w:rPr>
+      </w:pPr>
+      <w:r>
+        <w:rPr>
+          <w:rFonts w:ascii="Arial" w:hAnsi="Arial" w:cs="Arial"/>
+        </w:rPr>
+        <w:t>¿Quién debe realizar el proceso?: Programador</w:t>
+      </w:r>
+    </w:p>
+    <w:p>
+      <w:pPr>
+        <w:rPr>
+          <w:rFonts w:ascii="Arial" w:hAnsi="Arial" w:cs="Arial"/>
+        </w:rPr>
+      </w:pPr>
+      <w:r>
+        <w:rPr>
+          <w:rFonts w:ascii="Arial" w:hAnsi="Arial" w:cs="Arial"/>
+        </w:rPr>
+        <w:t xml:space="preserve">¿Cuál es el proceso que realiza …? </w:t>
+      </w:r>
+    </w:p>
+    <w:p>
+      <w:pPr>
+        <w:rPr>
+          <w:rFonts w:ascii="Arial" w:hAnsi="Arial" w:cs="Arial"/>
+        </w:rPr>
+      </w:pPr>
+      <w:r>
+        <w:rPr>
+          <w:rFonts w:ascii="Arial" w:hAnsi="Arial" w:cs="Arial"/>
+        </w:rPr>
+        <w:t>Dibujar rectángulos de idénticas medidas usando la ESTRUCTURA ITERATIVA PARA (For)</w:t>
+      </w:r>
+    </w:p>
+    <w:tbl>
+      <w:tblPr>
+        <w:tblStyle w:val="Tablaconcuadrcula1"/>
+        <w:tblW w:w="9923" w:type="dxa"/>
+        <w:tblInd w:w="-724" w:type="dxa"/>
+        <w:tblLook w:val="04A0" w:firstRow="1" w:lastRow="0" w:firstColumn="1" w:lastColumn="0" w:noHBand="0" w:noVBand="1"/>
+      </w:tblPr>
+      <w:tblGrid>
+        <w:gridCol w:w="9923"/>
+      </w:tblGrid>
+      <w:tr>
+        <w:tc>
+          <w:tcPr>
+            <w:tcW w:w="9923" w:type="dxa"/>
+          </w:tcPr>
+          <w:p>
+            <w:pPr>
+              <w:spacing w:after="160" w:line="259" w:lineRule="auto"/>
+              <w:rPr>
+                <w:rFonts w:cs="Arial"/>
+              </w:rPr>
+            </w:pPr>
+            <w:r>
+              <w:rPr>
+                <w:rFonts w:cs="Arial"/>
+              </w:rPr>
+              <w:t>ENTIDAD QUE RESUELVE EL PROBLEMA :</w:t>
+            </w:r>
+            <w:r>
+              <w:rPr>
+                <w:rFonts w:cs="Arial"/>
+                <w:b/>
+                <w:bCs/>
+              </w:rPr>
+              <w:t>Programador</w:t>
+            </w:r>
+          </w:p>
+        </w:tc>
+      </w:tr>
+      <w:tr>
+        <w:tc>
+          <w:tcPr>
+            <w:tcW w:w="9923" w:type="dxa"/>
+          </w:tcPr>
+          <w:p>
+            <w:pPr>
+              <w:spacing w:after="160" w:line="259" w:lineRule="auto"/>
+              <w:rPr>
+                <w:rFonts w:cs="Arial"/>
+                <w:b/>
+                <w:bCs/>
+              </w:rPr>
+            </w:pPr>
+            <w:r>
+              <w:rPr>
+                <w:rFonts w:cs="Arial"/>
+                <w:b/>
+                <w:bCs/>
+              </w:rPr>
+              <w:t>VARIABLES</w:t>
+            </w:r>
+          </w:p>
+          <w:p>
+            <w:pPr>
+              <w:spacing w:after="160" w:line="259" w:lineRule="auto"/>
+              <w:rPr>
+                <w:rFonts w:cs="Arial"/>
+              </w:rPr>
+            </w:pPr>
+            <w:r>
+              <w:rPr>
+                <w:rFonts w:cs="Arial"/>
+              </w:rPr>
+              <w:t>anchoRectangulo:Entero//almacena el ancho del rectangulo</w:t>
+            </w:r>
+          </w:p>
+          <w:p>
+            <w:pPr>
+              <w:spacing w:after="160" w:line="259" w:lineRule="auto"/>
+              <w:rPr>
+                <w:rFonts w:cs="Arial"/>
+              </w:rPr>
+            </w:pPr>
+            <w:r>
+              <w:rPr>
+                <w:rFonts w:cs="Arial"/>
+              </w:rPr>
+              <w:t>altoRectangulo:Entero// almacena el alto del rectangulo</w:t>
+            </w:r>
+          </w:p>
+          <w:p>
+            <w:pPr>
+              <w:spacing w:after="160" w:line="259" w:lineRule="auto"/>
+              <w:rPr>
+                <w:rFonts w:cs="Arial"/>
+              </w:rPr>
+            </w:pPr>
+            <w:r>
+              <w:rPr>
+                <w:rFonts w:cs="Arial"/>
+              </w:rPr>
+              <w:lastRenderedPageBreak/>
+              <w:t>distanciaEntreRectangulo</w:t>
+            </w:r>
+            <w:r>
+              <w:t>: Entero//almacena la distancia entre los rectangolos</w:t>
+            </w:r>
+          </w:p>
+          <w:p>
+            <w:pPr>
+              <w:spacing w:after="160" w:line="259" w:lineRule="auto"/>
+              <w:rPr>
+                <w:rFonts w:cs="Arial"/>
+              </w:rPr>
+            </w:pPr>
+            <w:r>
+              <w:rPr>
+                <w:rFonts w:cs="Arial"/>
+              </w:rPr>
+              <w:t>posición : PVector // almacena la posición x e y del rectángulo</w:t>
+            </w:r>
+          </w:p>
+        </w:tc>
+      </w:tr>
+      <w:tr>
+        <w:tc>
+          <w:tcPr>
+            <w:tcW w:w="9923" w:type="dxa"/>
+          </w:tcPr>
+          <w:p>
+            <w:pPr>
+              <w:spacing w:after="160" w:line="259" w:lineRule="auto"/>
+              <w:rPr>
+                <w:rFonts w:cs="Arial"/>
+              </w:rPr>
+            </w:pPr>
+            <w:r>
+              <w:rPr>
+                <w:rFonts w:cs="Arial"/>
+              </w:rPr>
+              <w:lastRenderedPageBreak/>
+              <w:t>NOMBRE ALGORITMO:</w:t>
+            </w:r>
+            <w:r>
+              <w:t xml:space="preserve"> </w:t>
+            </w:r>
+            <w:r>
+              <w:rPr>
+                <w:rFonts w:cs="Arial"/>
+              </w:rPr>
+              <w:t xml:space="preserve">dibujar_Rectangulo </w:t>
+            </w:r>
+          </w:p>
+          <w:p>
+            <w:pPr>
+              <w:spacing w:after="160" w:line="259" w:lineRule="auto"/>
+              <w:rPr>
+                <w:rFonts w:cs="Arial"/>
+              </w:rPr>
+            </w:pPr>
+          </w:p>
+          <w:p>
+            <w:pPr>
+              <w:spacing w:after="160" w:line="259" w:lineRule="auto"/>
+              <w:rPr>
+                <w:rFonts w:cs="Arial"/>
+              </w:rPr>
+            </w:pPr>
+            <w:r>
+              <w:rPr>
+                <w:rFonts w:cs="Arial"/>
+              </w:rPr>
+              <w:t>PROCESO DEL ALGORITMO</w:t>
+            </w:r>
+          </w:p>
+          <w:p>
+            <w:pPr>
+              <w:numPr>
+                <w:ilvl w:val="0"/>
+                <w:numId w:val="6"/>
+              </w:numPr>
+              <w:spacing w:after="160" w:line="259" w:lineRule="auto"/>
+              <w:contextualSpacing/>
+              <w:rPr>
+                <w:rFonts w:cs="Arial"/>
+              </w:rPr>
+            </w:pPr>
+            <w:r>
+              <w:rPr>
+                <w:rFonts w:cs="Arial"/>
+              </w:rPr>
+              <w:t xml:space="preserve"> Inicio</w:t>
+            </w:r>
+          </w:p>
+          <w:p>
+            <w:pPr>
+              <w:numPr>
+                <w:ilvl w:val="0"/>
+                <w:numId w:val="6"/>
+              </w:numPr>
+              <w:spacing w:after="160" w:line="259" w:lineRule="auto"/>
+              <w:contextualSpacing/>
+              <w:rPr>
+                <w:rFonts w:cs="Arial"/>
+              </w:rPr>
+            </w:pPr>
+            <w:r>
+              <w:rPr>
+                <w:rFonts w:cs="Arial"/>
+              </w:rPr>
+              <w:t xml:space="preserve">anchoRectangulo </w:t>
+            </w:r>
+            <w:r>
+              <w:rPr>
+                <w:rFonts w:cs="Arial"/>
+              </w:rPr>
+              <w:sym w:font="Wingdings" w:char="F0DF"/>
+            </w:r>
+            <w:r>
+              <w:rPr>
+                <w:rFonts w:cs="Arial"/>
+              </w:rPr>
+              <w:t xml:space="preserve"> 40</w:t>
+            </w:r>
+          </w:p>
+          <w:p>
+            <w:pPr>
+              <w:numPr>
+                <w:ilvl w:val="0"/>
+                <w:numId w:val="6"/>
+              </w:numPr>
+              <w:spacing w:after="160" w:line="259" w:lineRule="auto"/>
+              <w:contextualSpacing/>
+              <w:rPr>
+                <w:rFonts w:cs="Arial"/>
+              </w:rPr>
+            </w:pPr>
+            <w:r>
+              <w:rPr>
+                <w:rFonts w:cs="Arial"/>
+              </w:rPr>
+              <w:t xml:space="preserve"> altoRectangulo</w:t>
+            </w:r>
+            <w:r>
+              <w:rPr>
+                <w:rFonts w:cs="Arial"/>
+              </w:rPr>
+              <w:sym w:font="Wingdings" w:char="F0DF"/>
+            </w:r>
+            <w:r>
+              <w:rPr>
+                <w:rFonts w:cs="Arial"/>
+              </w:rPr>
+              <w:t xml:space="preserve"> 20</w:t>
+            </w:r>
+          </w:p>
+          <w:p>
+            <w:pPr>
+              <w:numPr>
+                <w:ilvl w:val="0"/>
+                <w:numId w:val="6"/>
+              </w:numPr>
+              <w:spacing w:after="160" w:line="259" w:lineRule="auto"/>
+              <w:contextualSpacing/>
+              <w:rPr>
+                <w:rFonts w:cs="Arial"/>
+              </w:rPr>
+            </w:pPr>
+            <w:r>
+              <w:rPr>
+                <w:rFonts w:cs="Arial"/>
+              </w:rPr>
+              <w:t xml:space="preserve"> distanciaEntreRectangulo </w:t>
+            </w:r>
+            <w:r>
+              <w:rPr>
+                <w:rFonts w:cs="Arial"/>
+              </w:rPr>
+              <w:sym w:font="Wingdings" w:char="F0DF"/>
+            </w:r>
+            <w:r>
+              <w:rPr>
+                <w:rFonts w:cs="Arial"/>
+              </w:rPr>
+              <w:t xml:space="preserve"> 20</w:t>
+            </w:r>
+          </w:p>
+          <w:p>
+            <w:pPr>
+              <w:numPr>
+                <w:ilvl w:val="0"/>
+                <w:numId w:val="6"/>
+              </w:numPr>
+              <w:spacing w:after="160" w:line="259" w:lineRule="auto"/>
+              <w:contextualSpacing/>
+              <w:rPr>
+                <w:rFonts w:cs="Arial"/>
+              </w:rPr>
+            </w:pPr>
+            <w:r>
+              <w:rPr>
+                <w:rFonts w:cs="Arial"/>
+              </w:rPr>
+              <w:t xml:space="preserve">Posición </w:t>
+            </w:r>
+            <w:r>
+              <w:rPr>
+                <w:rFonts w:cs="Arial"/>
+              </w:rPr>
+              <w:sym w:font="Wingdings" w:char="F0DF"/>
+            </w:r>
+            <w:r>
+              <w:rPr>
+                <w:rFonts w:cs="Arial"/>
+              </w:rPr>
+              <w:t>distanciaEntreRectangulo,</w:t>
+            </w:r>
+            <w:r>
+              <w:t xml:space="preserve"> </w:t>
+            </w:r>
+            <w:r>
+              <w:rPr>
+                <w:rFonts w:cs="Arial"/>
+              </w:rPr>
+              <w:t>distanciaEntreRectangulo</w:t>
+            </w:r>
+          </w:p>
+          <w:p>
+            <w:pPr>
+              <w:numPr>
+                <w:ilvl w:val="0"/>
+                <w:numId w:val="6"/>
+              </w:numPr>
+              <w:spacing w:after="160" w:line="259" w:lineRule="auto"/>
+              <w:contextualSpacing/>
+              <w:rPr>
+                <w:rFonts w:cs="Arial"/>
+              </w:rPr>
+            </w:pPr>
+            <w:r>
+              <w:rPr>
+                <w:rFonts w:cs="Arial"/>
+              </w:rPr>
+              <w:t xml:space="preserve">Para x </w:t>
+            </w:r>
+            <w:r>
+              <w:rPr>
+                <w:rFonts w:cs="Arial"/>
+              </w:rPr>
+              <w:sym w:font="Wingdings" w:char="F0DF"/>
+            </w:r>
+            <w:r>
+              <w:rPr>
+                <w:rFonts w:cs="Arial"/>
+              </w:rPr>
+              <w:t xml:space="preserve"> posicion.x hasta x&lt;width incremento x+</w:t>
+            </w:r>
+            <w:r>
+              <w:rPr>
+                <w:rFonts w:cs="Arial"/>
+              </w:rPr>
+              <w:sym w:font="Wingdings" w:char="F0DF"/>
+            </w:r>
+            <w:r>
+              <w:rPr>
+                <w:rFonts w:cs="Arial"/>
+              </w:rPr>
+              <w:t>(anchoRectangulo+distanciaEntreRectangulo))</w:t>
+            </w:r>
+          </w:p>
+          <w:p>
+            <w:pPr>
+              <w:numPr>
+                <w:ilvl w:val="0"/>
+                <w:numId w:val="6"/>
+              </w:numPr>
+              <w:spacing w:after="160" w:line="259" w:lineRule="auto"/>
+              <w:contextualSpacing/>
+              <w:rPr>
+                <w:rFonts w:cs="Arial"/>
+              </w:rPr>
+            </w:pPr>
+            <w:r>
+              <w:rPr>
+                <w:rFonts w:cs="Arial"/>
+              </w:rPr>
+              <w:t xml:space="preserve">Para y </w:t>
+            </w:r>
+            <w:r>
+              <w:rPr>
+                <w:rFonts w:cs="Arial"/>
+              </w:rPr>
+              <w:sym w:font="Wingdings" w:char="F0DF"/>
+            </w:r>
+            <w:r>
+              <w:rPr>
+                <w:rFonts w:cs="Arial"/>
+              </w:rPr>
+              <w:t>posicion.y hasta y&lt;heigth incremento y+</w:t>
+            </w:r>
+            <w:r>
+              <w:rPr>
+                <w:rFonts w:cs="Arial"/>
+              </w:rPr>
+              <w:sym w:font="Wingdings" w:char="F0DF"/>
+            </w:r>
+            <w:r>
+              <w:rPr>
+                <w:rFonts w:cs="Arial"/>
+              </w:rPr>
+              <w:t>(altoRectangulo+distanciaEntreRectangulo))</w:t>
+            </w:r>
+          </w:p>
+          <w:p>
+            <w:pPr>
+              <w:numPr>
+                <w:ilvl w:val="0"/>
+                <w:numId w:val="6"/>
+              </w:numPr>
+              <w:spacing w:after="160" w:line="259" w:lineRule="auto"/>
+              <w:contextualSpacing/>
+              <w:rPr>
+                <w:rFonts w:cs="Arial"/>
+              </w:rPr>
+            </w:pPr>
+            <w:r>
+              <w:rPr>
+                <w:rFonts w:cs="Arial"/>
+              </w:rPr>
+              <w:t>rect(x,y,anchoRectangulo,altoRectangulo)</w:t>
+            </w:r>
+          </w:p>
+          <w:p>
+            <w:pPr>
+              <w:numPr>
+                <w:ilvl w:val="0"/>
+                <w:numId w:val="6"/>
+              </w:numPr>
+              <w:spacing w:after="160" w:line="259" w:lineRule="auto"/>
+              <w:contextualSpacing/>
+              <w:rPr>
+                <w:rFonts w:cs="Arial"/>
+              </w:rPr>
+            </w:pPr>
+            <w:r>
+              <w:rPr>
+                <w:rFonts w:cs="Arial"/>
+              </w:rPr>
+              <w:t>fin_para</w:t>
+            </w:r>
+          </w:p>
+          <w:p>
+            <w:pPr>
+              <w:numPr>
+                <w:ilvl w:val="0"/>
+                <w:numId w:val="6"/>
+              </w:numPr>
+              <w:spacing w:after="160" w:line="259" w:lineRule="auto"/>
+              <w:contextualSpacing/>
+              <w:rPr>
+                <w:rFonts w:cs="Arial"/>
+              </w:rPr>
+            </w:pPr>
+            <w:r>
+              <w:rPr>
+                <w:rFonts w:cs="Arial"/>
+              </w:rPr>
+              <w:t>fin para</w:t>
+            </w:r>
+          </w:p>
+          <w:p>
+            <w:pPr>
+              <w:numPr>
+                <w:ilvl w:val="0"/>
+                <w:numId w:val="6"/>
+              </w:numPr>
+              <w:spacing w:after="160" w:line="259" w:lineRule="auto"/>
+              <w:contextualSpacing/>
+              <w:rPr>
+                <w:rFonts w:cs="Arial"/>
+              </w:rPr>
+            </w:pPr>
+            <w:r>
+              <w:rPr>
+                <w:rFonts w:cs="Arial"/>
+              </w:rPr>
+              <w:t>fin</w:t>
+            </w:r>
+          </w:p>
+        </w:tc>
+      </w:tr>
+    </w:tbl>
+    <w:p>
+      <w:pPr>
+        <w:rPr>
+          <w:rFonts w:ascii="Stencil" w:hAnsi="Stencil" w:cs="Arial"/>
+          <w:i/>
+          <w:iCs/>
+          <w:color w:val="FF66CC"/>
+          <w:sz w:val="28"/>
+          <w:szCs w:val="28"/>
+          <w:u w:val="wave"/>
+        </w:rPr>
+      </w:pPr>
+      <w:r>
+        <w:rPr>
+          <w:noProof/>
+        </w:rPr>
+        <w:drawing>
+          <wp:anchor distT="0" distB="0" distL="114300" distR="114300" simplePos="0" relativeHeight="251727872" behindDoc="0" locked="0" layoutInCell="1" allowOverlap="1" wp14:anchorId="2C3DBC9C" wp14:editId="6ED342E5">
+            <wp:simplePos x="0" y="0"/>
+            <wp:positionH relativeFrom="margin">
+              <wp:align>center</wp:align>
+            </wp:positionH>
+            <wp:positionV relativeFrom="paragraph">
+              <wp:posOffset>393065</wp:posOffset>
+            </wp:positionV>
+            <wp:extent cx="4248150" cy="3646805"/>
+            <wp:effectExtent l="0" t="0" r="0" b="0"/>
+            <wp:wrapSquare wrapText="bothSides"/>
+            <wp:docPr id="2136069494" name="Imagen 1" descr="Interfaz de usuario gráfica, Aplicación&#10;&#10;Descripción generada automáticamente"/>
+            <wp:cNvGraphicFramePr>
+              <a:graphicFrameLocks xmlns:a="http://schemas.openxmlformats.org/drawingml/2006/main" noChangeAspect="1"/>
+            </wp:cNvGraphicFramePr>
+            <a:graphic xmlns:a="http://schemas.openxmlformats.org/drawingml/2006/main">
+              <a:graphicData uri="http://schemas.openxmlformats.org/drawingml/2006/picture">
+                <pic:pic xmlns:pic="http://schemas.openxmlformats.org/drawingml/2006/picture">
+                  <pic:nvPicPr>
+                    <pic:cNvPr id="2136069494" name="Imagen 1" descr="Interfaz de usuario gráfica, Aplicación&#10;&#10;Descripción generada automáticamente"/>
+                    <pic:cNvPicPr/>
+                  </pic:nvPicPr>
+                  <pic:blipFill>
+                    <a:blip r:embed="rId41" cstate="print">
+                      <a:extLst>
+                        <a:ext uri="{28A0092B-C50C-407E-A947-70E740481C1C}">
+                          <a14:useLocalDpi xmlns:a14="http://schemas.microsoft.com/office/drawing/2010/main" val="0"/>
+                        </a:ext>
+                      </a:extLst>
+                    </a:blip>
+                    <a:stretch>
+                      <a:fillRect/>
+                    </a:stretch>
+                  </pic:blipFill>
+                  <pic:spPr>
+                    <a:xfrm>
+                      <a:off x="0" y="0"/>
+                      <a:ext cx="4248150" cy="3646805"/>
+                    </a:xfrm>
+                    <a:prstGeom prst="rect">
+                      <a:avLst/>
+                    </a:prstGeom>
+                  </pic:spPr>
+                </pic:pic>
+              </a:graphicData>
+            </a:graphic>
+            <wp14:sizeRelH relativeFrom="margin">
+              <wp14:pctWidth>0</wp14:pctWidth>
+            </wp14:sizeRelH>
+            <wp14:sizeRelV relativeFrom="margin">
+              <wp14:pctHeight>0</wp14:pctHeight>
+            </wp14:sizeRelV>
+          </wp:anchor>
+        </w:drawing>
+      </w:r>
+      <w:r>
+        <w:rPr>
+          <w:rFonts w:ascii="Stencil" w:hAnsi="Stencil" w:cs="Arial"/>
+          <w:i/>
+          <w:iCs/>
+          <w:color w:val="FF66CC"/>
+          <w:sz w:val="28"/>
+          <w:szCs w:val="28"/>
+          <w:u w:val="wave"/>
+        </w:rPr>
+        <w:t>Captura de Processing</w:t>
+      </w:r>
+    </w:p>
+    <w:p>
+      <w:pPr>
+        <w:rPr>
+          <w:rFonts w:ascii="Arial" w:hAnsi="Arial" w:cs="Arial"/>
+          <w:lang w:val="en-US"/>
+        </w:rPr>
+        <w:sectPr>
+          <w:headerReference w:type="first" r:id="rId42"/>
+          <w:pgSz w:w="11906" w:h="16838"/>
+          <w:pgMar w:top="1417" w:right="1701" w:bottom="1417" w:left="1701" w:header="708" w:footer="708" w:gutter="0"/>
+          <w:cols w:space="708"/>
+          <w:titlePg/>
+          <w:docGrid w:linePitch="360"/>
+        </w:sectPr>
+      </w:pPr>
+    </w:p>
+    <w:p>
+      <w:pPr>
+        <w:rPr>
+          <w:rFonts w:ascii="Arial" w:hAnsi="Arial" w:cs="Arial"/>
+        </w:rPr>
+      </w:pPr>
+      <w:r>
+        <w:rPr>
+          <w:rFonts w:ascii="Arial" w:hAnsi="Arial" w:cs="Arial"/>
+          <w:noProof/>
+        </w:rPr>
+        <w:lastRenderedPageBreak/>
+        <w:drawing>
+          <wp:anchor distT="0" distB="0" distL="114300" distR="114300" simplePos="0" relativeHeight="251728896" behindDoc="0" locked="0" layoutInCell="1" allowOverlap="1" wp14:anchorId="6187C13B" wp14:editId="3E2D828C">
+            <wp:simplePos x="0" y="0"/>
+            <wp:positionH relativeFrom="column">
+              <wp:posOffset>15240</wp:posOffset>
+            </wp:positionH>
+            <wp:positionV relativeFrom="paragraph">
+              <wp:posOffset>137160</wp:posOffset>
+            </wp:positionV>
+            <wp:extent cx="5401310" cy="4627245"/>
+            <wp:effectExtent l="0" t="0" r="8890" b="1905"/>
+            <wp:wrapSquare wrapText="bothSides"/>
+            <wp:docPr id="365119427" name="Imagen 1"/>
+            <wp:cNvGraphicFramePr>
+              <a:graphicFrameLocks xmlns:a="http://schemas.openxmlformats.org/drawingml/2006/main" noChangeAspect="1"/>
+            </wp:cNvGraphicFramePr>
+            <a:graphic xmlns:a="http://schemas.openxmlformats.org/drawingml/2006/main">
+              <a:graphicData uri="http://schemas.openxmlformats.org/drawingml/2006/picture">
+                <pic:pic xmlns:pic="http://schemas.openxmlformats.org/drawingml/2006/picture">
+                  <pic:nvPicPr>
+                    <pic:cNvPr id="0" name="Picture 2"/>
+                    <pic:cNvPicPr>
+                      <a:picLocks noChangeAspect="1" noChangeArrowheads="1"/>
+                    </pic:cNvPicPr>
+                  </pic:nvPicPr>
+                  <pic:blipFill>
+                    <a:blip r:embed="rId43">
+                      <a:extLst>
+                        <a:ext uri="{28A0092B-C50C-407E-A947-70E740481C1C}">
+                          <a14:useLocalDpi xmlns:a14="http://schemas.microsoft.com/office/drawing/2010/main" val="0"/>
+                        </a:ext>
+                      </a:extLst>
+                    </a:blip>
+                    <a:srcRect/>
+                    <a:stretch>
+                      <a:fillRect/>
+                    </a:stretch>
+                  </pic:blipFill>
+                  <pic:spPr bwMode="auto">
+                    <a:xfrm>
+                      <a:off x="0" y="0"/>
+                      <a:ext cx="5401310" cy="4627245"/>
+                    </a:xfrm>
+                    <a:prstGeom prst="rect">
+                      <a:avLst/>
+                    </a:prstGeom>
+                    <a:noFill/>
+                  </pic:spPr>
+                </pic:pic>
+              </a:graphicData>
+            </a:graphic>
+          </wp:anchor>
+        </w:drawing>
+      </w:r>
     </w:p>
     <w:sectPr>
       <w:pgSz w:w="11906" w:h="16838"/>
@@ -12471,7 +13607,7 @@
               <v:shape id="_x0000_i1025" type="#_x0000_t75" style="width:78.15pt;height:44.85pt">
                 <v:imagedata r:id="rId2" o:title=""/>
               </v:shape>
-              <o:OLEObject Type="Embed" ProgID="PBrush" ShapeID="_x0000_i1025" DrawAspect="Content" ObjectID="_1774274556" r:id="rId3"/>
+              <o:OLEObject Type="Embed" ProgID="PBrush" ShapeID="_x0000_i1025" DrawAspect="Content" ObjectID="_1774374135" r:id="rId3"/>
             </w:object>
           </w:r>
         </w:p>
@@ -12961,8 +14097,8 @@
             <w:pStyle w:val="Encabezado"/>
             <w:jc w:val="center"/>
           </w:pPr>
-          <w:bookmarkStart w:id="20" w:name="_Hlk163553721"/>
-          <w:bookmarkStart w:id="21" w:name="_Hlk163553722"/>
+          <w:bookmarkStart w:id="39" w:name="_Hlk163553721"/>
+          <w:bookmarkStart w:id="40" w:name="_Hlk163553722"/>
           <w:r>
             <w:rPr>
               <w:noProof/>
@@ -13149,13 +14285,265 @@
         </w:p>
       </w:tc>
     </w:tr>
-    <w:bookmarkEnd w:id="20"/>
-    <w:bookmarkEnd w:id="21"/>
+    <w:bookmarkEnd w:id="39"/>
+    <w:bookmarkEnd w:id="40"/>
   </w:tbl>
   <w:p>
     <w:pPr>
       <w:pStyle w:val="Encabezado"/>
     </w:pPr>
+  </w:p>
+</w:hdr>
+</file>
+
+<file path=word/header5.xml><?xml version="1.0" encoding="utf-8"?>
+<w:hdr xmlns:wpc="http://schemas.microsoft.com/office/word/2010/wordprocessingCanvas" xmlns:cx="http://schemas.microsoft.com/office/drawing/2014/chartex" xmlns:cx1="http://schemas.microsoft.com/office/drawing/2015/9/8/chartex" xmlns:cx2="http://schemas.microsoft.com/office/drawing/2015/10/21/chartex" xmlns:cx3="http://schemas.microsoft.com/office/drawing/2016/5/9/chartex" xmlns:cx4="http://schemas.microsoft.com/office/drawing/2016/5/10/chartex" xmlns:cx5="http://schemas.microsoft.com/office/drawing/2016/5/11/chartex" xmlns:cx6="http://schemas.microsoft.com/office/drawing/2016/5/12/chartex" xmlns:cx7="http://schemas.microsoft.com/office/drawing/2016/5/13/chartex" xmlns:cx8="http://schemas.microsoft.com/office/drawing/2016/5/14/chartex" xmlns:mc="http://schemas.openxmlformats.org/markup-compatibility/2006" xmlns:aink="http://schemas.microsoft.com/office/drawing/2016/ink" xmlns:am3d="http://schemas.microsoft.com/office/drawing/2017/model3d" xmlns:o="urn:schemas-microsoft-com:office:office" xmlns:oel="http://schemas.microsoft.com/office/2019/extlst" xmlns:r="http://schemas.openxmlformats.org/officeDocument/2006/relationships" xmlns:m="http://schemas.openxmlformats.org/officeDocument/2006/math" xmlns:v="urn:schemas-microsoft-com:vml" xmlns:wp14="http://schemas.microsoft.com/office/word/2010/wordprocessingDrawing" xmlns:wp="http://schemas.openxmlformats.org/drawingml/2006/wordprocessingDrawing" xmlns:w10="urn:schemas-microsoft-com:office:word" xmlns:w="http://schemas.openxmlformats.org/wordprocessingml/2006/main" xmlns:w14="http://schemas.microsoft.com/office/word/2010/wordml" xmlns:w15="http://schemas.microsoft.com/office/word/2012/wordml" xmlns:w16cex="http://schemas.microsoft.com/office/word/2018/wordml/cex" xmlns:w16cid="http://schemas.microsoft.com/office/word/2016/wordml/cid" xmlns:w16="http://schemas.microsoft.com/office/word/2018/wordml" xmlns:w16sdtdh="http://schemas.microsoft.com/office/word/2020/wordml/sdtdatahash" xmlns:w16se="http://schemas.microsoft.com/office/word/2015/wordml/symex" xmlns:wpg="http://schemas.microsoft.com/office/word/2010/wordprocessingGroup" xmlns:wpi="http://schemas.microsoft.com/office/word/2010/wordprocessingInk" xmlns:wne="http://schemas.microsoft.com/office/word/2006/wordml" xmlns:wps="http://schemas.microsoft.com/office/word/2010/wordprocessingShape" mc:Ignorable="w14 w15 w16se w16cid w16 w16cex w16sdtdh wp14">
+  <w:tbl>
+    <w:tblPr>
+      <w:tblStyle w:val="Tablaconcuadrcula1clara"/>
+      <w:tblW w:w="10632" w:type="dxa"/>
+      <w:tblInd w:w="-649" w:type="dxa"/>
+      <w:tblLayout w:type="fixed"/>
+      <w:tblLook w:val="04A0" w:firstRow="1" w:lastRow="0" w:firstColumn="1" w:lastColumn="0" w:noHBand="0" w:noVBand="1"/>
+    </w:tblPr>
+    <w:tblGrid>
+      <w:gridCol w:w="1843"/>
+      <w:gridCol w:w="7088"/>
+      <w:gridCol w:w="1701"/>
+    </w:tblGrid>
+    <w:tr>
+      <w:trPr>
+        <w:cnfStyle w:val="100000000000" w:firstRow="1" w:lastRow="0" w:firstColumn="0" w:lastColumn="0" w:oddVBand="0" w:evenVBand="0" w:oddHBand="0" w:evenHBand="0" w:firstRowFirstColumn="0" w:firstRowLastColumn="0" w:lastRowFirstColumn="0" w:lastRowLastColumn="0"/>
+        <w:trHeight w:val="552"/>
+      </w:trPr>
+      <w:tc>
+        <w:tcPr>
+          <w:cnfStyle w:val="001000000000" w:firstRow="0" w:lastRow="0" w:firstColumn="1" w:lastColumn="0" w:oddVBand="0" w:evenVBand="0" w:oddHBand="0" w:evenHBand="0" w:firstRowFirstColumn="0" w:firstRowLastColumn="0" w:lastRowFirstColumn="0" w:lastRowLastColumn="0"/>
+          <w:tcW w:w="1843" w:type="dxa"/>
+        </w:tcPr>
+        <w:p>
+          <w:pPr>
+            <w:pStyle w:val="Encabezado"/>
+            <w:jc w:val="center"/>
+          </w:pPr>
+          <w:r>
+            <w:rPr>
+              <w:noProof/>
+            </w:rPr>
+            <w:drawing>
+              <wp:anchor distT="0" distB="0" distL="114300" distR="114300" simplePos="0" relativeHeight="251679744" behindDoc="0" locked="0" layoutInCell="1" allowOverlap="1" wp14:anchorId="2EAC08D8" wp14:editId="18DC0D47">
+                <wp:simplePos x="0" y="0"/>
+                <wp:positionH relativeFrom="column">
+                  <wp:posOffset>106450</wp:posOffset>
+                </wp:positionH>
+                <wp:positionV relativeFrom="paragraph">
+                  <wp:posOffset>273644</wp:posOffset>
+                </wp:positionV>
+                <wp:extent cx="850265" cy="558800"/>
+                <wp:effectExtent l="0" t="0" r="6985" b="0"/>
+                <wp:wrapSquare wrapText="bothSides"/>
+                <wp:docPr id="921040465" name="Imagen 921040465" descr="Texto&#10;&#10;Descripción generada automáticamente con confianza media"/>
+                <wp:cNvGraphicFramePr>
+                  <a:graphicFrameLocks xmlns:a="http://schemas.openxmlformats.org/drawingml/2006/main" noChangeAspect="1"/>
+                </wp:cNvGraphicFramePr>
+                <a:graphic xmlns:a="http://schemas.openxmlformats.org/drawingml/2006/main">
+                  <a:graphicData uri="http://schemas.openxmlformats.org/drawingml/2006/picture">
+                    <pic:pic xmlns:pic="http://schemas.openxmlformats.org/drawingml/2006/picture">
+                      <pic:nvPicPr>
+                        <pic:cNvPr id="1" name="Imagen 1" descr="Texto&#10;&#10;Descripción generada automáticamente con confianza media"/>
+                        <pic:cNvPicPr/>
+                      </pic:nvPicPr>
+                      <pic:blipFill>
+                        <a:blip r:embed="rId1">
+                          <a:extLst>
+                            <a:ext uri="{28A0092B-C50C-407E-A947-70E740481C1C}">
+                              <a14:useLocalDpi xmlns:a14="http://schemas.microsoft.com/office/drawing/2010/main" val="0"/>
+                            </a:ext>
+                          </a:extLst>
+                        </a:blip>
+                        <a:stretch>
+                          <a:fillRect/>
+                        </a:stretch>
+                      </pic:blipFill>
+                      <pic:spPr>
+                        <a:xfrm>
+                          <a:off x="0" y="0"/>
+                          <a:ext cx="850265" cy="558800"/>
+                        </a:xfrm>
+                        <a:prstGeom prst="rect">
+                          <a:avLst/>
+                        </a:prstGeom>
+                      </pic:spPr>
+                    </pic:pic>
+                  </a:graphicData>
+                </a:graphic>
+              </wp:anchor>
+            </w:drawing>
+          </w:r>
+        </w:p>
+      </w:tc>
+      <w:tc>
+        <w:tcPr>
+          <w:tcW w:w="7088" w:type="dxa"/>
+        </w:tcPr>
+        <w:p>
+          <w:pPr>
+            <w:pStyle w:val="Encabezado"/>
+            <w:jc w:val="center"/>
+            <w:cnfStyle w:val="100000000000" w:firstRow="1" w:lastRow="0" w:firstColumn="0" w:lastColumn="0" w:oddVBand="0" w:evenVBand="0" w:oddHBand="0" w:evenHBand="0" w:firstRowFirstColumn="0" w:firstRowLastColumn="0" w:lastRowFirstColumn="0" w:lastRowLastColumn="0"/>
+            <w:rPr>
+              <w:rFonts w:ascii="Stencil" w:hAnsi="Stencil" w:cs="Arial"/>
+            </w:rPr>
+          </w:pPr>
+        </w:p>
+        <w:p>
+          <w:pPr>
+            <w:pStyle w:val="Encabezado"/>
+            <w:jc w:val="center"/>
+            <w:cnfStyle w:val="100000000000" w:firstRow="1" w:lastRow="0" w:firstColumn="0" w:lastColumn="0" w:oddVBand="0" w:evenVBand="0" w:oddHBand="0" w:evenHBand="0" w:firstRowFirstColumn="0" w:firstRowLastColumn="0" w:lastRowFirstColumn="0" w:lastRowLastColumn="0"/>
+            <w:rPr>
+              <w:rFonts w:ascii="Stencil" w:hAnsi="Stencil" w:cs="Arial"/>
+            </w:rPr>
+          </w:pPr>
+          <w:r>
+            <w:rPr>
+              <w:rFonts w:ascii="Stencil" w:hAnsi="Stencil" w:cs="Arial"/>
+            </w:rPr>
+            <w:t>FUNDAMENTOS DE PROGRAMACIÓN ORIENTADA A OBJETOS</w:t>
+          </w:r>
+        </w:p>
+        <w:p>
+          <w:pPr>
+            <w:pStyle w:val="Encabezado"/>
+            <w:jc w:val="center"/>
+            <w:cnfStyle w:val="100000000000" w:firstRow="1" w:lastRow="0" w:firstColumn="0" w:lastColumn="0" w:oddVBand="0" w:evenVBand="0" w:oddHBand="0" w:evenHBand="0" w:firstRowFirstColumn="0" w:firstRowLastColumn="0" w:lastRowFirstColumn="0" w:lastRowLastColumn="0"/>
+            <w:rPr>
+              <w:rFonts w:ascii="Stencil" w:hAnsi="Stencil" w:cs="Arial"/>
+            </w:rPr>
+          </w:pPr>
+          <w:r>
+            <w:rPr>
+              <w:rFonts w:ascii="Stencil" w:hAnsi="Stencil" w:cs="Arial"/>
+            </w:rPr>
+            <w:t>TECNICATURA UNIVERSITARIA EN DISEÑO INTEGRAL DE VIDEOJUEGOS</w:t>
+          </w:r>
+        </w:p>
+        <w:p>
+          <w:pPr>
+            <w:pStyle w:val="Encabezado"/>
+            <w:jc w:val="center"/>
+            <w:cnfStyle w:val="100000000000" w:firstRow="1" w:lastRow="0" w:firstColumn="0" w:lastColumn="0" w:oddVBand="0" w:evenVBand="0" w:oddHBand="0" w:evenHBand="0" w:firstRowFirstColumn="0" w:firstRowLastColumn="0" w:lastRowFirstColumn="0" w:lastRowLastColumn="0"/>
+            <w:rPr>
+              <w:rFonts w:ascii="Bahnschrift SemiBold" w:hAnsi="Bahnschrift SemiBold" w:cs="Arial"/>
+              <w:sz w:val="20"/>
+              <w:szCs w:val="20"/>
+            </w:rPr>
+          </w:pPr>
+          <w:r>
+            <w:rPr>
+              <w:rFonts w:ascii="Bahnschrift SemiBold" w:hAnsi="Bahnschrift SemiBold" w:cs="Arial"/>
+              <w:sz w:val="20"/>
+              <w:szCs w:val="20"/>
+            </w:rPr>
+            <w:t>PENSAMIENTO COMPUTACIONAL y PROGRAMACIÓN: Problema y Solución – PC y P – Algoritmos – Principio de la P</w:t>
+          </w:r>
+        </w:p>
+        <w:p>
+          <w:pPr>
+            <w:pStyle w:val="Encabezado"/>
+            <w:jc w:val="center"/>
+            <w:cnfStyle w:val="100000000000" w:firstRow="1" w:lastRow="0" w:firstColumn="0" w:lastColumn="0" w:oddVBand="0" w:evenVBand="0" w:oddHBand="0" w:evenHBand="0" w:firstRowFirstColumn="0" w:firstRowLastColumn="0" w:lastRowFirstColumn="0" w:lastRowLastColumn="0"/>
+            <w:rPr>
+              <w:sz w:val="20"/>
+              <w:szCs w:val="20"/>
+            </w:rPr>
+          </w:pPr>
+        </w:p>
+      </w:tc>
+      <w:tc>
+        <w:tcPr>
+          <w:tcW w:w="1701" w:type="dxa"/>
+        </w:tcPr>
+        <w:p>
+          <w:pPr>
+            <w:pStyle w:val="Encabezado"/>
+            <w:cnfStyle w:val="100000000000" w:firstRow="1" w:lastRow="0" w:firstColumn="0" w:lastColumn="0" w:oddVBand="0" w:evenVBand="0" w:oddHBand="0" w:evenHBand="0" w:firstRowFirstColumn="0" w:firstRowLastColumn="0" w:lastRowFirstColumn="0" w:lastRowLastColumn="0"/>
+          </w:pPr>
+          <w:r>
+            <w:rPr>
+              <w:noProof/>
+            </w:rPr>
+            <w:drawing>
+              <wp:anchor distT="0" distB="0" distL="114300" distR="114300" simplePos="0" relativeHeight="251678720" behindDoc="0" locked="0" layoutInCell="1" allowOverlap="1" wp14:anchorId="4CF62938" wp14:editId="1A982DAD">
+                <wp:simplePos x="0" y="0"/>
+                <wp:positionH relativeFrom="column">
+                  <wp:posOffset>65202</wp:posOffset>
+                </wp:positionH>
+                <wp:positionV relativeFrom="paragraph">
+                  <wp:posOffset>183298</wp:posOffset>
+                </wp:positionV>
+                <wp:extent cx="781050" cy="680720"/>
+                <wp:effectExtent l="0" t="0" r="0" b="5080"/>
+                <wp:wrapNone/>
+                <wp:docPr id="1831113625" name="Imagen 4"/>
+                <wp:cNvGraphicFramePr>
+                  <a:graphicFrameLocks xmlns:a="http://schemas.openxmlformats.org/drawingml/2006/main" noChangeAspect="1"/>
+                </wp:cNvGraphicFramePr>
+                <a:graphic xmlns:a="http://schemas.openxmlformats.org/drawingml/2006/main">
+                  <a:graphicData uri="http://schemas.openxmlformats.org/drawingml/2006/picture">
+                    <pic:pic xmlns:pic="http://schemas.openxmlformats.org/drawingml/2006/picture">
+                      <pic:nvPicPr>
+                        <pic:cNvPr id="0" name="Picture 4"/>
+                        <pic:cNvPicPr>
+                          <a:picLocks noChangeAspect="1" noChangeArrowheads="1"/>
+                        </pic:cNvPicPr>
+                      </pic:nvPicPr>
+                      <pic:blipFill>
+                        <a:blip r:embed="rId2">
+                          <a:extLst>
+                            <a:ext uri="{28A0092B-C50C-407E-A947-70E740481C1C}">
+                              <a14:useLocalDpi xmlns:a14="http://schemas.microsoft.com/office/drawing/2010/main" val="0"/>
+                            </a:ext>
+                          </a:extLst>
+                        </a:blip>
+                        <a:srcRect/>
+                        <a:stretch>
+                          <a:fillRect/>
+                        </a:stretch>
+                      </pic:blipFill>
+                      <pic:spPr bwMode="auto">
+                        <a:xfrm>
+                          <a:off x="0" y="0"/>
+                          <a:ext cx="781050" cy="680720"/>
+                        </a:xfrm>
+                        <a:prstGeom prst="rect">
+                          <a:avLst/>
+                        </a:prstGeom>
+                        <a:noFill/>
+                      </pic:spPr>
+                    </pic:pic>
+                  </a:graphicData>
+                </a:graphic>
+                <wp14:sizeRelH relativeFrom="margin">
+                  <wp14:pctWidth>0</wp14:pctWidth>
+                </wp14:sizeRelH>
+                <wp14:sizeRelV relativeFrom="margin">
+                  <wp14:pctHeight>0</wp14:pctHeight>
+                </wp14:sizeRelV>
+              </wp:anchor>
+            </w:drawing>
+          </w:r>
+        </w:p>
+      </w:tc>
+    </w:tr>
+  </w:tbl>
+  <w:p>
+    <w:pPr>
+      <w:pStyle w:val="Encabezado"/>
+    </w:pPr>
+    <w:r>
+      <w:t xml:space="preserve"> </w:t>
+    </w:r>
   </w:p>
 </w:hdr>
 </file>
@@ -13252,6 +14640,318 @@
     </w:lvl>
   </w:abstractNum>
   <w:abstractNum w:abstractNumId="1" w15:restartNumberingAfterBreak="0">
+    <w:nsid w:val="450B05A9"/>
+    <w:multiLevelType w:val="hybridMultilevel"/>
+    <w:tmpl w:val="2B9EDBEE"/>
+    <w:lvl w:ilvl="0" w:tplc="2C0A0001">
+      <w:start w:val="1"/>
+      <w:numFmt w:val="bullet"/>
+      <w:lvlText w:val=""/>
+      <w:lvlJc w:val="left"/>
+      <w:pPr>
+        <w:ind w:left="360" w:hanging="360"/>
+      </w:pPr>
+      <w:rPr>
+        <w:rFonts w:ascii="Symbol" w:hAnsi="Symbol" w:hint="default"/>
+      </w:rPr>
+    </w:lvl>
+    <w:lvl w:ilvl="1" w:tplc="2C0A0003" w:tentative="1">
+      <w:start w:val="1"/>
+      <w:numFmt w:val="bullet"/>
+      <w:lvlText w:val="o"/>
+      <w:lvlJc w:val="left"/>
+      <w:pPr>
+        <w:ind w:left="1080" w:hanging="360"/>
+      </w:pPr>
+      <w:rPr>
+        <w:rFonts w:ascii="Courier New" w:hAnsi="Courier New" w:cs="Courier New" w:hint="default"/>
+      </w:rPr>
+    </w:lvl>
+    <w:lvl w:ilvl="2" w:tplc="2C0A0005" w:tentative="1">
+      <w:start w:val="1"/>
+      <w:numFmt w:val="bullet"/>
+      <w:lvlText w:val=""/>
+      <w:lvlJc w:val="left"/>
+      <w:pPr>
+        <w:ind w:left="1800" w:hanging="360"/>
+      </w:pPr>
+      <w:rPr>
+        <w:rFonts w:ascii="Wingdings" w:hAnsi="Wingdings" w:hint="default"/>
+      </w:rPr>
+    </w:lvl>
+    <w:lvl w:ilvl="3" w:tplc="2C0A0001" w:tentative="1">
+      <w:start w:val="1"/>
+      <w:numFmt w:val="bullet"/>
+      <w:lvlText w:val=""/>
+      <w:lvlJc w:val="left"/>
+      <w:pPr>
+        <w:ind w:left="2520" w:hanging="360"/>
+      </w:pPr>
+      <w:rPr>
+        <w:rFonts w:ascii="Symbol" w:hAnsi="Symbol" w:hint="default"/>
+      </w:rPr>
+    </w:lvl>
+    <w:lvl w:ilvl="4" w:tplc="2C0A0003" w:tentative="1">
+      <w:start w:val="1"/>
+      <w:numFmt w:val="bullet"/>
+      <w:lvlText w:val="o"/>
+      <w:lvlJc w:val="left"/>
+      <w:pPr>
+        <w:ind w:left="3240" w:hanging="360"/>
+      </w:pPr>
+      <w:rPr>
+        <w:rFonts w:ascii="Courier New" w:hAnsi="Courier New" w:cs="Courier New" w:hint="default"/>
+      </w:rPr>
+    </w:lvl>
+    <w:lvl w:ilvl="5" w:tplc="2C0A0005" w:tentative="1">
+      <w:start w:val="1"/>
+      <w:numFmt w:val="bullet"/>
+      <w:lvlText w:val=""/>
+      <w:lvlJc w:val="left"/>
+      <w:pPr>
+        <w:ind w:left="3960" w:hanging="360"/>
+      </w:pPr>
+      <w:rPr>
+        <w:rFonts w:ascii="Wingdings" w:hAnsi="Wingdings" w:hint="default"/>
+      </w:rPr>
+    </w:lvl>
+    <w:lvl w:ilvl="6" w:tplc="2C0A0001" w:tentative="1">
+      <w:start w:val="1"/>
+      <w:numFmt w:val="bullet"/>
+      <w:lvlText w:val=""/>
+      <w:lvlJc w:val="left"/>
+      <w:pPr>
+        <w:ind w:left="4680" w:hanging="360"/>
+      </w:pPr>
+      <w:rPr>
+        <w:rFonts w:ascii="Symbol" w:hAnsi="Symbol" w:hint="default"/>
+      </w:rPr>
+    </w:lvl>
+    <w:lvl w:ilvl="7" w:tplc="2C0A0003" w:tentative="1">
+      <w:start w:val="1"/>
+      <w:numFmt w:val="bullet"/>
+      <w:lvlText w:val="o"/>
+      <w:lvlJc w:val="left"/>
+      <w:pPr>
+        <w:ind w:left="5400" w:hanging="360"/>
+      </w:pPr>
+      <w:rPr>
+        <w:rFonts w:ascii="Courier New" w:hAnsi="Courier New" w:cs="Courier New" w:hint="default"/>
+      </w:rPr>
+    </w:lvl>
+    <w:lvl w:ilvl="8" w:tplc="2C0A0005" w:tentative="1">
+      <w:start w:val="1"/>
+      <w:numFmt w:val="bullet"/>
+      <w:lvlText w:val=""/>
+      <w:lvlJc w:val="left"/>
+      <w:pPr>
+        <w:ind w:left="6120" w:hanging="360"/>
+      </w:pPr>
+      <w:rPr>
+        <w:rFonts w:ascii="Wingdings" w:hAnsi="Wingdings" w:hint="default"/>
+      </w:rPr>
+    </w:lvl>
+  </w:abstractNum>
+  <w:abstractNum w:abstractNumId="2" w15:restartNumberingAfterBreak="0">
+    <w:nsid w:val="5BBF6AFB"/>
+    <w:multiLevelType w:val="hybridMultilevel"/>
+    <w:tmpl w:val="B89A9B82"/>
+    <w:lvl w:ilvl="0" w:tplc="2C0A0009">
+      <w:start w:val="1"/>
+      <w:numFmt w:val="bullet"/>
+      <w:lvlText w:val=""/>
+      <w:lvlJc w:val="left"/>
+      <w:pPr>
+        <w:ind w:left="720" w:hanging="360"/>
+      </w:pPr>
+      <w:rPr>
+        <w:rFonts w:ascii="Wingdings" w:hAnsi="Wingdings" w:hint="default"/>
+      </w:rPr>
+    </w:lvl>
+    <w:lvl w:ilvl="1" w:tplc="2C0A0003" w:tentative="1">
+      <w:start w:val="1"/>
+      <w:numFmt w:val="bullet"/>
+      <w:lvlText w:val="o"/>
+      <w:lvlJc w:val="left"/>
+      <w:pPr>
+        <w:ind w:left="1440" w:hanging="360"/>
+      </w:pPr>
+      <w:rPr>
+        <w:rFonts w:ascii="Courier New" w:hAnsi="Courier New" w:cs="Courier New" w:hint="default"/>
+      </w:rPr>
+    </w:lvl>
+    <w:lvl w:ilvl="2" w:tplc="2C0A0005" w:tentative="1">
+      <w:start w:val="1"/>
+      <w:numFmt w:val="bullet"/>
+      <w:lvlText w:val=""/>
+      <w:lvlJc w:val="left"/>
+      <w:pPr>
+        <w:ind w:left="2160" w:hanging="360"/>
+      </w:pPr>
+      <w:rPr>
+        <w:rFonts w:ascii="Wingdings" w:hAnsi="Wingdings" w:hint="default"/>
+      </w:rPr>
+    </w:lvl>
+    <w:lvl w:ilvl="3" w:tplc="2C0A0001" w:tentative="1">
+      <w:start w:val="1"/>
+      <w:numFmt w:val="bullet"/>
+      <w:lvlText w:val=""/>
+      <w:lvlJc w:val="left"/>
+      <w:pPr>
+        <w:ind w:left="2880" w:hanging="360"/>
+      </w:pPr>
+      <w:rPr>
+        <w:rFonts w:ascii="Symbol" w:hAnsi="Symbol" w:hint="default"/>
+      </w:rPr>
+    </w:lvl>
+    <w:lvl w:ilvl="4" w:tplc="2C0A0003" w:tentative="1">
+      <w:start w:val="1"/>
+      <w:numFmt w:val="bullet"/>
+      <w:lvlText w:val="o"/>
+      <w:lvlJc w:val="left"/>
+      <w:pPr>
+        <w:ind w:left="3600" w:hanging="360"/>
+      </w:pPr>
+      <w:rPr>
+        <w:rFonts w:ascii="Courier New" w:hAnsi="Courier New" w:cs="Courier New" w:hint="default"/>
+      </w:rPr>
+    </w:lvl>
+    <w:lvl w:ilvl="5" w:tplc="2C0A0005" w:tentative="1">
+      <w:start w:val="1"/>
+      <w:numFmt w:val="bullet"/>
+      <w:lvlText w:val=""/>
+      <w:lvlJc w:val="left"/>
+      <w:pPr>
+        <w:ind w:left="4320" w:hanging="360"/>
+      </w:pPr>
+      <w:rPr>
+        <w:rFonts w:ascii="Wingdings" w:hAnsi="Wingdings" w:hint="default"/>
+      </w:rPr>
+    </w:lvl>
+    <w:lvl w:ilvl="6" w:tplc="2C0A0001" w:tentative="1">
+      <w:start w:val="1"/>
+      <w:numFmt w:val="bullet"/>
+      <w:lvlText w:val=""/>
+      <w:lvlJc w:val="left"/>
+      <w:pPr>
+        <w:ind w:left="5040" w:hanging="360"/>
+      </w:pPr>
+      <w:rPr>
+        <w:rFonts w:ascii="Symbol" w:hAnsi="Symbol" w:hint="default"/>
+      </w:rPr>
+    </w:lvl>
+    <w:lvl w:ilvl="7" w:tplc="2C0A0003" w:tentative="1">
+      <w:start w:val="1"/>
+      <w:numFmt w:val="bullet"/>
+      <w:lvlText w:val="o"/>
+      <w:lvlJc w:val="left"/>
+      <w:pPr>
+        <w:ind w:left="5760" w:hanging="360"/>
+      </w:pPr>
+      <w:rPr>
+        <w:rFonts w:ascii="Courier New" w:hAnsi="Courier New" w:cs="Courier New" w:hint="default"/>
+      </w:rPr>
+    </w:lvl>
+    <w:lvl w:ilvl="8" w:tplc="2C0A0005" w:tentative="1">
+      <w:start w:val="1"/>
+      <w:numFmt w:val="bullet"/>
+      <w:lvlText w:val=""/>
+      <w:lvlJc w:val="left"/>
+      <w:pPr>
+        <w:ind w:left="6480" w:hanging="360"/>
+      </w:pPr>
+      <w:rPr>
+        <w:rFonts w:ascii="Wingdings" w:hAnsi="Wingdings" w:hint="default"/>
+      </w:rPr>
+    </w:lvl>
+  </w:abstractNum>
+  <w:abstractNum w:abstractNumId="3" w15:restartNumberingAfterBreak="0">
+    <w:nsid w:val="5E244ED7"/>
+    <w:multiLevelType w:val="hybridMultilevel"/>
+    <w:tmpl w:val="B5C28A44"/>
+    <w:lvl w:ilvl="0" w:tplc="2C0A000F">
+      <w:start w:val="1"/>
+      <w:numFmt w:val="decimal"/>
+      <w:lvlText w:val="%1."/>
+      <w:lvlJc w:val="left"/>
+      <w:pPr>
+        <w:ind w:left="720" w:hanging="360"/>
+      </w:pPr>
+    </w:lvl>
+    <w:lvl w:ilvl="1" w:tplc="2C0A0019" w:tentative="1">
+      <w:start w:val="1"/>
+      <w:numFmt w:val="lowerLetter"/>
+      <w:lvlText w:val="%2."/>
+      <w:lvlJc w:val="left"/>
+      <w:pPr>
+        <w:ind w:left="1440" w:hanging="360"/>
+      </w:pPr>
+    </w:lvl>
+    <w:lvl w:ilvl="2" w:tplc="2C0A001B" w:tentative="1">
+      <w:start w:val="1"/>
+      <w:numFmt w:val="lowerRoman"/>
+      <w:lvlText w:val="%3."/>
+      <w:lvlJc w:val="right"/>
+      <w:pPr>
+        <w:ind w:left="2160" w:hanging="180"/>
+      </w:pPr>
+    </w:lvl>
+    <w:lvl w:ilvl="3" w:tplc="2C0A000F" w:tentative="1">
+      <w:start w:val="1"/>
+      <w:numFmt w:val="decimal"/>
+      <w:lvlText w:val="%4."/>
+      <w:lvlJc w:val="left"/>
+      <w:pPr>
+        <w:ind w:left="2880" w:hanging="360"/>
+      </w:pPr>
+    </w:lvl>
+    <w:lvl w:ilvl="4" w:tplc="2C0A0019" w:tentative="1">
+      <w:start w:val="1"/>
+      <w:numFmt w:val="lowerLetter"/>
+      <w:lvlText w:val="%5."/>
+      <w:lvlJc w:val="left"/>
+      <w:pPr>
+        <w:ind w:left="3600" w:hanging="360"/>
+      </w:pPr>
+    </w:lvl>
+    <w:lvl w:ilvl="5" w:tplc="2C0A001B" w:tentative="1">
+      <w:start w:val="1"/>
+      <w:numFmt w:val="lowerRoman"/>
+      <w:lvlText w:val="%6."/>
+      <w:lvlJc w:val="right"/>
+      <w:pPr>
+        <w:ind w:left="4320" w:hanging="180"/>
+      </w:pPr>
+    </w:lvl>
+    <w:lvl w:ilvl="6" w:tplc="2C0A000F" w:tentative="1">
+      <w:start w:val="1"/>
+      <w:numFmt w:val="decimal"/>
+      <w:lvlText w:val="%7."/>
+      <w:lvlJc w:val="left"/>
+      <w:pPr>
+        <w:ind w:left="5040" w:hanging="360"/>
+      </w:pPr>
+    </w:lvl>
+    <w:lvl w:ilvl="7" w:tplc="2C0A0019" w:tentative="1">
+      <w:start w:val="1"/>
+      <w:numFmt w:val="lowerLetter"/>
+      <w:lvlText w:val="%8."/>
+      <w:lvlJc w:val="left"/>
+      <w:pPr>
+        <w:ind w:left="5760" w:hanging="360"/>
+      </w:pPr>
+    </w:lvl>
+    <w:lvl w:ilvl="8" w:tplc="2C0A001B" w:tentative="1">
+      <w:start w:val="1"/>
+      <w:numFmt w:val="lowerRoman"/>
+      <w:lvlText w:val="%9."/>
+      <w:lvlJc w:val="right"/>
+      <w:pPr>
+        <w:ind w:left="6480" w:hanging="180"/>
+      </w:pPr>
+    </w:lvl>
+  </w:abstractNum>
+  <w:abstractNum w:abstractNumId="4" w15:restartNumberingAfterBreak="0">
     <w:nsid w:val="6E092F73"/>
     <w:multiLevelType w:val="hybridMultilevel"/>
     <w:tmpl w:val="3CFE36A4"/>
@@ -13340,11 +15040,136 @@
       </w:pPr>
     </w:lvl>
   </w:abstractNum>
+  <w:abstractNum w:abstractNumId="5" w15:restartNumberingAfterBreak="0">
+    <w:nsid w:val="76E62AC2"/>
+    <w:multiLevelType w:val="hybridMultilevel"/>
+    <w:tmpl w:val="044AFB20"/>
+    <w:lvl w:ilvl="0" w:tplc="2C0A0009">
+      <w:start w:val="1"/>
+      <w:numFmt w:val="bullet"/>
+      <w:lvlText w:val=""/>
+      <w:lvlJc w:val="left"/>
+      <w:pPr>
+        <w:ind w:left="720" w:hanging="360"/>
+      </w:pPr>
+      <w:rPr>
+        <w:rFonts w:ascii="Wingdings" w:hAnsi="Wingdings" w:hint="default"/>
+      </w:rPr>
+    </w:lvl>
+    <w:lvl w:ilvl="1" w:tplc="2C0A0003" w:tentative="1">
+      <w:start w:val="1"/>
+      <w:numFmt w:val="bullet"/>
+      <w:lvlText w:val="o"/>
+      <w:lvlJc w:val="left"/>
+      <w:pPr>
+        <w:ind w:left="1440" w:hanging="360"/>
+      </w:pPr>
+      <w:rPr>
+        <w:rFonts w:ascii="Courier New" w:hAnsi="Courier New" w:cs="Courier New" w:hint="default"/>
+      </w:rPr>
+    </w:lvl>
+    <w:lvl w:ilvl="2" w:tplc="2C0A0005" w:tentative="1">
+      <w:start w:val="1"/>
+      <w:numFmt w:val="bullet"/>
+      <w:lvlText w:val=""/>
+      <w:lvlJc w:val="left"/>
+      <w:pPr>
+        <w:ind w:left="2160" w:hanging="360"/>
+      </w:pPr>
+      <w:rPr>
+        <w:rFonts w:ascii="Wingdings" w:hAnsi="Wingdings" w:hint="default"/>
+      </w:rPr>
+    </w:lvl>
+    <w:lvl w:ilvl="3" w:tplc="2C0A0001" w:tentative="1">
+      <w:start w:val="1"/>
+      <w:numFmt w:val="bullet"/>
+      <w:lvlText w:val=""/>
+      <w:lvlJc w:val="left"/>
+      <w:pPr>
+        <w:ind w:left="2880" w:hanging="360"/>
+      </w:pPr>
+      <w:rPr>
+        <w:rFonts w:ascii="Symbol" w:hAnsi="Symbol" w:hint="default"/>
+      </w:rPr>
+    </w:lvl>
+    <w:lvl w:ilvl="4" w:tplc="2C0A0003" w:tentative="1">
+      <w:start w:val="1"/>
+      <w:numFmt w:val="bullet"/>
+      <w:lvlText w:val="o"/>
+      <w:lvlJc w:val="left"/>
+      <w:pPr>
+        <w:ind w:left="3600" w:hanging="360"/>
+      </w:pPr>
+      <w:rPr>
+        <w:rFonts w:ascii="Courier New" w:hAnsi="Courier New" w:cs="Courier New" w:hint="default"/>
+      </w:rPr>
+    </w:lvl>
+    <w:lvl w:ilvl="5" w:tplc="2C0A0005" w:tentative="1">
+      <w:start w:val="1"/>
+      <w:numFmt w:val="bullet"/>
+      <w:lvlText w:val=""/>
+      <w:lvlJc w:val="left"/>
+      <w:pPr>
+        <w:ind w:left="4320" w:hanging="360"/>
+      </w:pPr>
+      <w:rPr>
+        <w:rFonts w:ascii="Wingdings" w:hAnsi="Wingdings" w:hint="default"/>
+      </w:rPr>
+    </w:lvl>
+    <w:lvl w:ilvl="6" w:tplc="2C0A0001" w:tentative="1">
+      <w:start w:val="1"/>
+      <w:numFmt w:val="bullet"/>
+      <w:lvlText w:val=""/>
+      <w:lvlJc w:val="left"/>
+      <w:pPr>
+        <w:ind w:left="5040" w:hanging="360"/>
+      </w:pPr>
+      <w:rPr>
+        <w:rFonts w:ascii="Symbol" w:hAnsi="Symbol" w:hint="default"/>
+      </w:rPr>
+    </w:lvl>
+    <w:lvl w:ilvl="7" w:tplc="2C0A0003" w:tentative="1">
+      <w:start w:val="1"/>
+      <w:numFmt w:val="bullet"/>
+      <w:lvlText w:val="o"/>
+      <w:lvlJc w:val="left"/>
+      <w:pPr>
+        <w:ind w:left="5760" w:hanging="360"/>
+      </w:pPr>
+      <w:rPr>
+        <w:rFonts w:ascii="Courier New" w:hAnsi="Courier New" w:cs="Courier New" w:hint="default"/>
+      </w:rPr>
+    </w:lvl>
+    <w:lvl w:ilvl="8" w:tplc="2C0A0005" w:tentative="1">
+      <w:start w:val="1"/>
+      <w:numFmt w:val="bullet"/>
+      <w:lvlText w:val=""/>
+      <w:lvlJc w:val="left"/>
+      <w:pPr>
+        <w:ind w:left="6480" w:hanging="360"/>
+      </w:pPr>
+      <w:rPr>
+        <w:rFonts w:ascii="Wingdings" w:hAnsi="Wingdings" w:hint="default"/>
+      </w:rPr>
+    </w:lvl>
+  </w:abstractNum>
   <w:num w:numId="1" w16cid:durableId="1077020060">
     <w:abstractNumId w:val="0"/>
   </w:num>
   <w:num w:numId="2" w16cid:durableId="1499036817">
+    <w:abstractNumId w:val="4"/>
+  </w:num>
+  <w:num w:numId="3" w16cid:durableId="605619107">
     <w:abstractNumId w:val="1"/>
+  </w:num>
+  <w:num w:numId="4" w16cid:durableId="755980891">
+    <w:abstractNumId w:val="2"/>
+  </w:num>
+  <w:num w:numId="5" w16cid:durableId="457529088">
+    <w:abstractNumId w:val="5"/>
+  </w:num>
+  <w:num w:numId="6" w16cid:durableId="500048015">
+    <w:abstractNumId w:val="3"/>
   </w:num>
 </w:numbering>
 </file>
@@ -13747,6 +15572,7 @@
   <w:style w:type="paragraph" w:default="1" w:styleId="Normal">
     <w:name w:val="Normal"/>
     <w:qFormat/>
+    <w:rsid w:val="004141D3"/>
   </w:style>
   <w:style w:type="character" w:default="1" w:styleId="Fuentedeprrafopredeter">
     <w:name w:val="Default Paragraph Font"/>
@@ -13848,6 +15674,90 @@
       <w:ind w:left="720"/>
       <w:contextualSpacing/>
     </w:pPr>
+  </w:style>
+  <w:style w:type="table" w:styleId="Tablaconcuadrcula1clara">
+    <w:name w:val="Grid Table 1 Light"/>
+    <w:basedOn w:val="Tablanormal"/>
+    <w:uiPriority w:val="46"/>
+    <w:rsid w:val="006605CE"/>
+    <w:pPr>
+      <w:spacing w:after="0" w:line="240" w:lineRule="auto"/>
+    </w:pPr>
+    <w:tblPr>
+      <w:tblStyleRowBandSize w:val="1"/>
+      <w:tblStyleColBandSize w:val="1"/>
+      <w:tblBorders>
+        <w:top w:val="single" w:sz="4" w:space="0" w:color="999999" w:themeColor="text1" w:themeTint="66"/>
+        <w:left w:val="single" w:sz="4" w:space="0" w:color="999999" w:themeColor="text1" w:themeTint="66"/>
+        <w:bottom w:val="single" w:sz="4" w:space="0" w:color="999999" w:themeColor="text1" w:themeTint="66"/>
+        <w:right w:val="single" w:sz="4" w:space="0" w:color="999999" w:themeColor="text1" w:themeTint="66"/>
+        <w:insideH w:val="single" w:sz="4" w:space="0" w:color="999999" w:themeColor="text1" w:themeTint="66"/>
+        <w:insideV w:val="single" w:sz="4" w:space="0" w:color="999999" w:themeColor="text1" w:themeTint="66"/>
+      </w:tblBorders>
+    </w:tblPr>
+    <w:tblStylePr w:type="firstRow">
+      <w:rPr>
+        <w:b/>
+        <w:bCs/>
+      </w:rPr>
+      <w:tblPr/>
+      <w:tcPr>
+        <w:tcBorders>
+          <w:bottom w:val="single" w:sz="12" w:space="0" w:color="666666" w:themeColor="text1" w:themeTint="99"/>
+        </w:tcBorders>
+      </w:tcPr>
+    </w:tblStylePr>
+    <w:tblStylePr w:type="lastRow">
+      <w:rPr>
+        <w:b/>
+        <w:bCs/>
+      </w:rPr>
+      <w:tblPr/>
+      <w:tcPr>
+        <w:tcBorders>
+          <w:top w:val="double" w:sz="2" w:space="0" w:color="666666" w:themeColor="text1" w:themeTint="99"/>
+        </w:tcBorders>
+      </w:tcPr>
+    </w:tblStylePr>
+    <w:tblStylePr w:type="firstCol">
+      <w:rPr>
+        <w:b/>
+        <w:bCs/>
+      </w:rPr>
+    </w:tblStylePr>
+    <w:tblStylePr w:type="lastCol">
+      <w:rPr>
+        <w:b/>
+        <w:bCs/>
+      </w:rPr>
+    </w:tblStylePr>
+  </w:style>
+  <w:style w:type="table" w:customStyle="1" w:styleId="Tablaconcuadrcula1">
+    <w:name w:val="Tabla con cuadrícula1"/>
+    <w:basedOn w:val="Tablanormal"/>
+    <w:next w:val="Tablaconcuadrcula"/>
+    <w:uiPriority w:val="39"/>
+    <w:rsid w:val="0075150A"/>
+    <w:pPr>
+      <w:spacing w:after="0" w:line="240" w:lineRule="auto"/>
+    </w:pPr>
+    <w:rPr>
+      <w:rFonts w:ascii="Arial" w:hAnsi="Arial"/>
+      <w:i/>
+    </w:rPr>
+    <w:tblPr>
+      <w:tblBorders>
+        <w:top w:val="single" w:sz="12" w:space="0" w:color="auto"/>
+        <w:left w:val="single" w:sz="12" w:space="0" w:color="auto"/>
+        <w:bottom w:val="single" w:sz="12" w:space="0" w:color="auto"/>
+        <w:right w:val="single" w:sz="12" w:space="0" w:color="auto"/>
+        <w:insideH w:val="single" w:sz="12" w:space="0" w:color="auto"/>
+        <w:insideV w:val="single" w:sz="12" w:space="0" w:color="auto"/>
+      </w:tblBorders>
+    </w:tblPr>
+    <w:tcPr>
+      <w:shd w:val="clear" w:color="auto" w:fill="FF99FF"/>
+    </w:tcPr>
   </w:style>
 </w:styles>
 </file>
@@ -14145,4 +16055,16 @@
     </a:ext>
   </a:extLst>
 </a:theme>
+</file>
+
+<file path=customXml/item1.xml><?xml version="1.0" encoding="utf-8"?>
+<b:Sources xmlns:b="http://schemas.openxmlformats.org/officeDocument/2006/bibliography" xmlns="http://schemas.openxmlformats.org/officeDocument/2006/bibliography" SelectedStyle="\APASixthEditionOfficeOnline.xsl" StyleName="APA" Version="6"/>
+</file>
+
+<file path=customXml/itemProps1.xml><?xml version="1.0" encoding="utf-8"?>
+<ds:datastoreItem xmlns:ds="http://schemas.openxmlformats.org/officeDocument/2006/customXml" ds:itemID="{5C7171A6-BD24-4A68-AE0A-CF2AEBBDCFC5}">
+  <ds:schemaRefs>
+    <ds:schemaRef ds:uri="http://schemas.openxmlformats.org/officeDocument/2006/bibliography"/>
+  </ds:schemaRefs>
+</ds:datastoreItem>
 </file>
</xml_diff>

<commit_message>
Tercera actualizacion del TP01
Se agrego los ejercicios 12 y 13 del trabajo practico numero 01
</commit_message>
<xml_diff>
--- a/TP01_Cordoba Agustina Ayelen/Desarrollo_en_word.docx
+++ b/TP01_Cordoba Agustina Ayelen/Desarrollo_en_word.docx
@@ -9183,11 +9183,19 @@
           <w:rFonts w:ascii="Arial" w:hAnsi="Arial" w:cs="Arial"/>
         </w:rPr>
       </w:pPr>
-      <w:r>
-        <w:rPr>
-          <w:rFonts w:ascii="Arial" w:hAnsi="Arial" w:cs="Arial"/>
-        </w:rPr>
-        <w:t>Para , evaluar el resultado de</w:t>
+      <w:proofErr w:type="gramStart"/>
+      <w:r>
+        <w:rPr>
+          <w:rFonts w:ascii="Arial" w:hAnsi="Arial" w:cs="Arial"/>
+        </w:rPr>
+        <w:t>Para ,</w:t>
+      </w:r>
+      <w:proofErr w:type="gramEnd"/>
+      <w:r>
+        <w:rPr>
+          <w:rFonts w:ascii="Arial" w:hAnsi="Arial" w:cs="Arial"/>
+        </w:rPr>
+        <w:t xml:space="preserve"> evaluar el resultado de</w:t>
       </w:r>
     </w:p>
     <w:p>
@@ -9324,6 +9332,7 @@
                                 </w14:textOutline>
                               </w:rPr>
                             </w:pPr>
+                            <w:proofErr w:type="gramStart"/>
                             <w:r>
                               <w:rPr>
                                 <w:color w:val="000000" w:themeColor="text1"/>
@@ -9335,7 +9344,21 @@
                                   <w14:bevel/>
                                 </w14:textOutline>
                               </w:rPr>
-                              <w:t>!(x&lt;5)&amp;&amp;!(y&gt;=7)</w:t>
+                              <w:t>!(</w:t>
+                            </w:r>
+                            <w:proofErr w:type="gramEnd"/>
+                            <w:r>
+                              <w:rPr>
+                                <w:color w:val="000000" w:themeColor="text1"/>
+                                <w14:textOutline w14:w="9525" w14:cap="rnd" w14:cmpd="sng" w14:algn="ctr">
+                                  <w14:solidFill>
+                                    <w14:schemeClr w14:val="tx1"/>
+                                  </w14:solidFill>
+                                  <w14:prstDash w14:val="solid"/>
+                                  <w14:bevel/>
+                                </w14:textOutline>
+                              </w:rPr>
+                              <w:t>x&lt;5)&amp;&amp;!(y&gt;=7)</w:t>
                             </w:r>
                           </w:p>
                           <w:p>
@@ -9352,6 +9375,7 @@
                                 </w14:textOutline>
                               </w:rPr>
                             </w:pPr>
+                            <w:proofErr w:type="gramStart"/>
                             <w:r>
                               <w:rPr>
                                 <w:color w:val="000000" w:themeColor="text1"/>
@@ -9363,7 +9387,21 @@
                                   <w14:bevel/>
                                 </w14:textOutline>
                               </w:rPr>
-                              <w:t>!(6&lt;5)&amp;&amp;!(8&gt;=7)</w:t>
+                              <w:t>!(</w:t>
+                            </w:r>
+                            <w:proofErr w:type="gramEnd"/>
+                            <w:r>
+                              <w:rPr>
+                                <w:color w:val="000000" w:themeColor="text1"/>
+                                <w14:textOutline w14:w="9525" w14:cap="rnd" w14:cmpd="sng" w14:algn="ctr">
+                                  <w14:solidFill>
+                                    <w14:schemeClr w14:val="tx1"/>
+                                  </w14:solidFill>
+                                  <w14:prstDash w14:val="solid"/>
+                                  <w14:bevel/>
+                                </w14:textOutline>
+                              </w:rPr>
+                              <w:t>6&lt;5)&amp;&amp;!(8&gt;=7)</w:t>
                             </w:r>
                           </w:p>
                           <w:p>
@@ -9380,6 +9418,7 @@
                                 </w14:textOutline>
                               </w:rPr>
                             </w:pPr>
+                            <w:proofErr w:type="gramStart"/>
                             <w:r>
                               <w:rPr>
                                 <w:color w:val="000000" w:themeColor="text1"/>
@@ -9391,7 +9430,21 @@
                                   <w14:bevel/>
                                 </w14:textOutline>
                               </w:rPr>
-                              <w:t>!(Falso)&amp;&amp;!(verdadero)</w:t>
+                              <w:t>!(</w:t>
+                            </w:r>
+                            <w:proofErr w:type="gramEnd"/>
+                            <w:r>
+                              <w:rPr>
+                                <w:color w:val="000000" w:themeColor="text1"/>
+                                <w14:textOutline w14:w="9525" w14:cap="rnd" w14:cmpd="sng" w14:algn="ctr">
+                                  <w14:solidFill>
+                                    <w14:schemeClr w14:val="tx1"/>
+                                  </w14:solidFill>
+                                  <w14:prstDash w14:val="solid"/>
+                                  <w14:bevel/>
+                                </w14:textOutline>
+                              </w:rPr>
+                              <w:t>Falso)&amp;&amp;!(verdadero)</w:t>
                             </w:r>
                           </w:p>
                           <w:p>
@@ -9458,6 +9511,7 @@
                           </w14:textOutline>
                         </w:rPr>
                       </w:pPr>
+                      <w:proofErr w:type="gramStart"/>
                       <w:r>
                         <w:rPr>
                           <w:color w:val="000000" w:themeColor="text1"/>
@@ -9469,7 +9523,21 @@
                             <w14:bevel/>
                           </w14:textOutline>
                         </w:rPr>
-                        <w:t>!(x&lt;5)&amp;&amp;!(y&gt;=7)</w:t>
+                        <w:t>!(</w:t>
+                      </w:r>
+                      <w:proofErr w:type="gramEnd"/>
+                      <w:r>
+                        <w:rPr>
+                          <w:color w:val="000000" w:themeColor="text1"/>
+                          <w14:textOutline w14:w="9525" w14:cap="rnd" w14:cmpd="sng" w14:algn="ctr">
+                            <w14:solidFill>
+                              <w14:schemeClr w14:val="tx1"/>
+                            </w14:solidFill>
+                            <w14:prstDash w14:val="solid"/>
+                            <w14:bevel/>
+                          </w14:textOutline>
+                        </w:rPr>
+                        <w:t>x&lt;5)&amp;&amp;!(y&gt;=7)</w:t>
                       </w:r>
                     </w:p>
                     <w:p>
@@ -9486,6 +9554,7 @@
                           </w14:textOutline>
                         </w:rPr>
                       </w:pPr>
+                      <w:proofErr w:type="gramStart"/>
                       <w:r>
                         <w:rPr>
                           <w:color w:val="000000" w:themeColor="text1"/>
@@ -9497,7 +9566,21 @@
                             <w14:bevel/>
                           </w14:textOutline>
                         </w:rPr>
-                        <w:t>!(6&lt;5)&amp;&amp;!(8&gt;=7)</w:t>
+                        <w:t>!(</w:t>
+                      </w:r>
+                      <w:proofErr w:type="gramEnd"/>
+                      <w:r>
+                        <w:rPr>
+                          <w:color w:val="000000" w:themeColor="text1"/>
+                          <w14:textOutline w14:w="9525" w14:cap="rnd" w14:cmpd="sng" w14:algn="ctr">
+                            <w14:solidFill>
+                              <w14:schemeClr w14:val="tx1"/>
+                            </w14:solidFill>
+                            <w14:prstDash w14:val="solid"/>
+                            <w14:bevel/>
+                          </w14:textOutline>
+                        </w:rPr>
+                        <w:t>6&lt;5)&amp;&amp;!(8&gt;=7)</w:t>
                       </w:r>
                     </w:p>
                     <w:p>
@@ -9514,6 +9597,7 @@
                           </w14:textOutline>
                         </w:rPr>
                       </w:pPr>
+                      <w:proofErr w:type="gramStart"/>
                       <w:r>
                         <w:rPr>
                           <w:color w:val="000000" w:themeColor="text1"/>
@@ -9525,7 +9609,21 @@
                             <w14:bevel/>
                           </w14:textOutline>
                         </w:rPr>
-                        <w:t>!(Falso)&amp;&amp;!(verdadero)</w:t>
+                        <w:t>!(</w:t>
+                      </w:r>
+                      <w:proofErr w:type="gramEnd"/>
+                      <w:r>
+                        <w:rPr>
+                          <w:color w:val="000000" w:themeColor="text1"/>
+                          <w14:textOutline w14:w="9525" w14:cap="rnd" w14:cmpd="sng" w14:algn="ctr">
+                            <w14:solidFill>
+                              <w14:schemeClr w14:val="tx1"/>
+                            </w14:solidFill>
+                            <w14:prstDash w14:val="solid"/>
+                            <w14:bevel/>
+                          </w14:textOutline>
+                        </w:rPr>
+                        <w:t>Falso)&amp;&amp;!(verdadero)</w:t>
                       </w:r>
                     </w:p>
                     <w:p>
@@ -10067,7 +10165,21 @@
                                   <w14:bevel/>
                                 </w14:textOutline>
                               </w:rPr>
-                              <w:t>22&gt;4)</w:t>
+                              <w:t>22&gt;</w:t>
+                            </w:r>
+                            <w:proofErr w:type="gramStart"/>
+                            <w:r>
+                              <w:rPr>
+                                <w:color w:val="000000" w:themeColor="text1"/>
+                                <w14:textOutline w14:w="9525" w14:cap="rnd" w14:cmpd="sng" w14:algn="ctr">
+                                  <w14:solidFill>
+                                    <w14:schemeClr w14:val="tx1"/>
+                                  </w14:solidFill>
+                                  <w14:prstDash w14:val="solid"/>
+                                  <w14:bevel/>
+                                </w14:textOutline>
+                              </w:rPr>
+                              <w:t>4)</w:t>
                             </w:r>
                             <w:r>
                               <w:rPr>
@@ -10080,7 +10192,21 @@
                                   <w14:bevel/>
                                 </w14:textOutline>
                               </w:rPr>
-                              <w:t>||</w:t>
+                              <w:t>|</w:t>
+                            </w:r>
+                            <w:proofErr w:type="gramEnd"/>
+                            <w:r>
+                              <w:rPr>
+                                <w:color w:val="000000" w:themeColor="text1"/>
+                                <w14:textOutline w14:w="9525" w14:cap="rnd" w14:cmpd="sng" w14:algn="ctr">
+                                  <w14:solidFill>
+                                    <w14:schemeClr w14:val="tx1"/>
+                                  </w14:solidFill>
+                                  <w14:prstDash w14:val="solid"/>
+                                  <w14:bevel/>
+                                </w14:textOutline>
+                              </w:rPr>
+                              <w:t>|</w:t>
                             </w:r>
                             <w:r>
                               <w:rPr>
@@ -10134,7 +10260,21 @@
                                   <w14:bevel/>
                                 </w14:textOutline>
                               </w:rPr>
-                              <w:t>Verdadero)||!</w:t>
+                              <w:t>Verdadero)|</w:t>
+                            </w:r>
+                            <w:proofErr w:type="gramStart"/>
+                            <w:r>
+                              <w:rPr>
+                                <w:color w:val="000000" w:themeColor="text1"/>
+                                <w14:textOutline w14:w="9525" w14:cap="rnd" w14:cmpd="sng" w14:algn="ctr">
+                                  <w14:solidFill>
+                                    <w14:schemeClr w14:val="tx1"/>
+                                  </w14:solidFill>
+                                  <w14:prstDash w14:val="solid"/>
+                                  <w14:bevel/>
+                                </w14:textOutline>
+                              </w:rPr>
+                              <w:t>|!</w:t>
                             </w:r>
                             <w:r>
                               <w:rPr>
@@ -10147,7 +10287,21 @@
                                   <w14:bevel/>
                                 </w14:textOutline>
                               </w:rPr>
-                              <w:t>(Verdadero)</w:t>
+                              <w:t>(</w:t>
+                            </w:r>
+                            <w:proofErr w:type="gramEnd"/>
+                            <w:r>
+                              <w:rPr>
+                                <w:color w:val="000000" w:themeColor="text1"/>
+                                <w14:textOutline w14:w="9525" w14:cap="rnd" w14:cmpd="sng" w14:algn="ctr">
+                                  <w14:solidFill>
+                                    <w14:schemeClr w14:val="tx1"/>
+                                  </w14:solidFill>
+                                  <w14:prstDash w14:val="solid"/>
+                                  <w14:bevel/>
+                                </w14:textOutline>
+                              </w:rPr>
+                              <w:t>Verdadero)</w:t>
                             </w:r>
                           </w:p>
                           <w:p>
@@ -10294,7 +10448,21 @@
                             <w14:bevel/>
                           </w14:textOutline>
                         </w:rPr>
-                        <w:t>22&gt;4)</w:t>
+                        <w:t>22&gt;</w:t>
+                      </w:r>
+                      <w:proofErr w:type="gramStart"/>
+                      <w:r>
+                        <w:rPr>
+                          <w:color w:val="000000" w:themeColor="text1"/>
+                          <w14:textOutline w14:w="9525" w14:cap="rnd" w14:cmpd="sng" w14:algn="ctr">
+                            <w14:solidFill>
+                              <w14:schemeClr w14:val="tx1"/>
+                            </w14:solidFill>
+                            <w14:prstDash w14:val="solid"/>
+                            <w14:bevel/>
+                          </w14:textOutline>
+                        </w:rPr>
+                        <w:t>4)</w:t>
                       </w:r>
                       <w:r>
                         <w:rPr>
@@ -10307,7 +10475,21 @@
                             <w14:bevel/>
                           </w14:textOutline>
                         </w:rPr>
-                        <w:t>||</w:t>
+                        <w:t>|</w:t>
+                      </w:r>
+                      <w:proofErr w:type="gramEnd"/>
+                      <w:r>
+                        <w:rPr>
+                          <w:color w:val="000000" w:themeColor="text1"/>
+                          <w14:textOutline w14:w="9525" w14:cap="rnd" w14:cmpd="sng" w14:algn="ctr">
+                            <w14:solidFill>
+                              <w14:schemeClr w14:val="tx1"/>
+                            </w14:solidFill>
+                            <w14:prstDash w14:val="solid"/>
+                            <w14:bevel/>
+                          </w14:textOutline>
+                        </w:rPr>
+                        <w:t>|</w:t>
                       </w:r>
                       <w:r>
                         <w:rPr>
@@ -10361,7 +10543,21 @@
                             <w14:bevel/>
                           </w14:textOutline>
                         </w:rPr>
-                        <w:t>Verdadero)||!</w:t>
+                        <w:t>Verdadero)|</w:t>
+                      </w:r>
+                      <w:proofErr w:type="gramStart"/>
+                      <w:r>
+                        <w:rPr>
+                          <w:color w:val="000000" w:themeColor="text1"/>
+                          <w14:textOutline w14:w="9525" w14:cap="rnd" w14:cmpd="sng" w14:algn="ctr">
+                            <w14:solidFill>
+                              <w14:schemeClr w14:val="tx1"/>
+                            </w14:solidFill>
+                            <w14:prstDash w14:val="solid"/>
+                            <w14:bevel/>
+                          </w14:textOutline>
+                        </w:rPr>
+                        <w:t>|!</w:t>
                       </w:r>
                       <w:r>
                         <w:rPr>
@@ -10374,7 +10570,21 @@
                             <w14:bevel/>
                           </w14:textOutline>
                         </w:rPr>
-                        <w:t>(Verdadero)</w:t>
+                        <w:t>(</w:t>
+                      </w:r>
+                      <w:proofErr w:type="gramEnd"/>
+                      <w:r>
+                        <w:rPr>
+                          <w:color w:val="000000" w:themeColor="text1"/>
+                          <w14:textOutline w14:w="9525" w14:cap="rnd" w14:cmpd="sng" w14:algn="ctr">
+                            <w14:solidFill>
+                              <w14:schemeClr w14:val="tx1"/>
+                            </w14:solidFill>
+                            <w14:prstDash w14:val="solid"/>
+                            <w14:bevel/>
+                          </w14:textOutline>
+                        </w:rPr>
+                        <w:t>Verdadero)</w:t>
                       </w:r>
                     </w:p>
                     <w:p>
@@ -10893,7 +11103,63 @@
                                   <w14:bevel/>
                                 </w14:textOutline>
                               </w:rPr>
-                              <w:t>! (a+b==c) || (c! = 0) &amp;&amp;(b-c&gt;=19)</w:t>
+                              <w:t>! (</w:t>
+                            </w:r>
+                            <w:proofErr w:type="spellStart"/>
+                            <w:r>
+                              <w:rPr>
+                                <w:color w:val="000000" w:themeColor="text1"/>
+                                <w14:textOutline w14:w="9525" w14:cap="rnd" w14:cmpd="sng" w14:algn="ctr">
+                                  <w14:solidFill>
+                                    <w14:schemeClr w14:val="tx1"/>
+                                  </w14:solidFill>
+                                  <w14:prstDash w14:val="solid"/>
+                                  <w14:bevel/>
+                                </w14:textOutline>
+                              </w:rPr>
+                              <w:t>a+b</w:t>
+                            </w:r>
+                            <w:proofErr w:type="spellEnd"/>
+                            <w:r>
+                              <w:rPr>
+                                <w:color w:val="000000" w:themeColor="text1"/>
+                                <w14:textOutline w14:w="9525" w14:cap="rnd" w14:cmpd="sng" w14:algn="ctr">
+                                  <w14:solidFill>
+                                    <w14:schemeClr w14:val="tx1"/>
+                                  </w14:solidFill>
+                                  <w14:prstDash w14:val="solid"/>
+                                  <w14:bevel/>
+                                </w14:textOutline>
+                              </w:rPr>
+                              <w:t>==c) || (</w:t>
+                            </w:r>
+                            <w:proofErr w:type="gramStart"/>
+                            <w:r>
+                              <w:rPr>
+                                <w:color w:val="000000" w:themeColor="text1"/>
+                                <w14:textOutline w14:w="9525" w14:cap="rnd" w14:cmpd="sng" w14:algn="ctr">
+                                  <w14:solidFill>
+                                    <w14:schemeClr w14:val="tx1"/>
+                                  </w14:solidFill>
+                                  <w14:prstDash w14:val="solid"/>
+                                  <w14:bevel/>
+                                </w14:textOutline>
+                              </w:rPr>
+                              <w:t>c!</w:t>
+                            </w:r>
+                            <w:proofErr w:type="gramEnd"/>
+                            <w:r>
+                              <w:rPr>
+                                <w:color w:val="000000" w:themeColor="text1"/>
+                                <w14:textOutline w14:w="9525" w14:cap="rnd" w14:cmpd="sng" w14:algn="ctr">
+                                  <w14:solidFill>
+                                    <w14:schemeClr w14:val="tx1"/>
+                                  </w14:solidFill>
+                                  <w14:prstDash w14:val="solid"/>
+                                  <w14:bevel/>
+                                </w14:textOutline>
+                              </w:rPr>
+                              <w:t xml:space="preserve"> = 0) &amp;&amp;(b-c&gt;=19)</w:t>
                             </w:r>
                           </w:p>
                           <w:p>
@@ -10947,7 +11213,35 @@
                                   <w14:bevel/>
                                 </w14:textOutline>
                               </w:rPr>
-                              <w:t>34+12==8)||(</w:t>
+                              <w:t>34+12==</w:t>
+                            </w:r>
+                            <w:proofErr w:type="gramStart"/>
+                            <w:r>
+                              <w:rPr>
+                                <w:color w:val="000000" w:themeColor="text1"/>
+                                <w14:textOutline w14:w="9525" w14:cap="rnd" w14:cmpd="sng" w14:algn="ctr">
+                                  <w14:solidFill>
+                                    <w14:schemeClr w14:val="tx1"/>
+                                  </w14:solidFill>
+                                  <w14:prstDash w14:val="solid"/>
+                                  <w14:bevel/>
+                                </w14:textOutline>
+                              </w:rPr>
+                              <w:t>8)|</w:t>
+                            </w:r>
+                            <w:proofErr w:type="gramEnd"/>
+                            <w:r>
+                              <w:rPr>
+                                <w:color w:val="000000" w:themeColor="text1"/>
+                                <w14:textOutline w14:w="9525" w14:cap="rnd" w14:cmpd="sng" w14:algn="ctr">
+                                  <w14:solidFill>
+                                    <w14:schemeClr w14:val="tx1"/>
+                                  </w14:solidFill>
+                                  <w14:prstDash w14:val="solid"/>
+                                  <w14:bevel/>
+                                </w14:textOutline>
+                              </w:rPr>
+                              <w:t>|(</w:t>
                             </w:r>
                             <w:r>
                               <w:rPr>
@@ -11016,6 +11310,7 @@
                                 </w14:textOutline>
                               </w:rPr>
                             </w:pPr>
+                            <w:proofErr w:type="gramStart"/>
                             <w:r>
                               <w:rPr>
                                 <w:color w:val="000000" w:themeColor="text1"/>
@@ -11027,7 +11322,21 @@
                                   <w14:bevel/>
                                 </w14:textOutline>
                               </w:rPr>
-                              <w:t>!(46</w:t>
+                              <w:t>!(</w:t>
+                            </w:r>
+                            <w:proofErr w:type="gramEnd"/>
+                            <w:r>
+                              <w:rPr>
+                                <w:color w:val="000000" w:themeColor="text1"/>
+                                <w14:textOutline w14:w="9525" w14:cap="rnd" w14:cmpd="sng" w14:algn="ctr">
+                                  <w14:solidFill>
+                                    <w14:schemeClr w14:val="tx1"/>
+                                  </w14:solidFill>
+                                  <w14:prstDash w14:val="solid"/>
+                                  <w14:bevel/>
+                                </w14:textOutline>
+                              </w:rPr>
+                              <w:t>46</w:t>
                             </w:r>
                             <w:r>
                               <w:rPr>
@@ -11096,6 +11405,7 @@
                                 </w14:textOutline>
                               </w:rPr>
                             </w:pPr>
+                            <w:proofErr w:type="gramStart"/>
                             <w:r>
                               <w:rPr>
                                 <w:color w:val="000000" w:themeColor="text1"/>
@@ -11107,7 +11417,21 @@
                                   <w14:bevel/>
                                 </w14:textOutline>
                               </w:rPr>
-                              <w:t>!(Falso</w:t>
+                              <w:t>!(</w:t>
+                            </w:r>
+                            <w:proofErr w:type="gramEnd"/>
+                            <w:r>
+                              <w:rPr>
+                                <w:color w:val="000000" w:themeColor="text1"/>
+                                <w14:textOutline w14:w="9525" w14:cap="rnd" w14:cmpd="sng" w14:algn="ctr">
+                                  <w14:solidFill>
+                                    <w14:schemeClr w14:val="tx1"/>
+                                  </w14:solidFill>
+                                  <w14:prstDash w14:val="solid"/>
+                                  <w14:bevel/>
+                                </w14:textOutline>
+                              </w:rPr>
+                              <w:t>Falso</w:t>
                             </w:r>
                             <w:r>
                               <w:rPr>
@@ -11242,7 +11566,63 @@
                             <w14:bevel/>
                           </w14:textOutline>
                         </w:rPr>
-                        <w:t>! (a+b==c) || (c! = 0) &amp;&amp;(b-c&gt;=19)</w:t>
+                        <w:t>! (</w:t>
+                      </w:r>
+                      <w:proofErr w:type="spellStart"/>
+                      <w:r>
+                        <w:rPr>
+                          <w:color w:val="000000" w:themeColor="text1"/>
+                          <w14:textOutline w14:w="9525" w14:cap="rnd" w14:cmpd="sng" w14:algn="ctr">
+                            <w14:solidFill>
+                              <w14:schemeClr w14:val="tx1"/>
+                            </w14:solidFill>
+                            <w14:prstDash w14:val="solid"/>
+                            <w14:bevel/>
+                          </w14:textOutline>
+                        </w:rPr>
+                        <w:t>a+b</w:t>
+                      </w:r>
+                      <w:proofErr w:type="spellEnd"/>
+                      <w:r>
+                        <w:rPr>
+                          <w:color w:val="000000" w:themeColor="text1"/>
+                          <w14:textOutline w14:w="9525" w14:cap="rnd" w14:cmpd="sng" w14:algn="ctr">
+                            <w14:solidFill>
+                              <w14:schemeClr w14:val="tx1"/>
+                            </w14:solidFill>
+                            <w14:prstDash w14:val="solid"/>
+                            <w14:bevel/>
+                          </w14:textOutline>
+                        </w:rPr>
+                        <w:t>==c) || (</w:t>
+                      </w:r>
+                      <w:proofErr w:type="gramStart"/>
+                      <w:r>
+                        <w:rPr>
+                          <w:color w:val="000000" w:themeColor="text1"/>
+                          <w14:textOutline w14:w="9525" w14:cap="rnd" w14:cmpd="sng" w14:algn="ctr">
+                            <w14:solidFill>
+                              <w14:schemeClr w14:val="tx1"/>
+                            </w14:solidFill>
+                            <w14:prstDash w14:val="solid"/>
+                            <w14:bevel/>
+                          </w14:textOutline>
+                        </w:rPr>
+                        <w:t>c!</w:t>
+                      </w:r>
+                      <w:proofErr w:type="gramEnd"/>
+                      <w:r>
+                        <w:rPr>
+                          <w:color w:val="000000" w:themeColor="text1"/>
+                          <w14:textOutline w14:w="9525" w14:cap="rnd" w14:cmpd="sng" w14:algn="ctr">
+                            <w14:solidFill>
+                              <w14:schemeClr w14:val="tx1"/>
+                            </w14:solidFill>
+                            <w14:prstDash w14:val="solid"/>
+                            <w14:bevel/>
+                          </w14:textOutline>
+                        </w:rPr>
+                        <w:t xml:space="preserve"> = 0) &amp;&amp;(b-c&gt;=19)</w:t>
                       </w:r>
                     </w:p>
                     <w:p>
@@ -11296,7 +11676,35 @@
                             <w14:bevel/>
                           </w14:textOutline>
                         </w:rPr>
-                        <w:t>34+12==8)||(</w:t>
+                        <w:t>34+12==</w:t>
+                      </w:r>
+                      <w:proofErr w:type="gramStart"/>
+                      <w:r>
+                        <w:rPr>
+                          <w:color w:val="000000" w:themeColor="text1"/>
+                          <w14:textOutline w14:w="9525" w14:cap="rnd" w14:cmpd="sng" w14:algn="ctr">
+                            <w14:solidFill>
+                              <w14:schemeClr w14:val="tx1"/>
+                            </w14:solidFill>
+                            <w14:prstDash w14:val="solid"/>
+                            <w14:bevel/>
+                          </w14:textOutline>
+                        </w:rPr>
+                        <w:t>8)|</w:t>
+                      </w:r>
+                      <w:proofErr w:type="gramEnd"/>
+                      <w:r>
+                        <w:rPr>
+                          <w:color w:val="000000" w:themeColor="text1"/>
+                          <w14:textOutline w14:w="9525" w14:cap="rnd" w14:cmpd="sng" w14:algn="ctr">
+                            <w14:solidFill>
+                              <w14:schemeClr w14:val="tx1"/>
+                            </w14:solidFill>
+                            <w14:prstDash w14:val="solid"/>
+                            <w14:bevel/>
+                          </w14:textOutline>
+                        </w:rPr>
+                        <w:t>|(</w:t>
                       </w:r>
                       <w:r>
                         <w:rPr>
@@ -11365,6 +11773,7 @@
                           </w14:textOutline>
                         </w:rPr>
                       </w:pPr>
+                      <w:proofErr w:type="gramStart"/>
                       <w:r>
                         <w:rPr>
                           <w:color w:val="000000" w:themeColor="text1"/>
@@ -11376,7 +11785,21 @@
                             <w14:bevel/>
                           </w14:textOutline>
                         </w:rPr>
-                        <w:t>!(46</w:t>
+                        <w:t>!(</w:t>
+                      </w:r>
+                      <w:proofErr w:type="gramEnd"/>
+                      <w:r>
+                        <w:rPr>
+                          <w:color w:val="000000" w:themeColor="text1"/>
+                          <w14:textOutline w14:w="9525" w14:cap="rnd" w14:cmpd="sng" w14:algn="ctr">
+                            <w14:solidFill>
+                              <w14:schemeClr w14:val="tx1"/>
+                            </w14:solidFill>
+                            <w14:prstDash w14:val="solid"/>
+                            <w14:bevel/>
+                          </w14:textOutline>
+                        </w:rPr>
+                        <w:t>46</w:t>
                       </w:r>
                       <w:r>
                         <w:rPr>
@@ -11445,6 +11868,7 @@
                           </w14:textOutline>
                         </w:rPr>
                       </w:pPr>
+                      <w:proofErr w:type="gramStart"/>
                       <w:r>
                         <w:rPr>
                           <w:color w:val="000000" w:themeColor="text1"/>
@@ -11456,7 +11880,21 @@
                             <w14:bevel/>
                           </w14:textOutline>
                         </w:rPr>
-                        <w:t>!(Falso</w:t>
+                        <w:t>!(</w:t>
+                      </w:r>
+                      <w:proofErr w:type="gramEnd"/>
+                      <w:r>
+                        <w:rPr>
+                          <w:color w:val="000000" w:themeColor="text1"/>
+                          <w14:textOutline w14:w="9525" w14:cap="rnd" w14:cmpd="sng" w14:algn="ctr">
+                            <w14:solidFill>
+                              <w14:schemeClr w14:val="tx1"/>
+                            </w14:solidFill>
+                            <w14:prstDash w14:val="solid"/>
+                            <w14:bevel/>
+                          </w14:textOutline>
+                        </w:rPr>
+                        <w:t>Falso</w:t>
                       </w:r>
                       <w:r>
                         <w:rPr>
@@ -11837,6 +12275,2276 @@
     </w:p>
     <w:p>
       <w:pPr>
+        <w:rPr>
+          <w:rFonts w:ascii="Stencil" w:hAnsi="Stencil" w:cs="Arial"/>
+          <w:i/>
+          <w:iCs/>
+          <w:color w:val="FF66CC"/>
+          <w:sz w:val="28"/>
+          <w:szCs w:val="28"/>
+          <w:u w:val="wave"/>
+        </w:rPr>
+      </w:pPr>
+      <w:bookmarkStart w:id="42" w:name="_Hlk131193032"/>
+      <w:r>
+        <w:rPr>
+          <w:rFonts w:ascii="Stencil" w:hAnsi="Stencil" w:cs="Arial"/>
+          <w:i/>
+          <w:iCs/>
+          <w:color w:val="FF66CC"/>
+          <w:sz w:val="28"/>
+          <w:szCs w:val="28"/>
+          <w:u w:val="wave"/>
+        </w:rPr>
+        <w:t xml:space="preserve">Ejercicio 12: </w:t>
+      </w:r>
+    </w:p>
+    <w:p>
+      <w:pPr>
+        <w:rPr>
+          <w:rFonts w:ascii="Arial" w:hAnsi="Arial" w:cs="Arial"/>
+        </w:rPr>
+      </w:pPr>
+      <w:r>
+        <w:rPr>
+          <w:rFonts w:ascii="Arial" w:hAnsi="Arial" w:cs="Arial"/>
+        </w:rPr>
+        <w:t>Un problema sencillo. Deberá pedir por teclado al usuario un nombre y posteriormente realizará la presentación en pantalla de un saludo con el nombre indicado.</w:t>
+      </w:r>
+    </w:p>
+    <w:p>
+      <w:pPr>
+        <w:rPr>
+          <w:rFonts w:ascii="Arial" w:hAnsi="Arial" w:cs="Arial"/>
+          <w:b/>
+          <w:bCs/>
+          <w:color w:val="FF66CC"/>
+        </w:rPr>
+      </w:pPr>
+      <w:r>
+        <w:rPr>
+          <w:rFonts w:ascii="Arial" w:hAnsi="Arial" w:cs="Arial"/>
+          <w:b/>
+          <w:bCs/>
+          <w:color w:val="FF66CC"/>
+        </w:rPr>
+        <w:t xml:space="preserve">Definición del Problema: </w:t>
+      </w:r>
+      <w:r>
+        <w:rPr>
+          <w:rFonts w:ascii="Arial" w:hAnsi="Arial" w:cs="Arial"/>
+          <w:b/>
+          <w:bCs/>
+        </w:rPr>
+        <w:t>Ingresar un nombre y un saludo</w:t>
+      </w:r>
+    </w:p>
+    <w:p>
+      <w:pPr>
+        <w:rPr>
+          <w:rFonts w:ascii="Arial" w:hAnsi="Arial" w:cs="Arial"/>
+          <w:b/>
+          <w:bCs/>
+          <w:color w:val="FF66CC"/>
+          <w:u w:val="wave"/>
+        </w:rPr>
+      </w:pPr>
+      <w:r>
+        <w:rPr>
+          <w:rFonts w:ascii="Arial" w:hAnsi="Arial" w:cs="Arial"/>
+          <w:b/>
+          <w:bCs/>
+          <w:color w:val="FF66CC"/>
+          <w:u w:val="wave"/>
+        </w:rPr>
+        <w:t>Análisis:</w:t>
+      </w:r>
+    </w:p>
+    <w:p>
+      <w:pPr>
+        <w:pStyle w:val="Prrafodelista"/>
+        <w:numPr>
+          <w:ilvl w:val="0"/>
+          <w:numId w:val="7"/>
+        </w:numPr>
+        <w:rPr>
+          <w:rFonts w:ascii="Arial" w:hAnsi="Arial" w:cs="Arial"/>
+        </w:rPr>
+      </w:pPr>
+      <w:r>
+        <w:rPr>
+          <w:rFonts w:ascii="Arial" w:hAnsi="Arial" w:cs="Arial"/>
+          <w:b/>
+          <w:bCs/>
+          <w:color w:val="FF99FF"/>
+        </w:rPr>
+        <w:t>Datos de Entrada:</w:t>
+      </w:r>
+      <w:r>
+        <w:rPr>
+          <w:rFonts w:ascii="Arial" w:hAnsi="Arial" w:cs="Arial"/>
+          <w:color w:val="FF99FF"/>
+        </w:rPr>
+        <w:t xml:space="preserve"> </w:t>
+      </w:r>
+      <w:r>
+        <w:rPr>
+          <w:rFonts w:ascii="Arial" w:hAnsi="Arial" w:cs="Arial"/>
+        </w:rPr>
+        <w:t>Nombre de la persona</w:t>
+      </w:r>
+    </w:p>
+    <w:p>
+      <w:pPr>
+        <w:pStyle w:val="Prrafodelista"/>
+        <w:numPr>
+          <w:ilvl w:val="0"/>
+          <w:numId w:val="7"/>
+        </w:numPr>
+        <w:rPr>
+          <w:rFonts w:ascii="Arial" w:hAnsi="Arial" w:cs="Arial"/>
+        </w:rPr>
+      </w:pPr>
+      <w:r>
+        <w:rPr>
+          <w:rFonts w:ascii="Arial" w:hAnsi="Arial" w:cs="Arial"/>
+          <w:b/>
+          <w:bCs/>
+          <w:color w:val="FF99FF"/>
+        </w:rPr>
+        <w:t>Datos de Salida:</w:t>
+      </w:r>
+      <w:r>
+        <w:rPr>
+          <w:rFonts w:ascii="Arial" w:hAnsi="Arial" w:cs="Arial"/>
+          <w:color w:val="FF99FF"/>
+        </w:rPr>
+        <w:t xml:space="preserve"> </w:t>
+      </w:r>
+      <w:r>
+        <w:rPr>
+          <w:rFonts w:ascii="Arial" w:hAnsi="Arial" w:cs="Arial"/>
+        </w:rPr>
+        <w:t>“Bienvenido.” Nombre de la persona</w:t>
+      </w:r>
+    </w:p>
+    <w:p>
+      <w:pPr>
+        <w:pStyle w:val="Prrafodelista"/>
+        <w:numPr>
+          <w:ilvl w:val="0"/>
+          <w:numId w:val="7"/>
+        </w:numPr>
+        <w:rPr>
+          <w:rFonts w:ascii="Arial" w:hAnsi="Arial" w:cs="Arial"/>
+          <w:b/>
+          <w:bCs/>
+        </w:rPr>
+      </w:pPr>
+      <w:r>
+        <w:rPr>
+          <w:rFonts w:ascii="Arial" w:hAnsi="Arial" w:cs="Arial"/>
+          <w:b/>
+          <w:bCs/>
+          <w:color w:val="FF99FF"/>
+        </w:rPr>
+        <w:t xml:space="preserve">Proceso: </w:t>
+      </w:r>
+      <w:r>
+        <w:rPr>
+          <w:rFonts w:ascii="Arial" w:hAnsi="Arial" w:cs="Arial"/>
+          <w:b/>
+          <w:bCs/>
+        </w:rPr>
+        <w:tab/>
+      </w:r>
+    </w:p>
+    <w:p>
+      <w:pPr>
+        <w:rPr>
+          <w:rFonts w:ascii="Arial" w:hAnsi="Arial" w:cs="Arial"/>
+        </w:rPr>
+      </w:pPr>
+      <w:r>
+        <w:rPr>
+          <w:rFonts w:ascii="Arial" w:hAnsi="Arial" w:cs="Arial"/>
+        </w:rPr>
+        <w:t xml:space="preserve">¿Quién debe realizar el proceso?: </w:t>
+      </w:r>
+      <w:r>
+        <w:rPr>
+          <w:rFonts w:ascii="Arial" w:hAnsi="Arial" w:cs="Arial"/>
+        </w:rPr>
+        <w:t>El usuario</w:t>
+      </w:r>
+    </w:p>
+    <w:p>
+      <w:pPr>
+        <w:rPr>
+          <w:rFonts w:ascii="Arial" w:hAnsi="Arial" w:cs="Arial"/>
+        </w:rPr>
+      </w:pPr>
+      <w:r>
+        <w:rPr>
+          <w:rFonts w:ascii="Arial" w:hAnsi="Arial" w:cs="Arial"/>
+        </w:rPr>
+        <w:t>¿Cuál es el proceso que realiza …?</w:t>
+      </w:r>
+      <w:r>
+        <w:rPr>
+          <w:rFonts w:ascii="Arial" w:hAnsi="Arial" w:cs="Arial"/>
+        </w:rPr>
+        <w:t xml:space="preserve"> Unir el mensaje con el nombre de la persona</w:t>
+      </w:r>
+    </w:p>
+    <w:p>
+      <w:pPr>
+        <w:rPr>
+          <w:rFonts w:ascii="Arial" w:hAnsi="Arial" w:cs="Arial"/>
+          <w:b/>
+          <w:bCs/>
+          <w:color w:val="FF66CC"/>
+          <w:u w:val="wave"/>
+        </w:rPr>
+      </w:pPr>
+      <w:r>
+        <w:rPr>
+          <w:rFonts w:ascii="Arial" w:hAnsi="Arial" w:cs="Arial"/>
+          <w:b/>
+          <w:bCs/>
+          <w:color w:val="FF66CC"/>
+          <w:u w:val="wave"/>
+        </w:rPr>
+        <w:t>Diseño:</w:t>
+      </w:r>
+    </w:p>
+    <w:tbl>
+      <w:tblPr>
+        <w:tblStyle w:val="Tablaconcuadrculaclara"/>
+        <w:tblpPr w:leftFromText="141" w:rightFromText="141" w:vertAnchor="text" w:horzAnchor="margin" w:tblpY="-45"/>
+        <w:tblW w:w="0" w:type="auto"/>
+        <w:tblLook w:val="04A0" w:firstRow="1" w:lastRow="0" w:firstColumn="1" w:lastColumn="0" w:noHBand="0" w:noVBand="1"/>
+      </w:tblPr>
+      <w:tblGrid>
+        <w:gridCol w:w="8494"/>
+      </w:tblGrid>
+      <w:tr>
+        <w:tc>
+          <w:tcPr>
+            <w:tcW w:w="8494" w:type="dxa"/>
+          </w:tcPr>
+          <w:p>
+            <w:pPr>
+              <w:rPr>
+                <w:rFonts w:cs="Arial"/>
+              </w:rPr>
+            </w:pPr>
+            <w:r>
+              <w:rPr>
+                <w:rFonts w:cs="Arial"/>
+              </w:rPr>
+              <w:lastRenderedPageBreak/>
+              <w:t>ENTIDAD QUE RESUELVE EL PROBLEMA:</w:t>
+            </w:r>
+            <w:r>
+              <w:rPr>
+                <w:rFonts w:cs="Arial"/>
+              </w:rPr>
+              <w:t xml:space="preserve"> </w:t>
+            </w:r>
+            <w:r>
+              <w:rPr>
+                <w:rFonts w:cs="Arial"/>
+                <w:b/>
+                <w:bCs/>
+              </w:rPr>
+              <w:t>El usuario</w:t>
+            </w:r>
+          </w:p>
+        </w:tc>
+      </w:tr>
+      <w:tr>
+        <w:trPr>
+          <w:trHeight w:val="1117"/>
+        </w:trPr>
+        <w:tc>
+          <w:tcPr>
+            <w:tcW w:w="8494" w:type="dxa"/>
+          </w:tcPr>
+          <w:p>
+            <w:pPr>
+              <w:autoSpaceDE w:val="0"/>
+              <w:autoSpaceDN w:val="0"/>
+              <w:adjustRightInd w:val="0"/>
+              <w:spacing w:after="120"/>
+              <w:jc w:val="both"/>
+              <w:rPr>
+                <w:rFonts w:cs="Arial"/>
+                <w:b/>
+                <w:bCs/>
+              </w:rPr>
+            </w:pPr>
+            <w:r>
+              <w:rPr>
+                <w:rFonts w:cs="Arial"/>
+                <w:b/>
+                <w:bCs/>
+              </w:rPr>
+              <w:t>VARIABLES</w:t>
+            </w:r>
+          </w:p>
+          <w:p>
+            <w:pPr>
+              <w:autoSpaceDE w:val="0"/>
+              <w:autoSpaceDN w:val="0"/>
+              <w:adjustRightInd w:val="0"/>
+              <w:spacing w:after="120"/>
+              <w:ind w:firstLine="708"/>
+              <w:jc w:val="both"/>
+              <w:rPr>
+                <w:rFonts w:cs="Arial"/>
+              </w:rPr>
+            </w:pPr>
+            <w:proofErr w:type="spellStart"/>
+            <w:proofErr w:type="gramStart"/>
+            <w:r>
+              <w:rPr>
+                <w:rFonts w:cs="Arial"/>
+              </w:rPr>
+              <w:t>NombreUsuario:String</w:t>
+            </w:r>
+            <w:proofErr w:type="spellEnd"/>
+            <w:proofErr w:type="gramEnd"/>
+            <w:r>
+              <w:rPr>
+                <w:rFonts w:cs="Arial"/>
+              </w:rPr>
+              <w:t xml:space="preserve"> // almacenan </w:t>
+            </w:r>
+            <w:r>
+              <w:rPr>
+                <w:rFonts w:cs="Arial"/>
+              </w:rPr>
+              <w:t>el nombre del usuario que se agrega</w:t>
+            </w:r>
+          </w:p>
+          <w:p>
+            <w:pPr>
+              <w:autoSpaceDE w:val="0"/>
+              <w:autoSpaceDN w:val="0"/>
+              <w:adjustRightInd w:val="0"/>
+              <w:spacing w:after="120"/>
+              <w:ind w:firstLine="708"/>
+              <w:jc w:val="both"/>
+              <w:rPr>
+                <w:rFonts w:cs="Arial"/>
+              </w:rPr>
+            </w:pPr>
+            <w:proofErr w:type="spellStart"/>
+            <w:proofErr w:type="gramStart"/>
+            <w:r>
+              <w:rPr>
+                <w:rFonts w:cs="Arial"/>
+              </w:rPr>
+              <w:t>mensajeBienvenida:String</w:t>
+            </w:r>
+            <w:proofErr w:type="spellEnd"/>
+            <w:proofErr w:type="gramEnd"/>
+            <w:r>
+              <w:rPr>
+                <w:rFonts w:cs="Arial"/>
+              </w:rPr>
+              <w:t>// almacena el mensaje de mensaje final</w:t>
+            </w:r>
+          </w:p>
+        </w:tc>
+      </w:tr>
+      <w:tr>
+        <w:tblPrEx>
+          <w:tblCellMar>
+            <w:left w:w="70" w:type="dxa"/>
+            <w:right w:w="70" w:type="dxa"/>
+          </w:tblCellMar>
+          <w:tblLook w:val="0000" w:firstRow="0" w:lastRow="0" w:firstColumn="0" w:lastColumn="0" w:noHBand="0" w:noVBand="0"/>
+        </w:tblPrEx>
+        <w:trPr>
+          <w:trHeight w:val="855"/>
+        </w:trPr>
+        <w:tc>
+          <w:tcPr>
+            <w:tcW w:w="0" w:type="dxa"/>
+          </w:tcPr>
+          <w:p>
+            <w:pPr>
+              <w:spacing w:after="0" w:line="240" w:lineRule="auto"/>
+              <w:rPr>
+                <w:rFonts w:ascii="Arial" w:hAnsi="Arial" w:cs="Arial"/>
+              </w:rPr>
+            </w:pPr>
+            <w:r>
+              <w:rPr>
+                <w:rFonts w:ascii="Arial" w:hAnsi="Arial" w:cs="Arial"/>
+              </w:rPr>
+              <w:t xml:space="preserve">NOMBRE </w:t>
+            </w:r>
+            <w:proofErr w:type="spellStart"/>
+            <w:proofErr w:type="gramStart"/>
+            <w:r>
+              <w:rPr>
+                <w:rFonts w:ascii="Arial" w:hAnsi="Arial" w:cs="Arial"/>
+              </w:rPr>
+              <w:t>ALGORITMO:saludar</w:t>
+            </w:r>
+            <w:proofErr w:type="gramEnd"/>
+            <w:r>
+              <w:rPr>
+                <w:rFonts w:ascii="Arial" w:hAnsi="Arial" w:cs="Arial"/>
+              </w:rPr>
+              <w:t>_usuario</w:t>
+            </w:r>
+            <w:proofErr w:type="spellEnd"/>
+          </w:p>
+          <w:p>
+            <w:pPr>
+              <w:spacing w:after="0" w:line="240" w:lineRule="auto"/>
+              <w:rPr>
+                <w:rFonts w:ascii="Arial" w:hAnsi="Arial" w:cs="Arial"/>
+              </w:rPr>
+            </w:pPr>
+            <w:r>
+              <w:rPr>
+                <w:rFonts w:ascii="Arial" w:hAnsi="Arial" w:cs="Arial"/>
+              </w:rPr>
+              <w:t>PROCESO DEL ALGORITMO</w:t>
+            </w:r>
+          </w:p>
+          <w:p>
+            <w:pPr>
+              <w:spacing w:after="0" w:line="240" w:lineRule="auto"/>
+              <w:rPr>
+                <w:rFonts w:ascii="Arial" w:hAnsi="Arial" w:cs="Arial"/>
+              </w:rPr>
+            </w:pPr>
+          </w:p>
+          <w:p>
+            <w:pPr>
+              <w:pStyle w:val="Prrafodelista"/>
+              <w:numPr>
+                <w:ilvl w:val="3"/>
+                <w:numId w:val="8"/>
+              </w:numPr>
+              <w:rPr>
+                <w:rFonts w:cs="Arial"/>
+              </w:rPr>
+            </w:pPr>
+            <w:r>
+              <w:rPr>
+                <w:rFonts w:cs="Arial"/>
+              </w:rPr>
+              <w:t>Inicio</w:t>
+            </w:r>
+          </w:p>
+          <w:p>
+            <w:pPr>
+              <w:pStyle w:val="Prrafodelista"/>
+              <w:numPr>
+                <w:ilvl w:val="3"/>
+                <w:numId w:val="8"/>
+              </w:numPr>
+              <w:rPr>
+                <w:rFonts w:cs="Arial"/>
+              </w:rPr>
+            </w:pPr>
+            <w:r>
+              <w:rPr>
+                <w:rFonts w:cs="Arial"/>
+                <w:i/>
+                <w:iCs/>
+              </w:rPr>
+              <w:t>Mostrar</w:t>
+            </w:r>
+            <w:r>
+              <w:rPr>
+                <w:rFonts w:cs="Arial"/>
+              </w:rPr>
+              <w:t xml:space="preserve"> “Ingrese su nombre</w:t>
+            </w:r>
+            <w:proofErr w:type="gramStart"/>
+            <w:r>
+              <w:rPr>
+                <w:rFonts w:cs="Arial"/>
+              </w:rPr>
+              <w:t>: ”</w:t>
+            </w:r>
+            <w:proofErr w:type="gramEnd"/>
+          </w:p>
+          <w:p>
+            <w:pPr>
+              <w:pStyle w:val="Prrafodelista"/>
+              <w:numPr>
+                <w:ilvl w:val="3"/>
+                <w:numId w:val="8"/>
+              </w:numPr>
+              <w:rPr>
+                <w:rFonts w:cs="Arial"/>
+              </w:rPr>
+            </w:pPr>
+            <w:r>
+              <w:rPr>
+                <w:rFonts w:cs="Arial"/>
+                <w:i/>
+                <w:iCs/>
+              </w:rPr>
+              <w:t>Leer</w:t>
+            </w:r>
+            <w:r>
+              <w:rPr>
+                <w:rFonts w:cs="Arial"/>
+              </w:rPr>
+              <w:t xml:space="preserve"> </w:t>
+            </w:r>
+            <w:proofErr w:type="spellStart"/>
+            <w:r>
+              <w:rPr>
+                <w:rFonts w:cs="Arial"/>
+              </w:rPr>
+              <w:t>NombreUsuario</w:t>
+            </w:r>
+            <w:proofErr w:type="spellEnd"/>
+          </w:p>
+          <w:p>
+            <w:pPr>
+              <w:pStyle w:val="Prrafodelista"/>
+              <w:numPr>
+                <w:ilvl w:val="3"/>
+                <w:numId w:val="8"/>
+              </w:numPr>
+              <w:rPr>
+                <w:rFonts w:cs="Arial"/>
+              </w:rPr>
+            </w:pPr>
+            <w:proofErr w:type="spellStart"/>
+            <w:r>
+              <w:rPr>
+                <w:rFonts w:cs="Arial"/>
+              </w:rPr>
+              <w:t>saludoBienvenida</w:t>
+            </w:r>
+            <w:proofErr w:type="spellEnd"/>
+            <w:r>
+              <w:rPr>
+                <w:rFonts w:cs="Arial"/>
+              </w:rPr>
+              <w:t xml:space="preserve">← “Bienvenido” + </w:t>
+            </w:r>
+            <w:proofErr w:type="spellStart"/>
+            <w:r>
+              <w:rPr>
+                <w:rFonts w:cs="Arial"/>
+              </w:rPr>
+              <w:t>Nombreusuario</w:t>
+            </w:r>
+            <w:proofErr w:type="spellEnd"/>
+          </w:p>
+          <w:p>
+            <w:pPr>
+              <w:pStyle w:val="Prrafodelista"/>
+              <w:numPr>
+                <w:ilvl w:val="3"/>
+                <w:numId w:val="8"/>
+              </w:numPr>
+              <w:rPr>
+                <w:rFonts w:cs="Arial"/>
+              </w:rPr>
+            </w:pPr>
+            <w:r>
+              <w:rPr>
+                <w:rFonts w:cs="Arial"/>
+              </w:rPr>
+              <w:t xml:space="preserve">Mostrar </w:t>
+            </w:r>
+            <w:proofErr w:type="spellStart"/>
+            <w:r>
+              <w:rPr>
+                <w:rFonts w:cs="Arial"/>
+              </w:rPr>
+              <w:t>mensajeBienvenida</w:t>
+            </w:r>
+            <w:proofErr w:type="spellEnd"/>
+            <w:r>
+              <w:rPr>
+                <w:rFonts w:cs="Arial"/>
+              </w:rPr>
+              <w:t>}</w:t>
+            </w:r>
+          </w:p>
+          <w:p>
+            <w:pPr>
+              <w:pStyle w:val="Prrafodelista"/>
+              <w:numPr>
+                <w:ilvl w:val="3"/>
+                <w:numId w:val="8"/>
+              </w:numPr>
+              <w:rPr>
+                <w:rFonts w:cs="Arial"/>
+              </w:rPr>
+            </w:pPr>
+            <w:r>
+              <w:rPr>
+                <w:rFonts w:cs="Arial"/>
+              </w:rPr>
+              <w:t>fin</w:t>
+            </w:r>
+          </w:p>
+        </w:tc>
+      </w:tr>
+    </w:tbl>
+    <w:p>
+      <w:pPr>
+        <w:rPr>
+          <w:rFonts w:ascii="Arial" w:hAnsi="Arial" w:cs="Arial"/>
+        </w:rPr>
+      </w:pPr>
+    </w:p>
+    <w:p>
+      <w:pPr>
+        <w:rPr>
+          <w:rFonts w:ascii="Stencil" w:hAnsi="Stencil" w:cs="Arial"/>
+          <w:i/>
+          <w:iCs/>
+          <w:color w:val="FF66CC"/>
+          <w:sz w:val="28"/>
+          <w:szCs w:val="28"/>
+          <w:u w:val="wave"/>
+        </w:rPr>
+      </w:pPr>
+      <w:r>
+        <w:rPr>
+          <w:rFonts w:ascii="Arial" w:hAnsi="Arial" w:cs="Arial"/>
+          <w:noProof/>
+        </w:rPr>
+        <w:drawing>
+          <wp:anchor distT="0" distB="0" distL="114300" distR="114300" simplePos="0" relativeHeight="251736064" behindDoc="0" locked="0" layoutInCell="1" allowOverlap="1" wp14:anchorId="453099D6" wp14:editId="748A9363">
+            <wp:simplePos x="0" y="0"/>
+            <wp:positionH relativeFrom="page">
+              <wp:posOffset>6550660</wp:posOffset>
+            </wp:positionH>
+            <wp:positionV relativeFrom="paragraph">
+              <wp:posOffset>182245</wp:posOffset>
+            </wp:positionV>
+            <wp:extent cx="1000125" cy="1505585"/>
+            <wp:effectExtent l="0" t="0" r="9525" b="0"/>
+            <wp:wrapSquare wrapText="bothSides"/>
+            <wp:docPr id="1790777874" name="Imagen 2" descr="Una caricatura de una persona&#10;&#10;Descripción generada automáticamente con confianza baja"/>
+            <wp:cNvGraphicFramePr>
+              <a:graphicFrameLocks xmlns:a="http://schemas.openxmlformats.org/drawingml/2006/main" noChangeAspect="1"/>
+            </wp:cNvGraphicFramePr>
+            <a:graphic xmlns:a="http://schemas.openxmlformats.org/drawingml/2006/main">
+              <a:graphicData uri="http://schemas.openxmlformats.org/drawingml/2006/picture">
+                <pic:pic xmlns:pic="http://schemas.openxmlformats.org/drawingml/2006/picture">
+                  <pic:nvPicPr>
+                    <pic:cNvPr id="1790777874" name="Imagen 2" descr="Una caricatura de una persona&#10;&#10;Descripción generada automáticamente con confianza baja"/>
+                    <pic:cNvPicPr>
+                      <a:picLocks noChangeAspect="1" noChangeArrowheads="1"/>
+                    </pic:cNvPicPr>
+                  </pic:nvPicPr>
+                  <pic:blipFill>
+                    <a:blip r:embed="rId39">
+                      <a:extLst>
+                        <a:ext uri="{28A0092B-C50C-407E-A947-70E740481C1C}">
+                          <a14:useLocalDpi xmlns:a14="http://schemas.microsoft.com/office/drawing/2010/main" val="0"/>
+                        </a:ext>
+                      </a:extLst>
+                    </a:blip>
+                    <a:srcRect/>
+                    <a:stretch>
+                      <a:fillRect/>
+                    </a:stretch>
+                  </pic:blipFill>
+                  <pic:spPr bwMode="auto">
+                    <a:xfrm>
+                      <a:off x="0" y="0"/>
+                      <a:ext cx="1000125" cy="1505585"/>
+                    </a:xfrm>
+                    <a:prstGeom prst="rect">
+                      <a:avLst/>
+                    </a:prstGeom>
+                    <a:noFill/>
+                  </pic:spPr>
+                </pic:pic>
+              </a:graphicData>
+            </a:graphic>
+          </wp:anchor>
+        </w:drawing>
+      </w:r>
+      <w:r>
+        <w:rPr>
+          <w:rFonts w:ascii="Stencil" w:hAnsi="Stencil" w:cs="Arial"/>
+          <w:i/>
+          <w:iCs/>
+          <w:noProof/>
+          <w:color w:val="FF66CC"/>
+          <w:sz w:val="28"/>
+          <w:szCs w:val="28"/>
+          <w:u w:val="wave"/>
+        </w:rPr>
+        <w:drawing>
+          <wp:anchor distT="0" distB="0" distL="114300" distR="114300" simplePos="0" relativeHeight="251735040" behindDoc="0" locked="0" layoutInCell="1" allowOverlap="1" wp14:anchorId="03452558" wp14:editId="0EB6557F">
+            <wp:simplePos x="0" y="0"/>
+            <wp:positionH relativeFrom="margin">
+              <wp:align>center</wp:align>
+            </wp:positionH>
+            <wp:positionV relativeFrom="paragraph">
+              <wp:posOffset>400050</wp:posOffset>
+            </wp:positionV>
+            <wp:extent cx="6981825" cy="3654425"/>
+            <wp:effectExtent l="0" t="0" r="9525" b="3175"/>
+            <wp:wrapSquare wrapText="bothSides"/>
+            <wp:docPr id="1383830537" name="Imagen 1" descr="Interfaz de usuario gráfica, Aplicación, PowerPoint&#10;&#10;Descripción generada automáticamente"/>
+            <wp:cNvGraphicFramePr>
+              <a:graphicFrameLocks xmlns:a="http://schemas.openxmlformats.org/drawingml/2006/main" noChangeAspect="1"/>
+            </wp:cNvGraphicFramePr>
+            <a:graphic xmlns:a="http://schemas.openxmlformats.org/drawingml/2006/main">
+              <a:graphicData uri="http://schemas.openxmlformats.org/drawingml/2006/picture">
+                <pic:pic xmlns:pic="http://schemas.openxmlformats.org/drawingml/2006/picture">
+                  <pic:nvPicPr>
+                    <pic:cNvPr id="1383830537" name="Imagen 1" descr="Interfaz de usuario gráfica, Aplicación, PowerPoint&#10;&#10;Descripción generada automáticamente"/>
+                    <pic:cNvPicPr>
+                      <a:picLocks noChangeAspect="1" noChangeArrowheads="1"/>
+                    </pic:cNvPicPr>
+                  </pic:nvPicPr>
+                  <pic:blipFill>
+                    <a:blip r:embed="rId40">
+                      <a:extLst>
+                        <a:ext uri="{28A0092B-C50C-407E-A947-70E740481C1C}">
+                          <a14:useLocalDpi xmlns:a14="http://schemas.microsoft.com/office/drawing/2010/main" val="0"/>
+                        </a:ext>
+                      </a:extLst>
+                    </a:blip>
+                    <a:srcRect/>
+                    <a:stretch>
+                      <a:fillRect/>
+                    </a:stretch>
+                  </pic:blipFill>
+                  <pic:spPr bwMode="auto">
+                    <a:xfrm>
+                      <a:off x="0" y="0"/>
+                      <a:ext cx="6981825" cy="3654425"/>
+                    </a:xfrm>
+                    <a:prstGeom prst="rect">
+                      <a:avLst/>
+                    </a:prstGeom>
+                    <a:noFill/>
+                  </pic:spPr>
+                </pic:pic>
+              </a:graphicData>
+            </a:graphic>
+            <wp14:sizeRelH relativeFrom="margin">
+              <wp14:pctWidth>0</wp14:pctWidth>
+            </wp14:sizeRelH>
+            <wp14:sizeRelV relativeFrom="margin">
+              <wp14:pctHeight>0</wp14:pctHeight>
+            </wp14:sizeRelV>
+          </wp:anchor>
+        </w:drawing>
+      </w:r>
+      <w:r>
+        <w:rPr>
+          <w:rFonts w:ascii="Stencil" w:hAnsi="Stencil" w:cs="Arial"/>
+          <w:i/>
+          <w:iCs/>
+          <w:color w:val="FF66CC"/>
+          <w:sz w:val="28"/>
+          <w:szCs w:val="28"/>
+          <w:u w:val="wave"/>
+        </w:rPr>
+        <w:t>Captura de Processing</w:t>
+      </w:r>
+    </w:p>
+    <w:p>
+      <w:pPr>
+        <w:rPr>
+          <w:rFonts w:ascii="Stencil" w:hAnsi="Stencil" w:cs="Arial"/>
+          <w:i/>
+          <w:iCs/>
+          <w:color w:val="FF66CC"/>
+          <w:sz w:val="28"/>
+          <w:szCs w:val="28"/>
+          <w:u w:val="wave"/>
+        </w:rPr>
+      </w:pPr>
+    </w:p>
+    <w:p>
+      <w:pPr>
+        <w:rPr>
+          <w:rFonts w:ascii="Stencil" w:hAnsi="Stencil" w:cs="Arial"/>
+          <w:i/>
+          <w:iCs/>
+          <w:color w:val="FF66CC"/>
+          <w:sz w:val="28"/>
+          <w:szCs w:val="28"/>
+          <w:u w:val="wave"/>
+        </w:rPr>
+      </w:pPr>
+    </w:p>
+    <w:p>
+      <w:pPr>
+        <w:rPr>
+          <w:rFonts w:ascii="Stencil" w:hAnsi="Stencil" w:cs="Arial"/>
+          <w:i/>
+          <w:iCs/>
+          <w:color w:val="FF66CC"/>
+          <w:sz w:val="28"/>
+          <w:szCs w:val="28"/>
+          <w:u w:val="wave"/>
+        </w:rPr>
+      </w:pPr>
+    </w:p>
+    <w:p>
+      <w:pPr>
+        <w:rPr>
+          <w:rFonts w:ascii="Arial" w:hAnsi="Arial" w:cs="Arial"/>
+        </w:rPr>
+      </w:pPr>
+    </w:p>
+    <w:p>
+      <w:pPr>
+        <w:rPr>
+          <w:rFonts w:ascii="Stencil" w:hAnsi="Stencil" w:cs="Arial"/>
+          <w:i/>
+          <w:iCs/>
+          <w:color w:val="FF66CC"/>
+          <w:sz w:val="28"/>
+          <w:szCs w:val="28"/>
+          <w:u w:val="wave"/>
+        </w:rPr>
+      </w:pPr>
+      <w:r>
+        <w:rPr>
+          <w:rFonts w:ascii="Stencil" w:hAnsi="Stencil" w:cs="Arial"/>
+          <w:i/>
+          <w:iCs/>
+          <w:color w:val="FF66CC"/>
+          <w:sz w:val="28"/>
+          <w:szCs w:val="28"/>
+          <w:u w:val="wave"/>
+        </w:rPr>
+        <w:lastRenderedPageBreak/>
+        <w:t xml:space="preserve">Ejercicio 13: </w:t>
+      </w:r>
+    </w:p>
+    <w:p>
+      <w:pPr>
+        <w:rPr>
+          <w:rFonts w:ascii="Arial" w:hAnsi="Arial" w:cs="Arial"/>
+        </w:rPr>
+      </w:pPr>
+      <w:r>
+        <w:rPr>
+          <w:rFonts w:ascii="Arial" w:hAnsi="Arial" w:cs="Arial"/>
+        </w:rPr>
+        <w:t>Será común resolver problemas utilizando variables. Calcule el perímetro y área de un rectángulo dada su base y su altura.</w:t>
+      </w:r>
+    </w:p>
+    <w:bookmarkEnd w:id="42"/>
+    <w:p>
+      <w:pPr>
+        <w:rPr>
+          <w:rFonts w:ascii="Arial" w:hAnsi="Arial" w:cs="Arial"/>
+          <w:b/>
+          <w:bCs/>
+          <w:color w:val="FF66CC"/>
+        </w:rPr>
+      </w:pPr>
+      <w:r>
+        <w:rPr>
+          <w:rFonts w:ascii="Arial" w:hAnsi="Arial" w:cs="Arial"/>
+          <w:b/>
+          <w:bCs/>
+          <w:color w:val="FF66CC"/>
+        </w:rPr>
+        <w:t xml:space="preserve">Definición del Problema: </w:t>
+      </w:r>
+      <w:r>
+        <w:rPr>
+          <w:rFonts w:ascii="Arial" w:hAnsi="Arial" w:cs="Arial"/>
+          <w:b/>
+          <w:bCs/>
+        </w:rPr>
+        <w:t>Calcular</w:t>
+      </w:r>
+      <w:r>
+        <w:rPr>
+          <w:b/>
+          <w:bCs/>
+        </w:rPr>
+        <w:t xml:space="preserve"> </w:t>
+      </w:r>
+      <w:r>
+        <w:rPr>
+          <w:rFonts w:ascii="Arial" w:hAnsi="Arial" w:cs="Arial"/>
+          <w:b/>
+          <w:bCs/>
+        </w:rPr>
+        <w:t>el perímetro y área de un rectángulo</w:t>
+      </w:r>
+      <w:r>
+        <w:rPr>
+          <w:rFonts w:ascii="Arial" w:hAnsi="Arial" w:cs="Arial"/>
+          <w:b/>
+          <w:bCs/>
+        </w:rPr>
+        <w:t xml:space="preserve"> </w:t>
+      </w:r>
+    </w:p>
+    <w:p>
+      <w:pPr>
+        <w:rPr>
+          <w:rFonts w:ascii="Arial" w:hAnsi="Arial" w:cs="Arial"/>
+          <w:b/>
+          <w:bCs/>
+          <w:color w:val="FF66CC"/>
+        </w:rPr>
+      </w:pPr>
+      <w:r>
+        <w:rPr>
+          <w:rFonts w:ascii="Arial" w:hAnsi="Arial" w:cs="Arial"/>
+          <w:b/>
+          <w:bCs/>
+          <w:color w:val="FF66CC"/>
+        </w:rPr>
+        <w:t>Análisis:</w:t>
+      </w:r>
+    </w:p>
+    <w:p>
+      <w:pPr>
+        <w:pStyle w:val="Prrafodelista"/>
+        <w:numPr>
+          <w:ilvl w:val="0"/>
+          <w:numId w:val="3"/>
+        </w:numPr>
+        <w:ind w:left="720"/>
+        <w:rPr>
+          <w:rFonts w:ascii="Arial" w:hAnsi="Arial" w:cs="Arial"/>
+          <w:b/>
+          <w:bCs/>
+          <w:color w:val="FF99FF"/>
+        </w:rPr>
+      </w:pPr>
+      <w:r>
+        <w:rPr>
+          <w:rFonts w:ascii="Arial" w:hAnsi="Arial" w:cs="Arial"/>
+          <w:b/>
+          <w:bCs/>
+          <w:color w:val="FF99FF"/>
+        </w:rPr>
+        <w:t xml:space="preserve">Datos de Entrada: </w:t>
+      </w:r>
+    </w:p>
+    <w:p>
+      <w:pPr>
+        <w:pStyle w:val="Prrafodelista"/>
+        <w:rPr>
+          <w:rFonts w:ascii="Arial" w:hAnsi="Arial" w:cs="Arial"/>
+        </w:rPr>
+      </w:pPr>
+      <w:proofErr w:type="spellStart"/>
+      <w:proofErr w:type="gramStart"/>
+      <w:r>
+        <w:rPr>
+          <w:rFonts w:ascii="Arial" w:hAnsi="Arial" w:cs="Arial"/>
+        </w:rPr>
+        <w:t>b</w:t>
+      </w:r>
+      <w:r>
+        <w:rPr>
+          <w:rFonts w:ascii="Arial" w:hAnsi="Arial" w:cs="Arial"/>
+        </w:rPr>
+        <w:t>aseRect</w:t>
+      </w:r>
+      <w:r>
+        <w:rPr>
+          <w:rFonts w:ascii="Arial" w:hAnsi="Arial" w:cs="Arial"/>
+        </w:rPr>
+        <w:t>angulo</w:t>
+      </w:r>
+      <w:r>
+        <w:rPr>
+          <w:rFonts w:ascii="Arial" w:hAnsi="Arial" w:cs="Arial"/>
+        </w:rPr>
+        <w:t>:</w:t>
+      </w:r>
+      <w:r>
+        <w:rPr>
+          <w:rFonts w:ascii="Arial" w:hAnsi="Arial" w:cs="Arial"/>
+        </w:rPr>
+        <w:t>Entero</w:t>
+      </w:r>
+      <w:proofErr w:type="spellEnd"/>
+      <w:proofErr w:type="gramEnd"/>
+    </w:p>
+    <w:p>
+      <w:pPr>
+        <w:pStyle w:val="Prrafodelista"/>
+        <w:rPr>
+          <w:rFonts w:ascii="Arial" w:hAnsi="Arial" w:cs="Arial"/>
+        </w:rPr>
+      </w:pPr>
+      <w:proofErr w:type="spellStart"/>
+      <w:proofErr w:type="gramStart"/>
+      <w:r>
+        <w:rPr>
+          <w:rFonts w:ascii="Arial" w:hAnsi="Arial" w:cs="Arial"/>
+        </w:rPr>
+        <w:t>a</w:t>
+      </w:r>
+      <w:r>
+        <w:rPr>
+          <w:rFonts w:ascii="Arial" w:hAnsi="Arial" w:cs="Arial"/>
+        </w:rPr>
+        <w:t>lturaRect</w:t>
+      </w:r>
+      <w:r>
+        <w:rPr>
+          <w:rFonts w:ascii="Arial" w:hAnsi="Arial" w:cs="Arial"/>
+        </w:rPr>
+        <w:t>angulo</w:t>
+      </w:r>
+      <w:r>
+        <w:rPr>
+          <w:rFonts w:ascii="Arial" w:hAnsi="Arial" w:cs="Arial"/>
+        </w:rPr>
+        <w:t>:</w:t>
+      </w:r>
+      <w:r>
+        <w:rPr>
+          <w:rFonts w:ascii="Arial" w:hAnsi="Arial" w:cs="Arial"/>
+        </w:rPr>
+        <w:t>Entero</w:t>
+      </w:r>
+      <w:proofErr w:type="spellEnd"/>
+      <w:proofErr w:type="gramEnd"/>
+    </w:p>
+    <w:p>
+      <w:pPr>
+        <w:pStyle w:val="Prrafodelista"/>
+        <w:numPr>
+          <w:ilvl w:val="0"/>
+          <w:numId w:val="3"/>
+        </w:numPr>
+        <w:ind w:left="720"/>
+        <w:rPr>
+          <w:rFonts w:ascii="Arial" w:hAnsi="Arial" w:cs="Arial"/>
+          <w:b/>
+          <w:bCs/>
+          <w:color w:val="FF99FF"/>
+        </w:rPr>
+      </w:pPr>
+      <w:r>
+        <w:rPr>
+          <w:rFonts w:ascii="Arial" w:hAnsi="Arial" w:cs="Arial"/>
+          <w:b/>
+          <w:bCs/>
+          <w:color w:val="FF99FF"/>
+        </w:rPr>
+        <w:t xml:space="preserve">Datos de Salida: </w:t>
+      </w:r>
+    </w:p>
+    <w:p>
+      <w:pPr>
+        <w:pStyle w:val="Prrafodelista"/>
+        <w:rPr>
+          <w:rFonts w:ascii="Arial" w:hAnsi="Arial" w:cs="Arial"/>
+        </w:rPr>
+      </w:pPr>
+      <w:proofErr w:type="spellStart"/>
+      <w:proofErr w:type="gramStart"/>
+      <w:r>
+        <w:rPr>
+          <w:rFonts w:ascii="Arial" w:hAnsi="Arial" w:cs="Arial"/>
+        </w:rPr>
+        <w:t>p</w:t>
+      </w:r>
+      <w:r>
+        <w:rPr>
+          <w:rFonts w:ascii="Arial" w:hAnsi="Arial" w:cs="Arial"/>
+        </w:rPr>
+        <w:t>erimetroRect</w:t>
+      </w:r>
+      <w:r>
+        <w:rPr>
+          <w:rFonts w:ascii="Arial" w:hAnsi="Arial" w:cs="Arial"/>
+        </w:rPr>
+        <w:t>angulo</w:t>
+      </w:r>
+      <w:r>
+        <w:rPr>
+          <w:rFonts w:ascii="Arial" w:hAnsi="Arial" w:cs="Arial"/>
+        </w:rPr>
+        <w:t>:</w:t>
+      </w:r>
+      <w:r>
+        <w:rPr>
+          <w:rFonts w:ascii="Arial" w:hAnsi="Arial" w:cs="Arial"/>
+        </w:rPr>
+        <w:t>Entero</w:t>
+      </w:r>
+      <w:proofErr w:type="spellEnd"/>
+      <w:proofErr w:type="gramEnd"/>
+    </w:p>
+    <w:p>
+      <w:pPr>
+        <w:pStyle w:val="Prrafodelista"/>
+        <w:rPr>
+          <w:rFonts w:ascii="Arial" w:hAnsi="Arial" w:cs="Arial"/>
+        </w:rPr>
+      </w:pPr>
+      <w:proofErr w:type="spellStart"/>
+      <w:proofErr w:type="gramStart"/>
+      <w:r>
+        <w:rPr>
+          <w:rFonts w:ascii="Arial" w:hAnsi="Arial" w:cs="Arial"/>
+        </w:rPr>
+        <w:t>a</w:t>
+      </w:r>
+      <w:r>
+        <w:rPr>
+          <w:rFonts w:ascii="Arial" w:hAnsi="Arial" w:cs="Arial"/>
+        </w:rPr>
+        <w:t>rea</w:t>
+      </w:r>
+      <w:r>
+        <w:rPr>
+          <w:rFonts w:ascii="Arial" w:hAnsi="Arial" w:cs="Arial"/>
+        </w:rPr>
+        <w:t>Rectangulo</w:t>
+      </w:r>
+      <w:r>
+        <w:rPr>
+          <w:rFonts w:ascii="Arial" w:hAnsi="Arial" w:cs="Arial"/>
+        </w:rPr>
+        <w:t>:</w:t>
+      </w:r>
+      <w:r>
+        <w:rPr>
+          <w:rFonts w:ascii="Arial" w:hAnsi="Arial" w:cs="Arial"/>
+        </w:rPr>
+        <w:t>Entero</w:t>
+      </w:r>
+      <w:proofErr w:type="spellEnd"/>
+      <w:proofErr w:type="gramEnd"/>
+    </w:p>
+    <w:p>
+      <w:pPr>
+        <w:pStyle w:val="Prrafodelista"/>
+        <w:numPr>
+          <w:ilvl w:val="0"/>
+          <w:numId w:val="3"/>
+        </w:numPr>
+        <w:ind w:left="720"/>
+        <w:rPr>
+          <w:rFonts w:ascii="Arial" w:hAnsi="Arial" w:cs="Arial"/>
+          <w:b/>
+          <w:bCs/>
+        </w:rPr>
+      </w:pPr>
+      <w:r>
+        <w:rPr>
+          <w:rFonts w:ascii="Arial" w:hAnsi="Arial" w:cs="Arial"/>
+          <w:b/>
+          <w:bCs/>
+          <w:color w:val="FF99FF"/>
+        </w:rPr>
+        <w:t xml:space="preserve">Proceso: </w:t>
+      </w:r>
+      <w:r>
+        <w:rPr>
+          <w:rFonts w:ascii="Arial" w:hAnsi="Arial" w:cs="Arial"/>
+          <w:b/>
+          <w:bCs/>
+        </w:rPr>
+        <w:tab/>
+      </w:r>
+    </w:p>
+    <w:p>
+      <w:pPr>
+        <w:rPr>
+          <w:rFonts w:ascii="Arial" w:hAnsi="Arial" w:cs="Arial"/>
+        </w:rPr>
+      </w:pPr>
+      <w:r>
+        <w:rPr>
+          <w:rFonts w:ascii="Arial" w:hAnsi="Arial" w:cs="Arial"/>
+        </w:rPr>
+        <w:t xml:space="preserve">¿Quién debe realizar el proceso?: </w:t>
+      </w:r>
+      <w:r>
+        <w:rPr>
+          <w:rFonts w:ascii="Arial" w:hAnsi="Arial" w:cs="Arial"/>
+        </w:rPr>
+        <w:t>El alumno</w:t>
+      </w:r>
+    </w:p>
+    <w:p>
+      <w:pPr>
+        <w:rPr>
+          <w:rFonts w:ascii="Arial" w:hAnsi="Arial" w:cs="Arial"/>
+        </w:rPr>
+      </w:pPr>
+      <w:r>
+        <w:rPr>
+          <w:rFonts w:ascii="Arial" w:hAnsi="Arial" w:cs="Arial"/>
+        </w:rPr>
+        <w:t xml:space="preserve">¿Cuál es el proceso que realiza …? </w:t>
+      </w:r>
+    </w:p>
+    <w:p>
+      <w:pPr>
+        <w:rPr>
+          <w:rFonts w:ascii="Arial" w:hAnsi="Arial" w:cs="Arial"/>
+        </w:rPr>
+      </w:pPr>
+      <w:proofErr w:type="spellStart"/>
+      <w:r>
+        <w:rPr>
+          <w:rFonts w:ascii="Arial" w:hAnsi="Arial" w:cs="Arial"/>
+        </w:rPr>
+        <w:t>p</w:t>
+      </w:r>
+      <w:r>
+        <w:rPr>
+          <w:rFonts w:ascii="Arial" w:hAnsi="Arial" w:cs="Arial"/>
+        </w:rPr>
+        <w:t>erimetro</w:t>
+      </w:r>
+      <w:r>
+        <w:rPr>
+          <w:rFonts w:ascii="Arial" w:hAnsi="Arial" w:cs="Arial"/>
+        </w:rPr>
+        <w:t>Rectangulo</w:t>
+      </w:r>
+      <w:proofErr w:type="spellEnd"/>
+      <w:r>
+        <w:rPr>
+          <w:rFonts w:ascii="Arial" w:hAnsi="Arial" w:cs="Arial"/>
+        </w:rPr>
+        <w:sym w:font="Wingdings" w:char="F0DF"/>
+      </w:r>
+      <w:r>
+        <w:rPr>
+          <w:rFonts w:ascii="Arial" w:hAnsi="Arial" w:cs="Arial"/>
+        </w:rPr>
+        <w:t xml:space="preserve"> 2*</w:t>
+      </w:r>
+      <w:proofErr w:type="spellStart"/>
+      <w:r>
+        <w:rPr>
+          <w:rFonts w:ascii="Arial" w:hAnsi="Arial" w:cs="Arial"/>
+        </w:rPr>
+        <w:t>b</w:t>
+      </w:r>
+      <w:r>
+        <w:rPr>
+          <w:rFonts w:ascii="Arial" w:hAnsi="Arial" w:cs="Arial"/>
+        </w:rPr>
+        <w:t>ase</w:t>
+      </w:r>
+      <w:r>
+        <w:rPr>
+          <w:rFonts w:ascii="Arial" w:hAnsi="Arial" w:cs="Arial"/>
+        </w:rPr>
+        <w:t>Rectangulo</w:t>
+      </w:r>
+      <w:proofErr w:type="spellEnd"/>
+      <w:r>
+        <w:rPr>
+          <w:rFonts w:ascii="Arial" w:hAnsi="Arial" w:cs="Arial"/>
+        </w:rPr>
+        <w:t>+ 2*</w:t>
+      </w:r>
+      <w:proofErr w:type="spellStart"/>
+      <w:r>
+        <w:rPr>
+          <w:rFonts w:ascii="Arial" w:hAnsi="Arial" w:cs="Arial"/>
+        </w:rPr>
+        <w:t>a</w:t>
+      </w:r>
+      <w:r>
+        <w:rPr>
+          <w:rFonts w:ascii="Arial" w:hAnsi="Arial" w:cs="Arial"/>
+        </w:rPr>
+        <w:t>ltura</w:t>
+      </w:r>
+      <w:r>
+        <w:rPr>
+          <w:rFonts w:ascii="Arial" w:hAnsi="Arial" w:cs="Arial"/>
+        </w:rPr>
+        <w:t>Rectangulo</w:t>
+      </w:r>
+      <w:proofErr w:type="spellEnd"/>
+    </w:p>
+    <w:p>
+      <w:pPr>
+        <w:rPr>
+          <w:rFonts w:ascii="Arial" w:hAnsi="Arial" w:cs="Arial"/>
+        </w:rPr>
+      </w:pPr>
+      <w:proofErr w:type="spellStart"/>
+      <w:r>
+        <w:rPr>
+          <w:rFonts w:ascii="Arial" w:hAnsi="Arial" w:cs="Arial"/>
+        </w:rPr>
+        <w:t>a</w:t>
+      </w:r>
+      <w:r>
+        <w:rPr>
+          <w:rFonts w:ascii="Arial" w:hAnsi="Arial" w:cs="Arial"/>
+        </w:rPr>
+        <w:t>rea</w:t>
+      </w:r>
+      <w:r>
+        <w:rPr>
+          <w:rFonts w:ascii="Arial" w:hAnsi="Arial" w:cs="Arial"/>
+        </w:rPr>
+        <w:t>Rectangulo</w:t>
+      </w:r>
+      <w:proofErr w:type="spellEnd"/>
+      <w:r>
+        <w:rPr>
+          <w:rFonts w:ascii="Arial" w:hAnsi="Arial" w:cs="Arial"/>
+        </w:rPr>
+        <w:sym w:font="Wingdings" w:char="F0DF"/>
+      </w:r>
+      <w:proofErr w:type="spellStart"/>
+      <w:r>
+        <w:rPr>
+          <w:rFonts w:ascii="Arial" w:hAnsi="Arial" w:cs="Arial"/>
+        </w:rPr>
+        <w:t>base</w:t>
+      </w:r>
+      <w:r>
+        <w:rPr>
+          <w:rFonts w:ascii="Arial" w:hAnsi="Arial" w:cs="Arial"/>
+        </w:rPr>
+        <w:t>Rectangulo</w:t>
+      </w:r>
+      <w:proofErr w:type="spellEnd"/>
+      <w:r>
+        <w:rPr>
+          <w:rFonts w:ascii="Arial" w:hAnsi="Arial" w:cs="Arial"/>
+        </w:rPr>
+        <w:t>*</w:t>
+      </w:r>
+      <w:proofErr w:type="spellStart"/>
+      <w:r>
+        <w:rPr>
+          <w:rFonts w:ascii="Arial" w:hAnsi="Arial" w:cs="Arial"/>
+        </w:rPr>
+        <w:t>a</w:t>
+      </w:r>
+      <w:r>
+        <w:rPr>
+          <w:rFonts w:ascii="Arial" w:hAnsi="Arial" w:cs="Arial"/>
+        </w:rPr>
+        <w:t>ltura</w:t>
+      </w:r>
+      <w:r>
+        <w:rPr>
+          <w:rFonts w:ascii="Arial" w:hAnsi="Arial" w:cs="Arial"/>
+        </w:rPr>
+        <w:t>Rectangulo</w:t>
+      </w:r>
+      <w:proofErr w:type="spellEnd"/>
+    </w:p>
+    <w:p>
+      <w:pPr>
+        <w:rPr>
+          <w:rFonts w:ascii="Arial" w:hAnsi="Arial" w:cs="Arial"/>
+        </w:rPr>
+      </w:pPr>
+    </w:p>
+    <w:tbl>
+      <w:tblPr>
+        <w:tblStyle w:val="Tablaconcuadrculaclara"/>
+        <w:tblW w:w="9924" w:type="dxa"/>
+        <w:tblInd w:w="-998" w:type="dxa"/>
+        <w:tblLook w:val="04A0" w:firstRow="1" w:lastRow="0" w:firstColumn="1" w:lastColumn="0" w:noHBand="0" w:noVBand="1"/>
+      </w:tblPr>
+      <w:tblGrid>
+        <w:gridCol w:w="9924"/>
+      </w:tblGrid>
+      <w:tr>
+        <w:tc>
+          <w:tcPr>
+            <w:tcW w:w="9924" w:type="dxa"/>
+          </w:tcPr>
+          <w:p>
+            <w:pPr>
+              <w:rPr>
+                <w:rFonts w:cs="Arial"/>
+              </w:rPr>
+            </w:pPr>
+            <w:r>
+              <w:rPr>
+                <w:rFonts w:cs="Arial"/>
+              </w:rPr>
+              <w:t xml:space="preserve">ENTIDAD QUE RESUELVE EL PROBLEMA: </w:t>
+            </w:r>
+            <w:r>
+              <w:rPr>
+                <w:rFonts w:cs="Arial"/>
+                <w:b/>
+                <w:bCs/>
+              </w:rPr>
+              <w:t>El alumno</w:t>
+            </w:r>
+          </w:p>
+        </w:tc>
+      </w:tr>
+      <w:tr>
+        <w:tc>
+          <w:tcPr>
+            <w:tcW w:w="9924" w:type="dxa"/>
+          </w:tcPr>
+          <w:p>
+            <w:pPr>
+              <w:rPr>
+                <w:rFonts w:cs="Arial"/>
+              </w:rPr>
+            </w:pPr>
+          </w:p>
+          <w:p>
+            <w:pPr>
+              <w:rPr>
+                <w:rFonts w:cs="Arial"/>
+                <w:b/>
+                <w:bCs/>
+              </w:rPr>
+            </w:pPr>
+            <w:r>
+              <w:rPr>
+                <w:rFonts w:cs="Arial"/>
+                <w:b/>
+                <w:bCs/>
+              </w:rPr>
+              <w:t>VARIABLES</w:t>
+            </w:r>
+          </w:p>
+          <w:p>
+            <w:pPr>
+              <w:rPr>
+                <w:rFonts w:cs="Arial"/>
+              </w:rPr>
+            </w:pPr>
+          </w:p>
+          <w:p>
+            <w:pPr>
+              <w:rPr>
+                <w:rFonts w:cs="Arial"/>
+              </w:rPr>
+            </w:pPr>
+            <w:bookmarkStart w:id="43" w:name="_Hlk131627828"/>
+            <w:proofErr w:type="spellStart"/>
+            <w:proofErr w:type="gramStart"/>
+            <w:r>
+              <w:rPr>
+                <w:rFonts w:cs="Arial"/>
+              </w:rPr>
+              <w:t>baseRectangulo:Entero</w:t>
+            </w:r>
+            <w:proofErr w:type="spellEnd"/>
+            <w:proofErr w:type="gramEnd"/>
+            <w:r>
+              <w:rPr>
+                <w:rFonts w:cs="Arial"/>
+              </w:rPr>
+              <w:t xml:space="preserve">// almacenan </w:t>
+            </w:r>
+            <w:r>
+              <w:rPr>
+                <w:rFonts w:cs="Arial"/>
+              </w:rPr>
+              <w:t>la base del rectángulo</w:t>
+            </w:r>
+          </w:p>
+          <w:p>
+            <w:pPr>
+              <w:rPr>
+                <w:rFonts w:cs="Arial"/>
+              </w:rPr>
+            </w:pPr>
+            <w:proofErr w:type="spellStart"/>
+            <w:proofErr w:type="gramStart"/>
+            <w:r>
+              <w:rPr>
+                <w:rFonts w:cs="Arial"/>
+              </w:rPr>
+              <w:t>alturaRectangulo:Entero</w:t>
+            </w:r>
+            <w:proofErr w:type="spellEnd"/>
+            <w:proofErr w:type="gramEnd"/>
+            <w:r>
+              <w:rPr>
+                <w:rFonts w:cs="Arial"/>
+              </w:rPr>
+              <w:t xml:space="preserve">// almacena </w:t>
+            </w:r>
+            <w:r>
+              <w:rPr>
+                <w:rFonts w:cs="Arial"/>
+              </w:rPr>
+              <w:t>el área del rectángulo</w:t>
+            </w:r>
+          </w:p>
+          <w:bookmarkEnd w:id="43"/>
+          <w:p>
+            <w:pPr>
+              <w:rPr>
+                <w:rFonts w:cs="Arial"/>
+              </w:rPr>
+            </w:pPr>
+            <w:proofErr w:type="spellStart"/>
+            <w:proofErr w:type="gramStart"/>
+            <w:r>
+              <w:rPr>
+                <w:rFonts w:cs="Arial"/>
+              </w:rPr>
+              <w:t>perimetroRectangulo:Entero</w:t>
+            </w:r>
+            <w:proofErr w:type="spellEnd"/>
+            <w:proofErr w:type="gramEnd"/>
+            <w:r>
+              <w:rPr>
+                <w:rFonts w:cs="Arial"/>
+              </w:rPr>
+              <w:t>//</w:t>
+            </w:r>
+            <w:r>
+              <w:t xml:space="preserve"> </w:t>
+            </w:r>
+            <w:r>
+              <w:rPr>
+                <w:rFonts w:cs="Arial"/>
+              </w:rPr>
+              <w:t>almacena el resultado de 2*</w:t>
+            </w:r>
+            <w:proofErr w:type="spellStart"/>
+            <w:r>
+              <w:rPr>
+                <w:rFonts w:cs="Arial"/>
+              </w:rPr>
+              <w:t>BaseRect</w:t>
+            </w:r>
+            <w:proofErr w:type="spellEnd"/>
+            <w:r>
+              <w:rPr>
+                <w:rFonts w:cs="Arial"/>
+              </w:rPr>
+              <w:t>+ 2*</w:t>
+            </w:r>
+            <w:proofErr w:type="spellStart"/>
+            <w:r>
+              <w:rPr>
+                <w:rFonts w:cs="Arial"/>
+              </w:rPr>
+              <w:t>AlturaRect</w:t>
+            </w:r>
+            <w:proofErr w:type="spellEnd"/>
+          </w:p>
+          <w:p>
+            <w:pPr>
+              <w:rPr>
+                <w:rFonts w:cs="Arial"/>
+              </w:rPr>
+            </w:pPr>
+            <w:proofErr w:type="spellStart"/>
+            <w:proofErr w:type="gramStart"/>
+            <w:r>
+              <w:rPr>
+                <w:rFonts w:cs="Arial"/>
+              </w:rPr>
+              <w:t>areaRectangulo:Entero</w:t>
+            </w:r>
+            <w:proofErr w:type="spellEnd"/>
+            <w:proofErr w:type="gramEnd"/>
+            <w:r>
+              <w:rPr>
+                <w:rFonts w:cs="Arial"/>
+              </w:rPr>
+              <w:t>//</w:t>
+            </w:r>
+            <w:r>
+              <w:t xml:space="preserve"> </w:t>
+            </w:r>
+            <w:r>
+              <w:rPr>
+                <w:rFonts w:cs="Arial"/>
+              </w:rPr>
+              <w:t>almacena el resultado</w:t>
+            </w:r>
+            <w:r>
+              <w:t xml:space="preserve"> </w:t>
+            </w:r>
+            <w:proofErr w:type="spellStart"/>
+            <w:r>
+              <w:rPr>
+                <w:rFonts w:cs="Arial"/>
+              </w:rPr>
+              <w:t>BaseRect</w:t>
+            </w:r>
+            <w:proofErr w:type="spellEnd"/>
+            <w:r>
+              <w:rPr>
+                <w:rFonts w:cs="Arial"/>
+              </w:rPr>
+              <w:t>*</w:t>
+            </w:r>
+            <w:r>
+              <w:t xml:space="preserve"> </w:t>
+            </w:r>
+            <w:proofErr w:type="spellStart"/>
+            <w:r>
+              <w:rPr>
+                <w:rFonts w:cs="Arial"/>
+              </w:rPr>
+              <w:t>AlturaRect</w:t>
+            </w:r>
+            <w:proofErr w:type="spellEnd"/>
+          </w:p>
+          <w:p>
+            <w:pPr>
+              <w:rPr>
+                <w:rFonts w:cs="Arial"/>
+              </w:rPr>
+            </w:pPr>
+          </w:p>
+        </w:tc>
+      </w:tr>
+      <w:tr>
+        <w:tc>
+          <w:tcPr>
+            <w:tcW w:w="9924" w:type="dxa"/>
+          </w:tcPr>
+          <w:p>
+            <w:pPr>
+              <w:rPr>
+                <w:rFonts w:cs="Arial"/>
+              </w:rPr>
+            </w:pPr>
+            <w:r>
+              <w:rPr>
+                <w:rFonts w:cs="Arial"/>
+              </w:rPr>
+              <w:t xml:space="preserve">NOMBRE ALGORITMO: </w:t>
+            </w:r>
+            <w:r>
+              <w:rPr>
+                <w:rFonts w:cs="Arial"/>
+              </w:rPr>
+              <w:t>Calcular</w:t>
+            </w:r>
+            <w:r>
+              <w:rPr>
+                <w:rFonts w:cs="Arial"/>
+              </w:rPr>
+              <w:softHyphen/>
+            </w:r>
+            <w:r>
+              <w:rPr>
+                <w:rFonts w:cs="Arial"/>
+              </w:rPr>
+              <w:softHyphen/>
+            </w:r>
+            <w:r>
+              <w:rPr>
+                <w:rFonts w:cs="Arial"/>
+              </w:rPr>
+              <w:softHyphen/>
+            </w:r>
+            <w:r>
+              <w:rPr>
+                <w:rFonts w:cs="Arial"/>
+              </w:rPr>
+              <w:softHyphen/>
+            </w:r>
+            <w:r>
+              <w:rPr>
+                <w:rFonts w:cs="Arial"/>
+              </w:rPr>
+              <w:softHyphen/>
+              <w:t>_</w:t>
+            </w:r>
+            <w:proofErr w:type="spellStart"/>
+            <w:r>
+              <w:rPr>
+                <w:rFonts w:cs="Arial"/>
+              </w:rPr>
+              <w:t>perimetro</w:t>
+            </w:r>
+            <w:proofErr w:type="spellEnd"/>
+            <w:r>
+              <w:rPr>
+                <w:rFonts w:cs="Arial"/>
+              </w:rPr>
+              <w:softHyphen/>
+            </w:r>
+            <w:r>
+              <w:rPr>
+                <w:rFonts w:cs="Arial"/>
+              </w:rPr>
+              <w:softHyphen/>
+              <w:t xml:space="preserve"> _</w:t>
+            </w:r>
+            <w:proofErr w:type="spellStart"/>
+            <w:r>
+              <w:rPr>
+                <w:rFonts w:cs="Arial"/>
+              </w:rPr>
+              <w:t>area</w:t>
+            </w:r>
+            <w:proofErr w:type="spellEnd"/>
+          </w:p>
+          <w:p>
+            <w:pPr>
+              <w:rPr>
+                <w:rFonts w:cs="Arial"/>
+              </w:rPr>
+            </w:pPr>
+          </w:p>
+          <w:p>
+            <w:pPr>
+              <w:rPr>
+                <w:rFonts w:cs="Arial"/>
+              </w:rPr>
+            </w:pPr>
+            <w:r>
+              <w:rPr>
+                <w:rFonts w:cs="Arial"/>
+              </w:rPr>
+              <w:t>PROCESO DEL ALGORITMO</w:t>
+            </w:r>
+          </w:p>
+          <w:p>
+            <w:pPr>
+              <w:rPr>
+                <w:rFonts w:cs="Arial"/>
+              </w:rPr>
+            </w:pPr>
+          </w:p>
+          <w:p>
+            <w:pPr>
+              <w:pStyle w:val="Prrafodelista"/>
+              <w:numPr>
+                <w:ilvl w:val="0"/>
+                <w:numId w:val="6"/>
+              </w:numPr>
+              <w:rPr>
+                <w:rFonts w:cs="Arial"/>
+              </w:rPr>
+            </w:pPr>
+            <w:r>
+              <w:rPr>
+                <w:rFonts w:cs="Arial"/>
+              </w:rPr>
+              <w:t>inicio</w:t>
+            </w:r>
+          </w:p>
+          <w:p>
+            <w:pPr>
+              <w:pStyle w:val="Prrafodelista"/>
+              <w:numPr>
+                <w:ilvl w:val="0"/>
+                <w:numId w:val="6"/>
+              </w:numPr>
+              <w:rPr>
+                <w:rFonts w:cs="Arial"/>
+              </w:rPr>
+            </w:pPr>
+            <w:r>
+              <w:rPr>
+                <w:rFonts w:cs="Arial"/>
+                <w:i/>
+                <w:iCs/>
+              </w:rPr>
+              <w:t>Leer</w:t>
+            </w:r>
+            <w:r>
+              <w:rPr>
+                <w:rFonts w:cs="Arial"/>
+              </w:rPr>
+              <w:t xml:space="preserve"> </w:t>
+            </w:r>
+            <w:proofErr w:type="spellStart"/>
+            <w:r>
+              <w:rPr>
+                <w:rFonts w:cs="Arial"/>
+              </w:rPr>
+              <w:t>baseRectangulo</w:t>
+            </w:r>
+            <w:proofErr w:type="spellEnd"/>
+          </w:p>
+          <w:p>
+            <w:pPr>
+              <w:pStyle w:val="Prrafodelista"/>
+              <w:numPr>
+                <w:ilvl w:val="0"/>
+                <w:numId w:val="6"/>
+              </w:numPr>
+              <w:rPr>
+                <w:rFonts w:cs="Arial"/>
+              </w:rPr>
+            </w:pPr>
+            <w:r>
+              <w:rPr>
+                <w:rFonts w:cs="Arial"/>
+                <w:i/>
+                <w:iCs/>
+              </w:rPr>
+              <w:t>Leer</w:t>
+            </w:r>
+            <w:r>
+              <w:rPr>
+                <w:rFonts w:cs="Arial"/>
+              </w:rPr>
+              <w:t xml:space="preserve"> </w:t>
+            </w:r>
+            <w:proofErr w:type="spellStart"/>
+            <w:r>
+              <w:rPr>
+                <w:rFonts w:cs="Arial"/>
+              </w:rPr>
+              <w:t>alturaRectangulo</w:t>
+            </w:r>
+            <w:proofErr w:type="spellEnd"/>
+          </w:p>
+          <w:p>
+            <w:pPr>
+              <w:pStyle w:val="Prrafodelista"/>
+              <w:numPr>
+                <w:ilvl w:val="0"/>
+                <w:numId w:val="6"/>
+              </w:numPr>
+              <w:rPr>
+                <w:rFonts w:cs="Arial"/>
+              </w:rPr>
+            </w:pPr>
+            <w:bookmarkStart w:id="44" w:name="_Hlk131627722"/>
+            <w:proofErr w:type="spellStart"/>
+            <w:r>
+              <w:rPr>
+                <w:rFonts w:cs="Arial"/>
+              </w:rPr>
+              <w:t>PerimetroRec</w:t>
+            </w:r>
+            <w:r>
+              <w:rPr>
+                <w:rFonts w:cs="Arial"/>
+              </w:rPr>
+              <w:t>t</w:t>
+            </w:r>
+            <w:proofErr w:type="spellEnd"/>
+            <w:r>
+              <w:rPr>
+                <w:rFonts w:cs="Arial"/>
+              </w:rPr>
+              <w:t xml:space="preserve"> </w:t>
+            </w:r>
+            <w:r>
+              <w:rPr>
+                <w:rFonts w:cs="Arial"/>
+              </w:rPr>
+              <w:sym w:font="Wingdings" w:char="F0DF"/>
+            </w:r>
+            <w:r>
+              <w:rPr>
+                <w:rFonts w:cs="Arial"/>
+              </w:rPr>
+              <w:t xml:space="preserve"> </w:t>
+            </w:r>
+            <w:r>
+              <w:rPr>
+                <w:rFonts w:cs="Arial"/>
+              </w:rPr>
+              <w:t>2*</w:t>
+            </w:r>
+            <w:proofErr w:type="spellStart"/>
+            <w:r>
+              <w:rPr>
+                <w:rFonts w:cs="Arial"/>
+              </w:rPr>
+              <w:t>BaseRect</w:t>
+            </w:r>
+            <w:proofErr w:type="spellEnd"/>
+            <w:r>
+              <w:rPr>
+                <w:rFonts w:cs="Arial"/>
+              </w:rPr>
+              <w:t>+ 2*</w:t>
+            </w:r>
+            <w:proofErr w:type="spellStart"/>
+            <w:r>
+              <w:rPr>
+                <w:rFonts w:cs="Arial"/>
+              </w:rPr>
+              <w:t>AlturaRect</w:t>
+            </w:r>
+            <w:proofErr w:type="spellEnd"/>
+          </w:p>
+          <w:p>
+            <w:pPr>
+              <w:pStyle w:val="Prrafodelista"/>
+              <w:numPr>
+                <w:ilvl w:val="0"/>
+                <w:numId w:val="6"/>
+              </w:numPr>
+              <w:rPr>
+                <w:rFonts w:cs="Arial"/>
+              </w:rPr>
+            </w:pPr>
+            <w:proofErr w:type="spellStart"/>
+            <w:r>
+              <w:rPr>
+                <w:rFonts w:cs="Arial"/>
+              </w:rPr>
+              <w:t>Árearect</w:t>
+            </w:r>
+            <w:proofErr w:type="spellEnd"/>
+            <w:r>
+              <w:rPr>
+                <w:rFonts w:cs="Arial"/>
+              </w:rPr>
+              <w:sym w:font="Wingdings" w:char="F0DF"/>
+            </w:r>
+            <w:r>
+              <w:t xml:space="preserve"> </w:t>
+            </w:r>
+            <w:proofErr w:type="spellStart"/>
+            <w:r>
+              <w:rPr>
+                <w:rFonts w:cs="Arial"/>
+              </w:rPr>
+              <w:t>BaseRect</w:t>
+            </w:r>
+            <w:proofErr w:type="spellEnd"/>
+            <w:r>
+              <w:rPr>
+                <w:rFonts w:cs="Arial"/>
+              </w:rPr>
+              <w:t xml:space="preserve">* </w:t>
+            </w:r>
+            <w:proofErr w:type="spellStart"/>
+            <w:r>
+              <w:rPr>
+                <w:rFonts w:cs="Arial"/>
+              </w:rPr>
+              <w:t>AlturaRect</w:t>
+            </w:r>
+            <w:bookmarkEnd w:id="44"/>
+            <w:proofErr w:type="spellEnd"/>
+          </w:p>
+          <w:p>
+            <w:pPr>
+              <w:pStyle w:val="Prrafodelista"/>
+              <w:numPr>
+                <w:ilvl w:val="0"/>
+                <w:numId w:val="6"/>
+              </w:numPr>
+              <w:rPr>
+                <w:rFonts w:cs="Arial"/>
+              </w:rPr>
+            </w:pPr>
+            <w:r>
+              <w:rPr>
+                <w:rFonts w:cs="Arial"/>
+                <w:i/>
+                <w:iCs/>
+              </w:rPr>
+              <w:t>Mostrar</w:t>
+            </w:r>
+            <w:r>
+              <w:rPr>
+                <w:rFonts w:cs="Arial"/>
+              </w:rPr>
+              <w:t xml:space="preserve"> </w:t>
+            </w:r>
+            <w:proofErr w:type="spellStart"/>
+            <w:r>
+              <w:rPr>
+                <w:rFonts w:cs="Arial"/>
+              </w:rPr>
+              <w:t>PerimetroRect</w:t>
+            </w:r>
+            <w:proofErr w:type="spellEnd"/>
+          </w:p>
+          <w:p>
+            <w:pPr>
+              <w:pStyle w:val="Prrafodelista"/>
+              <w:numPr>
+                <w:ilvl w:val="0"/>
+                <w:numId w:val="6"/>
+              </w:numPr>
+              <w:rPr>
+                <w:rFonts w:cs="Arial"/>
+              </w:rPr>
+            </w:pPr>
+            <w:r>
+              <w:rPr>
+                <w:rFonts w:cs="Arial"/>
+                <w:i/>
+                <w:iCs/>
+              </w:rPr>
+              <w:t>Mostrar</w:t>
+            </w:r>
+            <w:r>
+              <w:rPr>
+                <w:rFonts w:cs="Arial"/>
+              </w:rPr>
+              <w:t xml:space="preserve"> </w:t>
+            </w:r>
+            <w:proofErr w:type="spellStart"/>
+            <w:r>
+              <w:rPr>
+                <w:rFonts w:cs="Arial"/>
+              </w:rPr>
+              <w:t>Árearect</w:t>
+            </w:r>
+            <w:proofErr w:type="spellEnd"/>
+          </w:p>
+          <w:p>
+            <w:pPr>
+              <w:pStyle w:val="Prrafodelista"/>
+              <w:numPr>
+                <w:ilvl w:val="0"/>
+                <w:numId w:val="6"/>
+              </w:numPr>
+              <w:rPr>
+                <w:rFonts w:cs="Arial"/>
+              </w:rPr>
+            </w:pPr>
+            <w:r>
+              <w:rPr>
+                <w:rFonts w:cs="Arial"/>
+                <w:i/>
+                <w:iCs/>
+              </w:rPr>
+              <w:t>fin</w:t>
+            </w:r>
+          </w:p>
+          <w:p>
+            <w:pPr>
+              <w:pStyle w:val="Prrafodelista"/>
+              <w:rPr>
+                <w:rFonts w:cs="Arial"/>
+              </w:rPr>
+            </w:pPr>
+          </w:p>
+        </w:tc>
+      </w:tr>
+    </w:tbl>
+    <w:p>
+      <w:pPr>
+        <w:rPr>
+          <w:rFonts w:ascii="Arial" w:hAnsi="Arial" w:cs="Arial"/>
+        </w:rPr>
+      </w:pPr>
+    </w:p>
+    <w:p>
+      <w:pPr>
+        <w:rPr>
+          <w:rFonts w:ascii="Stencil" w:hAnsi="Stencil" w:cs="Arial"/>
+          <w:i/>
+          <w:iCs/>
+          <w:color w:val="FF66FF"/>
+          <w:sz w:val="28"/>
+          <w:szCs w:val="28"/>
+          <w:u w:val="wave"/>
+        </w:rPr>
+      </w:pPr>
+      <w:r>
+        <w:rPr>
+          <w:rFonts w:ascii="Stencil" w:hAnsi="Stencil" w:cs="Arial"/>
+          <w:i/>
+          <w:iCs/>
+          <w:color w:val="FF66FF"/>
+          <w:sz w:val="28"/>
+          <w:szCs w:val="28"/>
+          <w:u w:val="wave"/>
+        </w:rPr>
+        <w:lastRenderedPageBreak/>
+        <w:t>Captura de Processing</w:t>
+      </w:r>
+    </w:p>
+    <w:p>
+      <w:pPr>
+        <w:rPr>
+          <w:rFonts w:ascii="Stencil" w:hAnsi="Stencil" w:cs="Arial"/>
+          <w:i/>
+          <w:iCs/>
+          <w:color w:val="FF66FF"/>
+          <w:sz w:val="28"/>
+          <w:szCs w:val="28"/>
+          <w:u w:val="wave"/>
+        </w:rPr>
+      </w:pPr>
+      <w:r>
+        <w:rPr>
+          <w:rFonts w:ascii="Stencil" w:hAnsi="Stencil" w:cs="Arial"/>
+          <w:i/>
+          <w:iCs/>
+          <w:noProof/>
+          <w:color w:val="FF66FF"/>
+          <w:sz w:val="28"/>
+          <w:szCs w:val="28"/>
+          <w:u w:val="wave"/>
+        </w:rPr>
+        <w:drawing>
+          <wp:anchor distT="0" distB="0" distL="114300" distR="114300" simplePos="0" relativeHeight="251734016" behindDoc="0" locked="0" layoutInCell="1" allowOverlap="1" wp14:anchorId="03FAA948" wp14:editId="423CE5DB">
+            <wp:simplePos x="0" y="0"/>
+            <wp:positionH relativeFrom="margin">
+              <wp:align>right</wp:align>
+            </wp:positionH>
+            <wp:positionV relativeFrom="paragraph">
+              <wp:posOffset>0</wp:posOffset>
+            </wp:positionV>
+            <wp:extent cx="1000125" cy="1505585"/>
+            <wp:effectExtent l="0" t="0" r="9525" b="0"/>
+            <wp:wrapSquare wrapText="bothSides"/>
+            <wp:docPr id="106261712" name="Imagen 4" descr="Una caricatura de una persona&#10;&#10;Descripción generada automáticamente con confianza baja"/>
+            <wp:cNvGraphicFramePr>
+              <a:graphicFrameLocks xmlns:a="http://schemas.openxmlformats.org/drawingml/2006/main" noChangeAspect="1"/>
+            </wp:cNvGraphicFramePr>
+            <a:graphic xmlns:a="http://schemas.openxmlformats.org/drawingml/2006/main">
+              <a:graphicData uri="http://schemas.openxmlformats.org/drawingml/2006/picture">
+                <pic:pic xmlns:pic="http://schemas.openxmlformats.org/drawingml/2006/picture">
+                  <pic:nvPicPr>
+                    <pic:cNvPr id="106261712" name="Imagen 4" descr="Una caricatura de una persona&#10;&#10;Descripción generada automáticamente con confianza baja"/>
+                    <pic:cNvPicPr>
+                      <a:picLocks noChangeAspect="1" noChangeArrowheads="1"/>
+                    </pic:cNvPicPr>
+                  </pic:nvPicPr>
+                  <pic:blipFill>
+                    <a:blip r:embed="rId41">
+                      <a:extLst>
+                        <a:ext uri="{28A0092B-C50C-407E-A947-70E740481C1C}">
+                          <a14:useLocalDpi xmlns:a14="http://schemas.microsoft.com/office/drawing/2010/main" val="0"/>
+                        </a:ext>
+                      </a:extLst>
+                    </a:blip>
+                    <a:srcRect/>
+                    <a:stretch>
+                      <a:fillRect/>
+                    </a:stretch>
+                  </pic:blipFill>
+                  <pic:spPr bwMode="auto">
+                    <a:xfrm>
+                      <a:off x="0" y="0"/>
+                      <a:ext cx="1000125" cy="1505585"/>
+                    </a:xfrm>
+                    <a:prstGeom prst="rect">
+                      <a:avLst/>
+                    </a:prstGeom>
+                    <a:noFill/>
+                  </pic:spPr>
+                </pic:pic>
+              </a:graphicData>
+            </a:graphic>
+          </wp:anchor>
+        </w:drawing>
+      </w:r>
+      <w:r>
+        <w:rPr>
+          <w:rFonts w:ascii="Stencil" w:hAnsi="Stencil" w:cs="Arial"/>
+          <w:i/>
+          <w:iCs/>
+          <w:noProof/>
+          <w:color w:val="FF66FF"/>
+          <w:sz w:val="28"/>
+          <w:szCs w:val="28"/>
+          <w:u w:val="wave"/>
+        </w:rPr>
+        <w:drawing>
+          <wp:anchor distT="0" distB="0" distL="114300" distR="114300" simplePos="0" relativeHeight="251732992" behindDoc="0" locked="0" layoutInCell="1" allowOverlap="1" wp14:anchorId="354ACCF7" wp14:editId="11A5E15F">
+            <wp:simplePos x="0" y="0"/>
+            <wp:positionH relativeFrom="margin">
+              <wp:posOffset>224790</wp:posOffset>
+            </wp:positionH>
+            <wp:positionV relativeFrom="paragraph">
+              <wp:posOffset>132080</wp:posOffset>
+            </wp:positionV>
+            <wp:extent cx="4511675" cy="3867150"/>
+            <wp:effectExtent l="0" t="0" r="3175" b="0"/>
+            <wp:wrapSquare wrapText="bothSides"/>
+            <wp:docPr id="1507622198" name="Imagen 3" descr="Ejercicio13 | Processing 4.2"/>
+            <wp:cNvGraphicFramePr>
+              <a:graphicFrameLocks xmlns:a="http://schemas.openxmlformats.org/drawingml/2006/main" noChangeAspect="1"/>
+            </wp:cNvGraphicFramePr>
+            <a:graphic xmlns:a="http://schemas.openxmlformats.org/drawingml/2006/main">
+              <a:graphicData uri="http://schemas.openxmlformats.org/drawingml/2006/picture">
+                <pic:pic xmlns:pic="http://schemas.openxmlformats.org/drawingml/2006/picture">
+                  <pic:nvPicPr>
+                    <pic:cNvPr id="1507622198" name="Imagen 1507622198" descr="Ejercicio13 | Processing 4.2"/>
+                    <pic:cNvPicPr/>
+                  </pic:nvPicPr>
+                  <pic:blipFill>
+                    <a:blip r:embed="rId42">
+                      <a:extLst>
+                        <a:ext uri="{28A0092B-C50C-407E-A947-70E740481C1C}">
+                          <a14:useLocalDpi xmlns:a14="http://schemas.microsoft.com/office/drawing/2010/main" val="0"/>
+                        </a:ext>
+                      </a:extLst>
+                    </a:blip>
+                    <a:stretch>
+                      <a:fillRect/>
+                    </a:stretch>
+                  </pic:blipFill>
+                  <pic:spPr>
+                    <a:xfrm>
+                      <a:off x="0" y="0"/>
+                      <a:ext cx="4511675" cy="3867150"/>
+                    </a:xfrm>
+                    <a:prstGeom prst="rect">
+                      <a:avLst/>
+                    </a:prstGeom>
+                  </pic:spPr>
+                </pic:pic>
+              </a:graphicData>
+            </a:graphic>
+            <wp14:sizeRelH relativeFrom="margin">
+              <wp14:pctWidth>0</wp14:pctWidth>
+            </wp14:sizeRelH>
+            <wp14:sizeRelV relativeFrom="margin">
+              <wp14:pctHeight>0</wp14:pctHeight>
+            </wp14:sizeRelV>
+          </wp:anchor>
+        </w:drawing>
+      </w:r>
+    </w:p>
+    <w:p>
+      <w:pPr>
+        <w:jc w:val="both"/>
+        <w:rPr>
+          <w:rFonts w:ascii="Stencil" w:hAnsi="Stencil" w:cs="Arial"/>
+          <w:color w:val="FF66CC"/>
+          <w:sz w:val="40"/>
+          <w:szCs w:val="40"/>
+          <w:lang w:val="en-US"/>
+        </w:rPr>
+      </w:pPr>
+    </w:p>
+    <w:p>
+      <w:pPr>
+        <w:jc w:val="both"/>
+        <w:rPr>
+          <w:rFonts w:ascii="Stencil" w:hAnsi="Stencil" w:cs="Arial"/>
+          <w:color w:val="FF66CC"/>
+          <w:sz w:val="40"/>
+          <w:szCs w:val="40"/>
+          <w:lang w:val="en-US"/>
+        </w:rPr>
+      </w:pPr>
+    </w:p>
+    <w:p>
+      <w:pPr>
         <w:jc w:val="both"/>
         <w:rPr>
           <w:rFonts w:ascii="Stencil" w:hAnsi="Stencil" w:cs="Arial"/>
@@ -11973,7 +14681,7 @@
                     </pic:cNvPicPr>
                   </pic:nvPicPr>
                   <pic:blipFill rotWithShape="1">
-                    <a:blip r:embed="rId39">
+                    <a:blip r:embed="rId43">
                       <a:extLst>
                         <a:ext uri="{28A0092B-C50C-407E-A947-70E740481C1C}">
                           <a14:useLocalDpi xmlns:a14="http://schemas.microsoft.com/office/drawing/2010/main" val="0"/>
@@ -12069,7 +14777,7 @@
                     </pic:cNvPicPr>
                   </pic:nvPicPr>
                   <pic:blipFill rotWithShape="1">
-                    <a:blip r:embed="rId40">
+                    <a:blip r:embed="rId44">
                       <a:extLst>
                         <a:ext uri="{28A0092B-C50C-407E-A947-70E740481C1C}">
                           <a14:useLocalDpi xmlns:a14="http://schemas.microsoft.com/office/drawing/2010/main" val="0"/>
@@ -12466,7 +15174,14 @@
               <w:rPr>
                 <w:rFonts w:cs="Arial"/>
               </w:rPr>
-              <w:t>ENTIDAD QUE RESUELVE EL PROBLEMA :</w:t>
+              <w:t xml:space="preserve">ENTIDAD QUE RESUELVE EL </w:t>
+            </w:r>
+            <w:proofErr w:type="gramStart"/>
+            <w:r>
+              <w:rPr>
+                <w:rFonts w:cs="Arial"/>
+              </w:rPr>
+              <w:t>PROBLEMA :</w:t>
             </w:r>
             <w:r>
               <w:rPr>
@@ -12475,6 +15190,116 @@
                 <w:bCs/>
               </w:rPr>
               <w:t>Programador</w:t>
+            </w:r>
+            <w:proofErr w:type="gramEnd"/>
+          </w:p>
+        </w:tc>
+      </w:tr>
+      <w:tr>
+        <w:tc>
+          <w:tcPr>
+            <w:tcW w:w="9923" w:type="dxa"/>
+          </w:tcPr>
+          <w:p>
+            <w:pPr>
+              <w:spacing w:after="160" w:line="259" w:lineRule="auto"/>
+              <w:rPr>
+                <w:rFonts w:cs="Arial"/>
+                <w:b/>
+                <w:bCs/>
+              </w:rPr>
+            </w:pPr>
+            <w:r>
+              <w:rPr>
+                <w:rFonts w:cs="Arial"/>
+                <w:b/>
+                <w:bCs/>
+              </w:rPr>
+              <w:t>VARIABLES</w:t>
+            </w:r>
+          </w:p>
+          <w:p>
+            <w:pPr>
+              <w:spacing w:after="160" w:line="259" w:lineRule="auto"/>
+              <w:rPr>
+                <w:rFonts w:cs="Arial"/>
+              </w:rPr>
+            </w:pPr>
+            <w:proofErr w:type="gramStart"/>
+            <w:r>
+              <w:rPr>
+                <w:rFonts w:cs="Arial"/>
+              </w:rPr>
+              <w:t>anchoRectangulo:Entero</w:t>
+            </w:r>
+            <w:proofErr w:type="gramEnd"/>
+            <w:r>
+              <w:rPr>
+                <w:rFonts w:cs="Arial"/>
+              </w:rPr>
+              <w:t>//almacena el ancho del rectangulo</w:t>
+            </w:r>
+          </w:p>
+          <w:p>
+            <w:pPr>
+              <w:spacing w:after="160" w:line="259" w:lineRule="auto"/>
+              <w:rPr>
+                <w:rFonts w:cs="Arial"/>
+              </w:rPr>
+            </w:pPr>
+            <w:proofErr w:type="gramStart"/>
+            <w:r>
+              <w:rPr>
+                <w:rFonts w:cs="Arial"/>
+              </w:rPr>
+              <w:t>altoRectangulo:Entero</w:t>
+            </w:r>
+            <w:proofErr w:type="gramEnd"/>
+            <w:r>
+              <w:rPr>
+                <w:rFonts w:cs="Arial"/>
+              </w:rPr>
+              <w:t>// almacena el alto del rectangulo</w:t>
+            </w:r>
+          </w:p>
+          <w:p>
+            <w:pPr>
+              <w:spacing w:after="160" w:line="259" w:lineRule="auto"/>
+              <w:rPr>
+                <w:rFonts w:cs="Arial"/>
+              </w:rPr>
+            </w:pPr>
+            <w:r>
+              <w:rPr>
+                <w:rFonts w:cs="Arial"/>
+              </w:rPr>
+              <w:lastRenderedPageBreak/>
+              <w:t>distanciaEntreRectangulo</w:t>
+            </w:r>
+            <w:r>
+              <w:t>: Entero//almacena la distancia entre los rectangolos</w:t>
+            </w:r>
+          </w:p>
+          <w:p>
+            <w:pPr>
+              <w:spacing w:after="160" w:line="259" w:lineRule="auto"/>
+              <w:rPr>
+                <w:rFonts w:cs="Arial"/>
+              </w:rPr>
+            </w:pPr>
+            <w:proofErr w:type="gramStart"/>
+            <w:r>
+              <w:rPr>
+                <w:rFonts w:cs="Arial"/>
+              </w:rPr>
+              <w:t>posición :</w:t>
+            </w:r>
+            <w:proofErr w:type="gramEnd"/>
+            <w:r>
+              <w:rPr>
+                <w:rFonts w:cs="Arial"/>
+              </w:rPr>
+              <w:t xml:space="preserve"> PVector // almacena la posición x e y del rectángulo</w:t>
             </w:r>
           </w:p>
         </w:tc>
@@ -12489,91 +15314,6 @@
               <w:spacing w:after="160" w:line="259" w:lineRule="auto"/>
               <w:rPr>
                 <w:rFonts w:cs="Arial"/>
-                <w:b/>
-                <w:bCs/>
-              </w:rPr>
-            </w:pPr>
-            <w:r>
-              <w:rPr>
-                <w:rFonts w:cs="Arial"/>
-                <w:b/>
-                <w:bCs/>
-              </w:rPr>
-              <w:t>VARIABLES</w:t>
-            </w:r>
-          </w:p>
-          <w:p>
-            <w:pPr>
-              <w:spacing w:after="160" w:line="259" w:lineRule="auto"/>
-              <w:rPr>
-                <w:rFonts w:cs="Arial"/>
-              </w:rPr>
-            </w:pPr>
-            <w:r>
-              <w:rPr>
-                <w:rFonts w:cs="Arial"/>
-              </w:rPr>
-              <w:t>anchoRectangulo:Entero//almacena el ancho del rectangulo</w:t>
-            </w:r>
-          </w:p>
-          <w:p>
-            <w:pPr>
-              <w:spacing w:after="160" w:line="259" w:lineRule="auto"/>
-              <w:rPr>
-                <w:rFonts w:cs="Arial"/>
-              </w:rPr>
-            </w:pPr>
-            <w:r>
-              <w:rPr>
-                <w:rFonts w:cs="Arial"/>
-              </w:rPr>
-              <w:t>altoRectangulo:Entero// almacena el alto del rectangulo</w:t>
-            </w:r>
-          </w:p>
-          <w:p>
-            <w:pPr>
-              <w:spacing w:after="160" w:line="259" w:lineRule="auto"/>
-              <w:rPr>
-                <w:rFonts w:cs="Arial"/>
-              </w:rPr>
-            </w:pPr>
-            <w:r>
-              <w:rPr>
-                <w:rFonts w:cs="Arial"/>
-              </w:rPr>
-              <w:lastRenderedPageBreak/>
-              <w:t>distanciaEntreRectangulo</w:t>
-            </w:r>
-            <w:r>
-              <w:t>: Entero//almacena la distancia entre los rectangolos</w:t>
-            </w:r>
-          </w:p>
-          <w:p>
-            <w:pPr>
-              <w:spacing w:after="160" w:line="259" w:lineRule="auto"/>
-              <w:rPr>
-                <w:rFonts w:cs="Arial"/>
-              </w:rPr>
-            </w:pPr>
-            <w:r>
-              <w:rPr>
-                <w:rFonts w:cs="Arial"/>
-              </w:rPr>
-              <w:t>posición : PVector // almacena la posición x e y del rectángulo</w:t>
-            </w:r>
-          </w:p>
-        </w:tc>
-      </w:tr>
-      <w:tr>
-        <w:tc>
-          <w:tcPr>
-            <w:tcW w:w="9923" w:type="dxa"/>
-          </w:tcPr>
-          <w:p>
-            <w:pPr>
-              <w:spacing w:after="160" w:line="259" w:lineRule="auto"/>
-              <w:rPr>
-                <w:rFonts w:cs="Arial"/>
               </w:rPr>
             </w:pPr>
             <w:r>
@@ -12834,11 +15574,19 @@
               </w:rPr>
               <w:sym w:font="Wingdings" w:char="F0DF"/>
             </w:r>
+            <w:proofErr w:type="gramStart"/>
             <w:r>
               <w:rPr>
                 <w:rFonts w:cs="Arial"/>
               </w:rPr>
-              <w:t>posicion.y hasta y&lt;heigth incremento y+</w:t>
+              <w:t>posicion.y</w:t>
+            </w:r>
+            <w:proofErr w:type="gramEnd"/>
+            <w:r>
+              <w:rPr>
+                <w:rFonts w:cs="Arial"/>
+              </w:rPr>
+              <w:t xml:space="preserve"> hasta y&lt;heigth incremento y+</w:t>
             </w:r>
             <w:r>
               <w:rPr>
@@ -12869,7 +15617,21 @@
               <w:rPr>
                 <w:rFonts w:cs="Arial"/>
               </w:rPr>
-              <w:t>rect(x,y,anchoRectangulo,altoRectangulo)</w:t>
+              <w:t>rect(</w:t>
+            </w:r>
+            <w:proofErr w:type="gramStart"/>
+            <w:r>
+              <w:rPr>
+                <w:rFonts w:cs="Arial"/>
+              </w:rPr>
+              <w:t>x,y</w:t>
+            </w:r>
+            <w:proofErr w:type="gramEnd"/>
+            <w:r>
+              <w:rPr>
+                <w:rFonts w:cs="Arial"/>
+              </w:rPr>
+              <w:t>,anchoRectangulo,altoRectangulo)</w:t>
             </w:r>
           </w:p>
           <w:p>
@@ -12972,7 +15734,7 @@
                     <pic:cNvPicPr/>
                   </pic:nvPicPr>
                   <pic:blipFill>
-                    <a:blip r:embed="rId41" cstate="print">
+                    <a:blip r:embed="rId45" cstate="print">
                       <a:extLst>
                         <a:ext uri="{28A0092B-C50C-407E-A947-70E740481C1C}">
                           <a14:useLocalDpi xmlns:a14="http://schemas.microsoft.com/office/drawing/2010/main" val="0"/>
@@ -13024,7 +15786,7 @@
           <w:lang w:val="en-US"/>
         </w:rPr>
         <w:sectPr>
-          <w:headerReference w:type="first" r:id="rId42"/>
+          <w:headerReference w:type="first" r:id="rId46"/>
           <w:pgSz w:w="11906" w:h="16838"/>
           <w:pgMar w:top="1417" w:right="1701" w:bottom="1417" w:left="1701" w:header="708" w:footer="708" w:gutter="0"/>
           <w:cols w:space="708"/>
@@ -13071,7 +15833,7 @@
                     </pic:cNvPicPr>
                   </pic:nvPicPr>
                   <pic:blipFill>
-                    <a:blip r:embed="rId43">
+                    <a:blip r:embed="rId47">
                       <a:extLst>
                         <a:ext uri="{28A0092B-C50C-407E-A947-70E740481C1C}">
                           <a14:useLocalDpi xmlns:a14="http://schemas.microsoft.com/office/drawing/2010/main" val="0"/>
@@ -13607,7 +16369,7 @@
               <v:shape id="_x0000_i1025" type="#_x0000_t75" style="width:78.15pt;height:44.85pt">
                 <v:imagedata r:id="rId2" o:title=""/>
               </v:shape>
-              <o:OLEObject Type="Embed" ProgID="PBrush" ShapeID="_x0000_i1025" DrawAspect="Content" ObjectID="_1774374135" r:id="rId3"/>
+              <o:OLEObject Type="Embed" ProgID="PBrush" ShapeID="_x0000_i1025" DrawAspect="Content" ObjectID="_1774464102" r:id="rId3"/>
             </w:object>
           </w:r>
         </w:p>
@@ -14640,6 +17402,206 @@
     </w:lvl>
   </w:abstractNum>
   <w:abstractNum w:abstractNumId="1" w15:restartNumberingAfterBreak="0">
+    <w:nsid w:val="10DF6A64"/>
+    <w:multiLevelType w:val="hybridMultilevel"/>
+    <w:tmpl w:val="8DE4FB20"/>
+    <w:lvl w:ilvl="0" w:tplc="2C0A000F">
+      <w:start w:val="1"/>
+      <w:numFmt w:val="decimal"/>
+      <w:lvlText w:val="%1."/>
+      <w:lvlJc w:val="left"/>
+      <w:pPr>
+        <w:ind w:left="720" w:hanging="360"/>
+      </w:pPr>
+    </w:lvl>
+    <w:lvl w:ilvl="1" w:tplc="2C0A0019">
+      <w:start w:val="1"/>
+      <w:numFmt w:val="lowerLetter"/>
+      <w:lvlText w:val="%2."/>
+      <w:lvlJc w:val="left"/>
+      <w:pPr>
+        <w:ind w:left="643" w:hanging="360"/>
+      </w:pPr>
+    </w:lvl>
+    <w:lvl w:ilvl="2" w:tplc="2C0A001B" w:tentative="1">
+      <w:start w:val="1"/>
+      <w:numFmt w:val="lowerRoman"/>
+      <w:lvlText w:val="%3."/>
+      <w:lvlJc w:val="right"/>
+      <w:pPr>
+        <w:ind w:left="2160" w:hanging="180"/>
+      </w:pPr>
+    </w:lvl>
+    <w:lvl w:ilvl="3" w:tplc="2C0A000F">
+      <w:start w:val="1"/>
+      <w:numFmt w:val="decimal"/>
+      <w:lvlText w:val="%4."/>
+      <w:lvlJc w:val="left"/>
+      <w:pPr>
+        <w:ind w:left="785" w:hanging="360"/>
+      </w:pPr>
+    </w:lvl>
+    <w:lvl w:ilvl="4" w:tplc="2C0A0019" w:tentative="1">
+      <w:start w:val="1"/>
+      <w:numFmt w:val="lowerLetter"/>
+      <w:lvlText w:val="%5."/>
+      <w:lvlJc w:val="left"/>
+      <w:pPr>
+        <w:ind w:left="3600" w:hanging="360"/>
+      </w:pPr>
+    </w:lvl>
+    <w:lvl w:ilvl="5" w:tplc="2C0A001B" w:tentative="1">
+      <w:start w:val="1"/>
+      <w:numFmt w:val="lowerRoman"/>
+      <w:lvlText w:val="%6."/>
+      <w:lvlJc w:val="right"/>
+      <w:pPr>
+        <w:ind w:left="4320" w:hanging="180"/>
+      </w:pPr>
+    </w:lvl>
+    <w:lvl w:ilvl="6" w:tplc="2C0A000F" w:tentative="1">
+      <w:start w:val="1"/>
+      <w:numFmt w:val="decimal"/>
+      <w:lvlText w:val="%7."/>
+      <w:lvlJc w:val="left"/>
+      <w:pPr>
+        <w:ind w:left="5040" w:hanging="360"/>
+      </w:pPr>
+    </w:lvl>
+    <w:lvl w:ilvl="7" w:tplc="2C0A0019" w:tentative="1">
+      <w:start w:val="1"/>
+      <w:numFmt w:val="lowerLetter"/>
+      <w:lvlText w:val="%8."/>
+      <w:lvlJc w:val="left"/>
+      <w:pPr>
+        <w:ind w:left="5760" w:hanging="360"/>
+      </w:pPr>
+    </w:lvl>
+    <w:lvl w:ilvl="8" w:tplc="2C0A001B" w:tentative="1">
+      <w:start w:val="1"/>
+      <w:numFmt w:val="lowerRoman"/>
+      <w:lvlText w:val="%9."/>
+      <w:lvlJc w:val="right"/>
+      <w:pPr>
+        <w:ind w:left="6480" w:hanging="180"/>
+      </w:pPr>
+    </w:lvl>
+  </w:abstractNum>
+  <w:abstractNum w:abstractNumId="2" w15:restartNumberingAfterBreak="0">
+    <w:nsid w:val="111B5FC5"/>
+    <w:multiLevelType w:val="hybridMultilevel"/>
+    <w:tmpl w:val="5D4A36CE"/>
+    <w:lvl w:ilvl="0" w:tplc="F6888A04">
+      <w:start w:val="1"/>
+      <w:numFmt w:val="bullet"/>
+      <w:lvlText w:val=""/>
+      <w:lvlJc w:val="left"/>
+      <w:pPr>
+        <w:ind w:left="720" w:hanging="360"/>
+      </w:pPr>
+      <w:rPr>
+        <w:rFonts w:ascii="Symbol" w:hAnsi="Symbol" w:hint="default"/>
+        <w:color w:val="FF99FF"/>
+      </w:rPr>
+    </w:lvl>
+    <w:lvl w:ilvl="1" w:tplc="2C0A0003" w:tentative="1">
+      <w:start w:val="1"/>
+      <w:numFmt w:val="bullet"/>
+      <w:lvlText w:val="o"/>
+      <w:lvlJc w:val="left"/>
+      <w:pPr>
+        <w:ind w:left="1440" w:hanging="360"/>
+      </w:pPr>
+      <w:rPr>
+        <w:rFonts w:ascii="Courier New" w:hAnsi="Courier New" w:cs="Courier New" w:hint="default"/>
+      </w:rPr>
+    </w:lvl>
+    <w:lvl w:ilvl="2" w:tplc="2C0A0005" w:tentative="1">
+      <w:start w:val="1"/>
+      <w:numFmt w:val="bullet"/>
+      <w:lvlText w:val=""/>
+      <w:lvlJc w:val="left"/>
+      <w:pPr>
+        <w:ind w:left="2160" w:hanging="360"/>
+      </w:pPr>
+      <w:rPr>
+        <w:rFonts w:ascii="Wingdings" w:hAnsi="Wingdings" w:hint="default"/>
+      </w:rPr>
+    </w:lvl>
+    <w:lvl w:ilvl="3" w:tplc="2C0A0001" w:tentative="1">
+      <w:start w:val="1"/>
+      <w:numFmt w:val="bullet"/>
+      <w:lvlText w:val=""/>
+      <w:lvlJc w:val="left"/>
+      <w:pPr>
+        <w:ind w:left="2880" w:hanging="360"/>
+      </w:pPr>
+      <w:rPr>
+        <w:rFonts w:ascii="Symbol" w:hAnsi="Symbol" w:hint="default"/>
+      </w:rPr>
+    </w:lvl>
+    <w:lvl w:ilvl="4" w:tplc="2C0A0003" w:tentative="1">
+      <w:start w:val="1"/>
+      <w:numFmt w:val="bullet"/>
+      <w:lvlText w:val="o"/>
+      <w:lvlJc w:val="left"/>
+      <w:pPr>
+        <w:ind w:left="3600" w:hanging="360"/>
+      </w:pPr>
+      <w:rPr>
+        <w:rFonts w:ascii="Courier New" w:hAnsi="Courier New" w:cs="Courier New" w:hint="default"/>
+      </w:rPr>
+    </w:lvl>
+    <w:lvl w:ilvl="5" w:tplc="2C0A0005" w:tentative="1">
+      <w:start w:val="1"/>
+      <w:numFmt w:val="bullet"/>
+      <w:lvlText w:val=""/>
+      <w:lvlJc w:val="left"/>
+      <w:pPr>
+        <w:ind w:left="4320" w:hanging="360"/>
+      </w:pPr>
+      <w:rPr>
+        <w:rFonts w:ascii="Wingdings" w:hAnsi="Wingdings" w:hint="default"/>
+      </w:rPr>
+    </w:lvl>
+    <w:lvl w:ilvl="6" w:tplc="2C0A0001" w:tentative="1">
+      <w:start w:val="1"/>
+      <w:numFmt w:val="bullet"/>
+      <w:lvlText w:val=""/>
+      <w:lvlJc w:val="left"/>
+      <w:pPr>
+        <w:ind w:left="5040" w:hanging="360"/>
+      </w:pPr>
+      <w:rPr>
+        <w:rFonts w:ascii="Symbol" w:hAnsi="Symbol" w:hint="default"/>
+      </w:rPr>
+    </w:lvl>
+    <w:lvl w:ilvl="7" w:tplc="2C0A0003" w:tentative="1">
+      <w:start w:val="1"/>
+      <w:numFmt w:val="bullet"/>
+      <w:lvlText w:val="o"/>
+      <w:lvlJc w:val="left"/>
+      <w:pPr>
+        <w:ind w:left="5760" w:hanging="360"/>
+      </w:pPr>
+      <w:rPr>
+        <w:rFonts w:ascii="Courier New" w:hAnsi="Courier New" w:cs="Courier New" w:hint="default"/>
+      </w:rPr>
+    </w:lvl>
+    <w:lvl w:ilvl="8" w:tplc="2C0A0005" w:tentative="1">
+      <w:start w:val="1"/>
+      <w:numFmt w:val="bullet"/>
+      <w:lvlText w:val=""/>
+      <w:lvlJc w:val="left"/>
+      <w:pPr>
+        <w:ind w:left="6480" w:hanging="360"/>
+      </w:pPr>
+      <w:rPr>
+        <w:rFonts w:ascii="Wingdings" w:hAnsi="Wingdings" w:hint="default"/>
+      </w:rPr>
+    </w:lvl>
+  </w:abstractNum>
+  <w:abstractNum w:abstractNumId="3" w15:restartNumberingAfterBreak="0">
     <w:nsid w:val="450B05A9"/>
     <w:multiLevelType w:val="hybridMultilevel"/>
     <w:tmpl w:val="2B9EDBEE"/>
@@ -14752,7 +17714,7 @@
       </w:rPr>
     </w:lvl>
   </w:abstractNum>
-  <w:abstractNum w:abstractNumId="2" w15:restartNumberingAfterBreak="0">
+  <w:abstractNum w:abstractNumId="4" w15:restartNumberingAfterBreak="0">
     <w:nsid w:val="5BBF6AFB"/>
     <w:multiLevelType w:val="hybridMultilevel"/>
     <w:tmpl w:val="B89A9B82"/>
@@ -14865,7 +17827,7 @@
       </w:rPr>
     </w:lvl>
   </w:abstractNum>
-  <w:abstractNum w:abstractNumId="3" w15:restartNumberingAfterBreak="0">
+  <w:abstractNum w:abstractNumId="5" w15:restartNumberingAfterBreak="0">
     <w:nsid w:val="5E244ED7"/>
     <w:multiLevelType w:val="hybridMultilevel"/>
     <w:tmpl w:val="B5C28A44"/>
@@ -14951,7 +17913,7 @@
       </w:pPr>
     </w:lvl>
   </w:abstractNum>
-  <w:abstractNum w:abstractNumId="4" w15:restartNumberingAfterBreak="0">
+  <w:abstractNum w:abstractNumId="6" w15:restartNumberingAfterBreak="0">
     <w:nsid w:val="6E092F73"/>
     <w:multiLevelType w:val="hybridMultilevel"/>
     <w:tmpl w:val="3CFE36A4"/>
@@ -15040,7 +18002,7 @@
       </w:pPr>
     </w:lvl>
   </w:abstractNum>
-  <w:abstractNum w:abstractNumId="5" w15:restartNumberingAfterBreak="0">
+  <w:abstractNum w:abstractNumId="7" w15:restartNumberingAfterBreak="0">
     <w:nsid w:val="76E62AC2"/>
     <w:multiLevelType w:val="hybridMultilevel"/>
     <w:tmpl w:val="044AFB20"/>
@@ -15157,19 +18119,25 @@
     <w:abstractNumId w:val="0"/>
   </w:num>
   <w:num w:numId="2" w16cid:durableId="1499036817">
+    <w:abstractNumId w:val="6"/>
+  </w:num>
+  <w:num w:numId="3" w16cid:durableId="605619107">
+    <w:abstractNumId w:val="3"/>
+  </w:num>
+  <w:num w:numId="4" w16cid:durableId="755980891">
     <w:abstractNumId w:val="4"/>
   </w:num>
-  <w:num w:numId="3" w16cid:durableId="605619107">
-    <w:abstractNumId w:val="1"/>
+  <w:num w:numId="5" w16cid:durableId="457529088">
+    <w:abstractNumId w:val="7"/>
   </w:num>
-  <w:num w:numId="4" w16cid:durableId="755980891">
+  <w:num w:numId="6" w16cid:durableId="500048015">
+    <w:abstractNumId w:val="5"/>
+  </w:num>
+  <w:num w:numId="7" w16cid:durableId="866673111">
     <w:abstractNumId w:val="2"/>
   </w:num>
-  <w:num w:numId="5" w16cid:durableId="457529088">
-    <w:abstractNumId w:val="5"/>
-  </w:num>
-  <w:num w:numId="6" w16cid:durableId="500048015">
-    <w:abstractNumId w:val="3"/>
+  <w:num w:numId="8" w16cid:durableId="876816000">
+    <w:abstractNumId w:val="1"/>
   </w:num>
 </w:numbering>
 </file>
@@ -15759,6 +18727,31 @@
       <w:shd w:val="clear" w:color="auto" w:fill="FF99FF"/>
     </w:tcPr>
   </w:style>
+  <w:style w:type="table" w:styleId="Tablaconcuadrculaclara">
+    <w:name w:val="Grid Table Light"/>
+    <w:basedOn w:val="Tablanormal"/>
+    <w:uiPriority w:val="40"/>
+    <w:rsid w:val="005D6259"/>
+    <w:pPr>
+      <w:spacing w:after="0" w:line="240" w:lineRule="auto"/>
+    </w:pPr>
+    <w:rPr>
+      <w:rFonts w:ascii="Arial" w:hAnsi="Arial"/>
+    </w:rPr>
+    <w:tblPr>
+      <w:tblBorders>
+        <w:top w:val="single" w:sz="4" w:space="0" w:color="000000" w:themeColor="text1"/>
+        <w:left w:val="single" w:sz="4" w:space="0" w:color="000000" w:themeColor="text1"/>
+        <w:bottom w:val="single" w:sz="4" w:space="0" w:color="000000" w:themeColor="text1"/>
+        <w:right w:val="single" w:sz="4" w:space="0" w:color="000000" w:themeColor="text1"/>
+        <w:insideH w:val="single" w:sz="4" w:space="0" w:color="000000" w:themeColor="text1"/>
+        <w:insideV w:val="single" w:sz="4" w:space="0" w:color="000000" w:themeColor="text1"/>
+      </w:tblBorders>
+    </w:tblPr>
+    <w:tcPr>
+      <w:shd w:val="clear" w:color="auto" w:fill="FF99FF"/>
+    </w:tcPr>
+  </w:style>
 </w:styles>
 </file>
 

</xml_diff>